<commit_message>
- work on r2 letter - soften claims of "pit against" - go gentler on byproduct predictions
</commit_message>
<xml_diff>
--- a/manuscript/spps-reviews.docx
+++ b/manuscript/spps-reviews.docx
@@ -92,7 +92,23 @@
           <w:b/>
           <w:bCs/>
         </w:rPr>
-        <w:t xml:space="preserve"> reviewers, was very helpful. We have now revised the manuscript quite heavily to clarify a number of points. Broadly, we made a few key changes:</w:t>
+        <w:t xml:space="preserve"> reviewers, was very helpful. We have now revised the manuscript quite heavily to clarify a number of points.</w:t>
+      </w:r>
+      <w:r>
+        <w:rPr>
+          <w:rFonts w:ascii="Times New Roman" w:eastAsia="Times New Roman" w:hAnsi="Times New Roman" w:cs="Times New Roman"/>
+          <w:b/>
+          <w:bCs/>
+        </w:rPr>
+        <w:t xml:space="preserve"> Our main changes and clarifications are now highlighted in yellow in the revision (many of our changes were deletions and are described here).</w:t>
+      </w:r>
+      <w:r>
+        <w:rPr>
+          <w:rFonts w:ascii="Times New Roman" w:eastAsia="Times New Roman" w:hAnsi="Times New Roman" w:cs="Times New Roman"/>
+          <w:b/>
+          <w:bCs/>
+        </w:rPr>
+        <w:t xml:space="preserve"> Broadly, we made a few key changes:</w:t>
       </w:r>
     </w:p>
     <w:p>
@@ -123,7 +139,23 @@
           <w:b/>
           <w:bCs/>
         </w:rPr>
-        <w:t>We have substantially reworked the Introduction to lead with the different theories of religious belief and disbelief that we are comparing. As you mention, the original Intro was quite brief and the Discussion quite long. We have flipped these priorities in an attempt to really get the framing clear at the outset. Pages 4-5 now explicitly describe in more depth each of the three primary theoretical approaches we juxtapose.</w:t>
+        <w:t>We have substantially reworked the Introduction to lead with the different theories of religious belief and disbelief that we are comparing. As you mention, the original Intro was quite brief and the Discussion quite long. We have flipped these priorities in an attempt to really get the framing clear at the outset. Pages 4-</w:t>
+      </w:r>
+      <w:r>
+        <w:rPr>
+          <w:rFonts w:ascii="Times New Roman" w:eastAsia="Times New Roman" w:hAnsi="Times New Roman" w:cs="Times New Roman"/>
+          <w:b/>
+          <w:bCs/>
+        </w:rPr>
+        <w:t>6</w:t>
+      </w:r>
+      <w:r>
+        <w:rPr>
+          <w:rFonts w:ascii="Times New Roman" w:eastAsia="Times New Roman" w:hAnsi="Times New Roman" w:cs="Times New Roman"/>
+          <w:b/>
+          <w:bCs/>
+        </w:rPr>
+        <w:t xml:space="preserve"> now explicitly describe in more depth each of the three primary theoretical approaches we juxtapose.</w:t>
       </w:r>
     </w:p>
     <w:p>
@@ -317,7 +349,23 @@
           <w:b/>
           <w:bCs/>
         </w:rPr>
-        <w:t>P. 17: “</w:t>
+        <w:t>P. 1</w:t>
+      </w:r>
+      <w:r>
+        <w:rPr>
+          <w:rFonts w:ascii="Times New Roman" w:eastAsia="Times New Roman" w:hAnsi="Times New Roman" w:cs="Times New Roman"/>
+          <w:b/>
+          <w:bCs/>
+        </w:rPr>
+        <w:t>9</w:t>
+      </w:r>
+      <w:r>
+        <w:rPr>
+          <w:rFonts w:ascii="Times New Roman" w:eastAsia="Times New Roman" w:hAnsi="Times New Roman" w:cs="Times New Roman"/>
+          <w:b/>
+          <w:bCs/>
+        </w:rPr>
+        <w:t>: “</w:t>
       </w:r>
       <w:r>
         <w:rPr>
@@ -391,7 +439,16 @@
           <w:b/>
           <w:bCs/>
         </w:rPr>
-        <w:t xml:space="preserve">Reviewer 1 noted that social liberalism was strongly associated with measures of religious disbelief. This is an interesting pattern, although it is theoretically quite remote from the present project. As such, we discuss it as an additional pattern that may warrant additional investigation. </w:t>
+        <w:t xml:space="preserve">Reviewer 1 noted that social liberalism was strongly associated with measures of religious disbelief. This is an interesting pattern, although it is theoretically quite </w:t>
+      </w:r>
+      <w:r>
+        <w:rPr>
+          <w:rFonts w:ascii="Times New Roman" w:eastAsia="Times New Roman" w:hAnsi="Times New Roman" w:cs="Times New Roman"/>
+          <w:b/>
+          <w:bCs/>
+        </w:rPr>
+        <w:lastRenderedPageBreak/>
+        <w:t xml:space="preserve">remote from the present project. As such, we discuss it as an additional pattern that may warrant additional investigation. </w:t>
       </w:r>
     </w:p>
     <w:p>
@@ -413,8 +470,23 @@
           <w:b/>
           <w:bCs/>
         </w:rPr>
-        <w:lastRenderedPageBreak/>
-        <w:t>P. 17: “</w:t>
+        <w:t xml:space="preserve">P. </w:t>
+      </w:r>
+      <w:r>
+        <w:rPr>
+          <w:rFonts w:ascii="Times New Roman" w:eastAsia="Times New Roman" w:hAnsi="Times New Roman" w:cs="Times New Roman"/>
+          <w:b/>
+          <w:bCs/>
+        </w:rPr>
+        <w:t>20</w:t>
+      </w:r>
+      <w:r>
+        <w:rPr>
+          <w:rFonts w:ascii="Times New Roman" w:eastAsia="Times New Roman" w:hAnsi="Times New Roman" w:cs="Times New Roman"/>
+          <w:b/>
+          <w:bCs/>
+        </w:rPr>
+        <w:t>: “</w:t>
       </w:r>
       <w:r>
         <w:rPr>
@@ -739,73 +811,7 @@
           <w:bCs/>
           <w:noProof/>
         </w:rPr>
-        <w:drawing>
-          <wp:inline distT="0" distB="0" distL="0" distR="0" wp14:anchorId="3EA0A6A0" wp14:editId="10E24367">
-            <wp:extent cx="647700" cy="241300"/>
-            <wp:effectExtent l="0" t="0" r="0" b="0"/>
-            <wp:docPr id="1" name="Picture 1"/>
-            <wp:cNvGraphicFramePr>
-              <a:graphicFrameLocks xmlns:a="http://schemas.openxmlformats.org/drawingml/2006/main" noChangeAspect="1"/>
-            </wp:cNvGraphicFramePr>
-            <a:graphic xmlns:a="http://schemas.openxmlformats.org/drawingml/2006/main">
-              <a:graphicData uri="http://schemas.openxmlformats.org/drawingml/2006/picture">
-                <pic:pic xmlns:pic="http://schemas.openxmlformats.org/drawingml/2006/picture">
-                  <pic:nvPicPr>
-                    <pic:cNvPr id="1" name="sig.jpg"/>
-                    <pic:cNvPicPr/>
-                  </pic:nvPicPr>
-                  <pic:blipFill>
-                    <a:blip r:embed="rId5">
-                      <a:extLst>
-                        <a:ext uri="{28A0092B-C50C-407E-A947-70E740481C1C}">
-                          <a14:useLocalDpi xmlns:a14="http://schemas.microsoft.com/office/drawing/2010/main" val="0"/>
-                        </a:ext>
-                      </a:extLst>
-                    </a:blip>
-                    <a:stretch>
-                      <a:fillRect/>
-                    </a:stretch>
-                  </pic:blipFill>
-                  <pic:spPr>
-                    <a:xfrm>
-                      <a:off x="0" y="0"/>
-                      <a:ext cx="647700" cy="241300"/>
-                    </a:xfrm>
-                    <a:prstGeom prst="rect">
-                      <a:avLst/>
-                    </a:prstGeom>
-                  </pic:spPr>
-                </pic:pic>
-              </a:graphicData>
-            </a:graphic>
-          </wp:inline>
-        </w:drawing>
-      </w:r>
-    </w:p>
-    <w:p>
-      <w:pPr>
-        <w:rPr>
-          <w:rFonts w:ascii="Times New Roman" w:eastAsia="Times New Roman" w:hAnsi="Times New Roman" w:cs="Times New Roman"/>
-          <w:b/>
-          <w:bCs/>
-        </w:rPr>
-      </w:pPr>
-    </w:p>
-    <w:p>
-      <w:pPr>
-        <w:rPr>
-          <w:rFonts w:ascii="Times New Roman" w:eastAsia="Times New Roman" w:hAnsi="Times New Roman" w:cs="Times New Roman"/>
-          <w:b/>
-          <w:bCs/>
-        </w:rPr>
-      </w:pPr>
-      <w:r>
-        <w:rPr>
-          <w:rFonts w:ascii="Times New Roman" w:eastAsia="Times New Roman" w:hAnsi="Times New Roman" w:cs="Times New Roman"/>
-          <w:b/>
-          <w:bCs/>
-        </w:rPr>
-        <w:t>Will, Maxine, Sarah, and Nava</w:t>
+        <w:t>[redacted author list]</w:t>
       </w:r>
     </w:p>
     <w:p>
@@ -1127,7 +1133,7 @@
         <w:br/>
         <w:t xml:space="preserve">To revise your manuscript, log into </w:t>
       </w:r>
-      <w:hyperlink r:id="rId6" w:tgtFrame="_blank" w:history="1">
+      <w:hyperlink r:id="rId5" w:tgtFrame="_blank" w:history="1">
         <w:r>
           <w:rPr>
             <w:rFonts w:ascii="Times New Roman" w:eastAsia="Times New Roman" w:hAnsi="Times New Roman" w:cs="Times New Roman"/>
@@ -1449,7 +1455,25 @@
           <w:b/>
           <w:bCs/>
         </w:rPr>
-        <w:t>Thank you for this generally positive appraisal. We will echo that this study is probably the most comprehensive theoretically-</w:t>
+        <w:t>Thank you for this generally positive appraisal.</w:t>
+      </w:r>
+      <w:ins w:id="0" w:author="Gervais, Will M" w:date="2020-09-22T13:26:00Z">
+        <w:r>
+          <w:rPr>
+            <w:rFonts w:ascii="Times New Roman" w:eastAsia="Times New Roman" w:hAnsi="Times New Roman" w:cs="Times New Roman"/>
+            <w:b/>
+            <w:bCs/>
+          </w:rPr>
+          <w:t xml:space="preserve"> This is also the type of thorough and constructive review that all should aspire to; thank you!</w:t>
+        </w:r>
+      </w:ins>
+      <w:r>
+        <w:rPr>
+          <w:rFonts w:ascii="Times New Roman" w:eastAsia="Times New Roman" w:hAnsi="Times New Roman" w:cs="Times New Roman"/>
+          <w:b/>
+          <w:bCs/>
+        </w:rPr>
+        <w:t xml:space="preserve"> We will echo that this study is probably the most comprehensive theoretically-</w:t>
       </w:r>
       <w:r>
         <w:rPr>
@@ -1638,9 +1662,16 @@
           <w:rFonts w:ascii="Times New Roman" w:eastAsia="Times New Roman" w:hAnsi="Times New Roman" w:cs="Times New Roman"/>
         </w:rPr>
         <w:br/>
-        <w:t xml:space="preserve">The SBS measure, and the CREDs measure had high reliability. The other scales all had low reliability (usually &lt; .8). While heuristically satisfactory, the low reliabilities likely suggest that the true degree of predictive power is an under-estimate. This blog entry illustrates the issues with reliability, and implicitly demonstrates how the measures in the present paper - having quite varied differences in reliability - are likely to predict different amounts of variance in the outcome simply by virtue of increased measurement error. </w:t>
-      </w:r>
-      <w:hyperlink r:id="rId7" w:tgtFrame="_blank" w:history="1">
+        <w:t xml:space="preserve">The SBS measure, and the CREDs measure had high reliability. The other scales all had low reliability (usually &lt; .8). While heuristically satisfactory, the low reliabilities likely suggest that the true degree of predictive power is an under-estimate. This blog entry illustrates the issues with reliability, and implicitly demonstrates how the measures in the present paper - having quite varied differences in reliability - are likely to predict different amounts of variance in the </w:t>
+      </w:r>
+      <w:r>
+        <w:rPr>
+          <w:rFonts w:ascii="Times New Roman" w:eastAsia="Times New Roman" w:hAnsi="Times New Roman" w:cs="Times New Roman"/>
+        </w:rPr>
+        <w:lastRenderedPageBreak/>
+        <w:t xml:space="preserve">outcome simply by virtue of increased measurement error. </w:t>
+      </w:r>
+      <w:hyperlink r:id="rId6" w:tgtFrame="_blank" w:history="1">
         <w:r>
           <w:rPr>
             <w:rFonts w:ascii="Times New Roman" w:eastAsia="Times New Roman" w:hAnsi="Times New Roman" w:cs="Times New Roman"/>
@@ -1711,13 +1742,77 @@
           <w:rFonts w:ascii="Times New Roman" w:eastAsia="Times New Roman" w:hAnsi="Times New Roman" w:cs="Times New Roman"/>
         </w:rPr>
       </w:pPr>
-      <w:r>
-        <w:rPr>
-          <w:rFonts w:ascii="Times New Roman" w:eastAsia="Times New Roman" w:hAnsi="Times New Roman" w:cs="Times New Roman"/>
-          <w:b/>
-          <w:bCs/>
-        </w:rPr>
-        <w:t>Thank you for raising these important points. We now include explicit discussion of the issues R1 raised regarding measurement reliabilities and varying directness of measures on p. 17. We note that the deck may have been somewhat stacked in favor of the CREDs measure. However, we note that even these important methodological arguments are not enough to salvage hard interpretations of, say, secularization or cognitive byproduct accounts. Byproduct accounts, in particular, have explicitly rejected the CREDs prediction and also are quite clear that cognitive reflection ought to be the primary predictor: “</w:t>
+      <w:proofErr w:type="gramStart"/>
+      <w:r>
+        <w:rPr>
+          <w:rFonts w:ascii="Times New Roman" w:eastAsia="Times New Roman" w:hAnsi="Times New Roman" w:cs="Times New Roman"/>
+        </w:rPr>
+        <w:t>This fact,</w:t>
+      </w:r>
+      <w:proofErr w:type="gramEnd"/>
+      <w:r>
+        <w:rPr>
+          <w:rFonts w:ascii="Times New Roman" w:eastAsia="Times New Roman" w:hAnsi="Times New Roman" w:cs="Times New Roman"/>
+        </w:rPr>
+        <w:t xml:space="preserve"> coupled with how (in)direct the measures are of the purported construct will need some dedicated focus.</w:t>
+      </w:r>
+    </w:p>
+    <w:p>
+      <w:pPr>
+        <w:rPr>
+          <w:rFonts w:ascii="Times New Roman" w:eastAsia="Times New Roman" w:hAnsi="Times New Roman" w:cs="Times New Roman"/>
+        </w:rPr>
+      </w:pPr>
+    </w:p>
+    <w:p>
+      <w:pPr>
+        <w:rPr>
+          <w:rFonts w:ascii="Times New Roman" w:eastAsia="Times New Roman" w:hAnsi="Times New Roman" w:cs="Times New Roman"/>
+          <w:b/>
+          <w:bCs/>
+        </w:rPr>
+      </w:pPr>
+      <w:r>
+        <w:rPr>
+          <w:rFonts w:ascii="Times New Roman" w:eastAsia="Times New Roman" w:hAnsi="Times New Roman" w:cs="Times New Roman"/>
+          <w:b/>
+          <w:bCs/>
+        </w:rPr>
+        <w:t xml:space="preserve">Thank you for raising these important points. We now include explicit discussion of the issues R1 raised regarding measurement reliabilities and varying directness of measures on p. </w:t>
+      </w:r>
+      <w:r>
+        <w:rPr>
+          <w:rFonts w:ascii="Times New Roman" w:eastAsia="Times New Roman" w:hAnsi="Times New Roman" w:cs="Times New Roman"/>
+          <w:b/>
+          <w:bCs/>
+        </w:rPr>
+        <w:t>20</w:t>
+      </w:r>
+      <w:r>
+        <w:rPr>
+          <w:rFonts w:ascii="Times New Roman" w:eastAsia="Times New Roman" w:hAnsi="Times New Roman" w:cs="Times New Roman"/>
+          <w:b/>
+          <w:bCs/>
+        </w:rPr>
+        <w:t xml:space="preserve">. We note that the deck may have been somewhat stacked in favor of the CREDs measure. However, we note that even these important methodological arguments are not enough to salvage hard interpretations of, say, secularization or cognitive byproduct accounts. Byproduct accounts, in particular, have explicitly rejected the CREDs prediction and also are quite clear that cognitive reflection ought to be the primary predictor: </w:t>
+      </w:r>
+    </w:p>
+    <w:p>
+      <w:pPr>
+        <w:ind w:left="360"/>
+        <w:rPr>
+          <w:rFonts w:ascii="Times New Roman" w:eastAsia="Times New Roman" w:hAnsi="Times New Roman" w:cs="Times New Roman"/>
+          <w:b/>
+          <w:bCs/>
+        </w:rPr>
+      </w:pPr>
+      <w:r>
+        <w:rPr>
+          <w:rFonts w:ascii="Times New Roman" w:eastAsia="Times New Roman" w:hAnsi="Times New Roman" w:cs="Times New Roman"/>
+          <w:b/>
+          <w:bCs/>
+        </w:rPr>
+        <w:t>“</w:t>
       </w:r>
       <w:r>
         <w:rPr>
@@ -1789,7 +1884,39 @@
           <w:b/>
           <w:bCs/>
         </w:rPr>
-        <w:t>of this tradition claim, for example, that atheism “require[s]. . . cognitive effort” (Barrett, 2010) and that</w:t>
+        <w:t xml:space="preserve">of this tradition claim, for example, that atheism </w:t>
+      </w:r>
+      <w:r>
+        <w:rPr>
+          <w:rFonts w:ascii="Times New Roman" w:eastAsia="Times New Roman" w:hAnsi="Times New Roman" w:cs="Times New Roman"/>
+          <w:b/>
+          <w:bCs/>
+        </w:rPr>
+        <w:t>‘</w:t>
+      </w:r>
+      <w:r>
+        <w:rPr>
+          <w:rFonts w:ascii="Times New Roman" w:eastAsia="Times New Roman" w:hAnsi="Times New Roman" w:cs="Times New Roman"/>
+          <w:b/>
+          <w:bCs/>
+        </w:rPr>
+        <w:t>require[s]. . . cognitive effort</w:t>
+      </w:r>
+      <w:r>
+        <w:rPr>
+          <w:rFonts w:ascii="Times New Roman" w:eastAsia="Times New Roman" w:hAnsi="Times New Roman" w:cs="Times New Roman"/>
+          <w:b/>
+          <w:bCs/>
+        </w:rPr>
+        <w:t>’</w:t>
+      </w:r>
+      <w:r>
+        <w:rPr>
+          <w:rFonts w:ascii="Times New Roman" w:eastAsia="Times New Roman" w:hAnsi="Times New Roman" w:cs="Times New Roman"/>
+          <w:b/>
+          <w:bCs/>
+        </w:rPr>
+        <w:t xml:space="preserve"> (Barrett, 2010) and that</w:t>
       </w:r>
       <w:r>
         <w:rPr>
@@ -1805,7 +1932,55 @@
           <w:b/>
           <w:bCs/>
         </w:rPr>
-        <w:t>“disbelief is generally the result of deliberate, effortful work” (Boyer, 2008). Here, atheism is predicted to be</w:t>
+        <w:t>‘</w:t>
+      </w:r>
+      <w:r>
+        <w:rPr>
+          <w:rFonts w:ascii="Times New Roman" w:eastAsia="Times New Roman" w:hAnsi="Times New Roman" w:cs="Times New Roman"/>
+          <w:b/>
+          <w:bCs/>
+        </w:rPr>
+        <w:t>disbelief is generally the result of deliberate, effortful work</w:t>
+      </w:r>
+      <w:r>
+        <w:rPr>
+          <w:rFonts w:ascii="Times New Roman" w:eastAsia="Times New Roman" w:hAnsi="Times New Roman" w:cs="Times New Roman"/>
+          <w:b/>
+          <w:bCs/>
+        </w:rPr>
+        <w:t>’</w:t>
+      </w:r>
+      <w:r>
+        <w:rPr>
+          <w:rFonts w:ascii="Times New Roman" w:eastAsia="Times New Roman" w:hAnsi="Times New Roman" w:cs="Times New Roman"/>
+          <w:b/>
+          <w:bCs/>
+        </w:rPr>
+        <w:t xml:space="preserve"> (Boyer, 2008). </w:t>
+      </w:r>
+      <w:r>
+        <w:rPr>
+          <w:rFonts w:ascii="Times New Roman" w:eastAsia="Times New Roman" w:hAnsi="Times New Roman" w:cs="Times New Roman"/>
+          <w:b/>
+          <w:bCs/>
+        </w:rPr>
+        <w:t xml:space="preserve">By this </w:t>
+      </w:r>
+      <w:r>
+        <w:rPr>
+          <w:rFonts w:ascii="Times New Roman" w:eastAsia="Times New Roman" w:hAnsi="Times New Roman" w:cs="Times New Roman"/>
+          <w:b/>
+          <w:bCs/>
+        </w:rPr>
+        <w:t>view</w:t>
+      </w:r>
+      <w:r>
+        <w:rPr>
+          <w:rFonts w:ascii="Times New Roman" w:eastAsia="Times New Roman" w:hAnsi="Times New Roman" w:cs="Times New Roman"/>
+          <w:b/>
+          <w:bCs/>
+        </w:rPr>
+        <w:t>, atheism is predicted to be</w:t>
       </w:r>
       <w:r>
         <w:rPr>
@@ -1845,20 +2020,44 @@
           <w:b/>
           <w:bCs/>
         </w:rPr>
-        <w:t>” Our data, combined with recent cross-cultural work and meta-analyses, do not support this prediction.</w:t>
-      </w:r>
-      <w:r>
-        <w:rPr>
-          <w:rFonts w:ascii="Times New Roman" w:eastAsia="Times New Roman" w:hAnsi="Times New Roman" w:cs="Times New Roman"/>
-        </w:rPr>
-        <w:br/>
-      </w:r>
-      <w:r>
-        <w:rPr>
-          <w:rFonts w:ascii="Times New Roman" w:eastAsia="Times New Roman" w:hAnsi="Times New Roman" w:cs="Times New Roman"/>
-        </w:rPr>
-        <w:br/>
-        <w:t xml:space="preserve">This fact, coupled with how (in)direct the measures are of the purported construct will need some dedicated focus. </w:t>
+        <w:t>”</w:t>
+      </w:r>
+      <w:r>
+        <w:rPr>
+          <w:rFonts w:ascii="Times New Roman" w:eastAsia="Times New Roman" w:hAnsi="Times New Roman" w:cs="Times New Roman"/>
+          <w:b/>
+          <w:bCs/>
+        </w:rPr>
+        <w:t xml:space="preserve"> – Page 20</w:t>
+      </w:r>
+      <w:r>
+        <w:rPr>
+          <w:rFonts w:ascii="Times New Roman" w:eastAsia="Times New Roman" w:hAnsi="Times New Roman" w:cs="Times New Roman"/>
+          <w:b/>
+          <w:bCs/>
+        </w:rPr>
+        <w:t xml:space="preserve"> </w:t>
+      </w:r>
+    </w:p>
+    <w:p>
+      <w:pPr>
+        <w:rPr>
+          <w:rFonts w:ascii="Times New Roman" w:eastAsia="Times New Roman" w:hAnsi="Times New Roman" w:cs="Times New Roman"/>
+        </w:rPr>
+      </w:pPr>
+      <w:r>
+        <w:rPr>
+          <w:rFonts w:ascii="Times New Roman" w:eastAsia="Times New Roman" w:hAnsi="Times New Roman" w:cs="Times New Roman"/>
+          <w:b/>
+          <w:bCs/>
+        </w:rPr>
+        <w:t>Our data, combined with recent cross-cultural work and meta-analyses, do not support this prediction.</w:t>
+      </w:r>
+      <w:r>
+        <w:rPr>
+          <w:rFonts w:ascii="Times New Roman" w:eastAsia="Times New Roman" w:hAnsi="Times New Roman" w:cs="Times New Roman"/>
+        </w:rPr>
+        <w:br/>
       </w:r>
       <w:r>
         <w:rPr>
@@ -1948,7 +2147,14 @@
         <w:rPr>
           <w:rFonts w:ascii="Times New Roman" w:eastAsia="Times New Roman" w:hAnsi="Times New Roman" w:cs="Times New Roman"/>
         </w:rPr>
-        <w:t xml:space="preserve"> how viewers ought to respond to perceiving others performing costly actions, but speaks to one’s own motivation, ability and willingness to participate in such costly action. Relative frequency of participation itself (once a year vs. one a week) should be accounted for a feature that maintains (dis)belief. </w:t>
+        <w:t xml:space="preserve"> how viewers ought to respond to perceiving </w:t>
+      </w:r>
+      <w:r>
+        <w:rPr>
+          <w:rFonts w:ascii="Times New Roman" w:eastAsia="Times New Roman" w:hAnsi="Times New Roman" w:cs="Times New Roman"/>
+        </w:rPr>
+        <w:lastRenderedPageBreak/>
+        <w:t xml:space="preserve">others performing costly actions, but speaks to one’s own motivation, ability and willingness to participate in such costly action. Relative frequency of participation itself (once a year vs. one a week) should be accounted for a feature that maintains (dis)belief. </w:t>
       </w:r>
     </w:p>
     <w:p>
@@ -2016,7 +2222,23 @@
           <w:b/>
           <w:bCs/>
         </w:rPr>
-        <w:t>We discuss this point in the manuscript, p. 10:</w:t>
+        <w:t>We discuss this point in the manuscript, p. 1</w:t>
+      </w:r>
+      <w:r>
+        <w:rPr>
+          <w:rFonts w:ascii="Times New Roman" w:eastAsia="Times New Roman" w:hAnsi="Times New Roman" w:cs="Times New Roman"/>
+          <w:b/>
+          <w:bCs/>
+        </w:rPr>
+        <w:t>1</w:t>
+      </w:r>
+      <w:r>
+        <w:rPr>
+          <w:rFonts w:ascii="Times New Roman" w:eastAsia="Times New Roman" w:hAnsi="Times New Roman" w:cs="Times New Roman"/>
+          <w:b/>
+          <w:bCs/>
+        </w:rPr>
+        <w:t>:</w:t>
       </w:r>
     </w:p>
     <w:p>
@@ -2113,63 +2335,753 @@
           <w:rFonts w:ascii="Times New Roman" w:eastAsia="Times New Roman" w:hAnsi="Times New Roman" w:cs="Times New Roman"/>
         </w:rPr>
         <w:br/>
-        <w:t xml:space="preserve">The SBS regression, and the logistic regression are not independent analysis. Nor is the ‘individual zero-sum replication analysis’. These cannot sensible be regarded as converging evidence. (Unless somehow </w:t>
+        <w:t>The SBS regression, and the logistic regression are not independent analysis. Nor is the ‘individual zero-sum replication analysis’. These cannot sensible be regarded as converging evidence. (Unless somehow bayes accounts for this?). What is the Point-Biserial Correlation between SBS scores and the binary scores? Does it justify running both analysis? And I don’t understand the logic of the ‘replication analysis’. You’ve demonstrated in a more-complete model that some variables are predictive; what value is there is running simpler models that account for less variance? (See Middling point 1)</w:t>
+      </w:r>
+    </w:p>
+    <w:p>
+      <w:pPr>
+        <w:rPr>
+          <w:rFonts w:ascii="Times New Roman" w:eastAsia="Times New Roman" w:hAnsi="Times New Roman" w:cs="Times New Roman"/>
+        </w:rPr>
+      </w:pPr>
+    </w:p>
+    <w:p>
+      <w:pPr>
+        <w:rPr>
+          <w:rFonts w:ascii="Times New Roman" w:eastAsia="Times New Roman" w:hAnsi="Times New Roman" w:cs="Times New Roman"/>
+          <w:b/>
+          <w:bCs/>
+        </w:rPr>
+      </w:pPr>
+      <w:r>
+        <w:rPr>
+          <w:rFonts w:ascii="Times New Roman" w:eastAsia="Times New Roman" w:hAnsi="Times New Roman" w:cs="Times New Roman"/>
+          <w:b/>
+          <w:bCs/>
+        </w:rPr>
+        <w:t xml:space="preserve">Here and in another comment, R1 hints that we might be ‘double dipping’ by running parallel analyses. First, we would like to point out that the common intuition that running multiple rounds of analyses on a dataset is problematic is itself problematic and likely mistaken (see, for example, this preprint by </w:t>
       </w:r>
       <w:proofErr w:type="spellStart"/>
       <w:r>
         <w:rPr>
           <w:rFonts w:ascii="Times New Roman" w:eastAsia="Times New Roman" w:hAnsi="Times New Roman" w:cs="Times New Roman"/>
-        </w:rPr>
-        <w:t>bayes</w:t>
+          <w:b/>
+          <w:bCs/>
+        </w:rPr>
+        <w:t>Devezer</w:t>
       </w:r>
       <w:proofErr w:type="spellEnd"/>
       <w:r>
         <w:rPr>
           <w:rFonts w:ascii="Times New Roman" w:eastAsia="Times New Roman" w:hAnsi="Times New Roman" w:cs="Times New Roman"/>
-        </w:rPr>
-        <w:t xml:space="preserve"> accounts for this?). What is the Point-Biserial Correlation between SBS scores and the binary scores? Does it justify running both analysis? And I don’t understand the logic of the ‘replication analysis’. You’ve demonstrated in a more-complete model that some variables are predictive; what value is there is running simpler models that account for less variance? (See Middling point 1)</w:t>
-      </w:r>
-    </w:p>
-    <w:p>
-      <w:pPr>
-        <w:rPr>
-          <w:rFonts w:ascii="Times New Roman" w:eastAsia="Times New Roman" w:hAnsi="Times New Roman" w:cs="Times New Roman"/>
-        </w:rPr>
-      </w:pPr>
-    </w:p>
-    <w:p>
-      <w:pPr>
-        <w:rPr>
-          <w:rFonts w:ascii="Times New Roman" w:eastAsia="Times New Roman" w:hAnsi="Times New Roman" w:cs="Times New Roman"/>
-          <w:b/>
-          <w:bCs/>
-        </w:rPr>
-      </w:pPr>
-      <w:r>
-        <w:rPr>
-          <w:rFonts w:ascii="Times New Roman" w:eastAsia="Times New Roman" w:hAnsi="Times New Roman" w:cs="Times New Roman"/>
-          <w:b/>
-          <w:bCs/>
-        </w:rPr>
-        <w:t xml:space="preserve">Here and in another comment, R1 hints that we might be ‘double dipping’ by running parallel analyses. First, we would like to point out that the common intuition that running multiple rounds of analyses on a dataset is problematic is itself problematic and likely mistaken (see, for example, this preprint by </w:t>
+          <w:b/>
+          <w:bCs/>
+        </w:rPr>
+        <w:t xml:space="preserve"> et al: </w:t>
+      </w:r>
+      <w:hyperlink r:id="rId7" w:history="1">
+        <w:r>
+          <w:rPr>
+            <w:rStyle w:val="Hyperlink"/>
+            <w:rFonts w:ascii="Times New Roman" w:eastAsia="Times New Roman" w:hAnsi="Times New Roman" w:cs="Times New Roman"/>
+            <w:b/>
+            <w:bCs/>
+          </w:rPr>
+          <w:t>https://www.biorxiv.org/content/10.1101/2020.04.26.048306v1</w:t>
+        </w:r>
+      </w:hyperlink>
+      <w:r>
+        <w:rPr>
+          <w:rFonts w:ascii="Times New Roman" w:eastAsia="Times New Roman" w:hAnsi="Times New Roman" w:cs="Times New Roman"/>
+          <w:b/>
+          <w:bCs/>
+        </w:rPr>
+        <w:t xml:space="preserve"> which explicitly debunks the argument that data oughtn’t be probed more than once</w:t>
+      </w:r>
+      <w:r>
+        <w:rPr>
+          <w:rFonts w:ascii="Times New Roman" w:eastAsia="Times New Roman" w:hAnsi="Times New Roman" w:cs="Times New Roman"/>
+          <w:b/>
+          <w:bCs/>
+        </w:rPr>
+        <w:t xml:space="preserve">). Second, </w:t>
+      </w:r>
+      <w:r>
+        <w:rPr>
+          <w:rFonts w:ascii="Times New Roman" w:eastAsia="Times New Roman" w:hAnsi="Times New Roman" w:cs="Times New Roman"/>
+          <w:b/>
+          <w:bCs/>
+        </w:rPr>
+        <w:t xml:space="preserve">we performed both the continuous and binary analyses to establish some robustness. This is pretty standard in </w:t>
+      </w:r>
+      <w:r>
+        <w:rPr>
+          <w:rFonts w:ascii="Times New Roman" w:eastAsia="Times New Roman" w:hAnsi="Times New Roman" w:cs="Times New Roman"/>
+          <w:b/>
+          <w:bCs/>
+        </w:rPr>
+        <w:lastRenderedPageBreak/>
+        <w:t xml:space="preserve">cases (like this) where there are different ways to measure a key construct. Inferences are practically identical </w:t>
+      </w:r>
+      <w:r>
+        <w:rPr>
+          <w:rFonts w:ascii="Times New Roman" w:eastAsia="Times New Roman" w:hAnsi="Times New Roman" w:cs="Times New Roman"/>
+          <w:b/>
+          <w:bCs/>
+        </w:rPr>
+        <w:t>across</w:t>
+      </w:r>
+      <w:r>
+        <w:rPr>
+          <w:rFonts w:ascii="Times New Roman" w:eastAsia="Times New Roman" w:hAnsi="Times New Roman" w:cs="Times New Roman"/>
+          <w:b/>
+          <w:bCs/>
+        </w:rPr>
+        <w:t xml:space="preserve"> two distinct operationalizations of disbelief. </w:t>
+      </w:r>
+    </w:p>
+    <w:p>
+      <w:pPr>
+        <w:rPr>
+          <w:rFonts w:ascii="Times New Roman" w:eastAsia="Times New Roman" w:hAnsi="Times New Roman" w:cs="Times New Roman"/>
+          <w:b/>
+          <w:bCs/>
+        </w:rPr>
+      </w:pPr>
+    </w:p>
+    <w:p>
+      <w:pPr>
+        <w:rPr>
+          <w:rFonts w:ascii="Times New Roman" w:eastAsia="Times New Roman" w:hAnsi="Times New Roman" w:cs="Times New Roman"/>
+          <w:b/>
+          <w:bCs/>
+        </w:rPr>
+      </w:pPr>
+      <w:r>
+        <w:rPr>
+          <w:rFonts w:ascii="Times New Roman" w:eastAsia="Times New Roman" w:hAnsi="Times New Roman" w:cs="Times New Roman"/>
+          <w:b/>
+          <w:bCs/>
+        </w:rPr>
+        <w:t>The individual replication analyses were a slightly different sort of thing. Each of those predictors has been successfully used in previous research, but not simultaneously model</w:t>
+      </w:r>
+      <w:r>
+        <w:rPr>
+          <w:rFonts w:ascii="Times New Roman" w:eastAsia="Times New Roman" w:hAnsi="Times New Roman" w:cs="Times New Roman"/>
+          <w:b/>
+          <w:bCs/>
+        </w:rPr>
+        <w:t>ed</w:t>
+      </w:r>
+      <w:r>
+        <w:rPr>
+          <w:rFonts w:ascii="Times New Roman" w:eastAsia="Times New Roman" w:hAnsi="Times New Roman" w:cs="Times New Roman"/>
+          <w:b/>
+          <w:bCs/>
+        </w:rPr>
+        <w:t>. We were merely checking whether those individual associations emerged in our more representative dataset. This is an aside from our core theoretical tests (in which models have all predictors simultaneously). But it’s a nice check on previous work. The full models can’t sensibly answer this same question because adding predictors to a model can often drastically alter the results. Out of fairness to previous work using these variables individually, we followed their precedent in this ancillary analysis.</w:t>
+      </w:r>
+      <w:r>
+        <w:rPr>
+          <w:rFonts w:ascii="Times New Roman" w:eastAsia="Times New Roman" w:hAnsi="Times New Roman" w:cs="Times New Roman"/>
+          <w:b/>
+          <w:bCs/>
+        </w:rPr>
+        <w:t xml:space="preserve"> For space reasons, we have moved these analyses to the Online Supplement.</w:t>
+      </w:r>
+      <w:r>
+        <w:rPr>
+          <w:rFonts w:ascii="Times New Roman" w:eastAsia="Times New Roman" w:hAnsi="Times New Roman" w:cs="Times New Roman"/>
+        </w:rPr>
+        <w:br/>
+      </w:r>
+      <w:r>
+        <w:rPr>
+          <w:rFonts w:ascii="Times New Roman" w:eastAsia="Times New Roman" w:hAnsi="Times New Roman" w:cs="Times New Roman"/>
+        </w:rPr>
+        <w:br/>
+        <w:t xml:space="preserve">I won’t impugn the authors for using Bayes. Though it must be admitted that far fewer people understand Bayes than they do frequentist statistics, and not only is it unclear why bayes was chosen here, it’s not sufficiently explained. That’s not to say it’s not justifiable, nor understandable. Just that it isn’t justified, and not easily understood by a naive reader. Certainly, scholars who use </w:t>
       </w:r>
       <w:proofErr w:type="spellStart"/>
       <w:r>
         <w:rPr>
           <w:rFonts w:ascii="Times New Roman" w:eastAsia="Times New Roman" w:hAnsi="Times New Roman" w:cs="Times New Roman"/>
-          <w:b/>
-          <w:bCs/>
-        </w:rPr>
-        <w:t>Devezer</w:t>
+        </w:rPr>
+        <w:t>bayesian</w:t>
       </w:r>
       <w:proofErr w:type="spellEnd"/>
       <w:r>
         <w:rPr>
           <w:rFonts w:ascii="Times New Roman" w:eastAsia="Times New Roman" w:hAnsi="Times New Roman" w:cs="Times New Roman"/>
-          <w:b/>
-          <w:bCs/>
-        </w:rPr>
-        <w:t xml:space="preserve"> et al: </w:t>
+        </w:rPr>
+        <w:t xml:space="preserve"> analysis must get sick of explaining bayes, but the burden of clear communication and understanding is not solely on the reader, but on the person with the message. At a minimum the authors should link to a primer for the reader. The authors also introduce terms without explanation (such as ‘golems’).  </w:t>
+      </w:r>
+    </w:p>
+    <w:p>
+      <w:pPr>
+        <w:rPr>
+          <w:rFonts w:ascii="Times New Roman" w:eastAsia="Times New Roman" w:hAnsi="Times New Roman" w:cs="Times New Roman"/>
+        </w:rPr>
+      </w:pPr>
+    </w:p>
+    <w:p>
+      <w:pPr>
+        <w:rPr>
+          <w:rFonts w:ascii="Times New Roman" w:eastAsia="Times New Roman" w:hAnsi="Times New Roman" w:cs="Times New Roman"/>
+        </w:rPr>
+      </w:pPr>
+      <w:r>
+        <w:rPr>
+          <w:rFonts w:ascii="Times New Roman" w:eastAsia="Times New Roman" w:hAnsi="Times New Roman" w:cs="Times New Roman"/>
+          <w:b/>
+          <w:bCs/>
+        </w:rPr>
+        <w:t>We include</w:t>
+      </w:r>
+      <w:r>
+        <w:rPr>
+          <w:rFonts w:ascii="Times New Roman" w:eastAsia="Times New Roman" w:hAnsi="Times New Roman" w:cs="Times New Roman"/>
+          <w:b/>
+          <w:bCs/>
+        </w:rPr>
+        <w:t>d</w:t>
+      </w:r>
+      <w:r>
+        <w:rPr>
+          <w:rFonts w:ascii="Times New Roman" w:eastAsia="Times New Roman" w:hAnsi="Times New Roman" w:cs="Times New Roman"/>
+          <w:b/>
+          <w:bCs/>
+        </w:rPr>
+        <w:t xml:space="preserve"> a brief primer on Bayesian analysis and its interpretations. In this primer (p</w:t>
+      </w:r>
+      <w:r>
+        <w:rPr>
+          <w:rFonts w:ascii="Times New Roman" w:eastAsia="Times New Roman" w:hAnsi="Times New Roman" w:cs="Times New Roman"/>
+          <w:b/>
+          <w:bCs/>
+        </w:rPr>
+        <w:t>p</w:t>
+      </w:r>
+      <w:r>
+        <w:rPr>
+          <w:rFonts w:ascii="Times New Roman" w:eastAsia="Times New Roman" w:hAnsi="Times New Roman" w:cs="Times New Roman"/>
+          <w:b/>
+          <w:bCs/>
+        </w:rPr>
+        <w:t>. 1</w:t>
+      </w:r>
+      <w:r>
+        <w:rPr>
+          <w:rFonts w:ascii="Times New Roman" w:eastAsia="Times New Roman" w:hAnsi="Times New Roman" w:cs="Times New Roman"/>
+          <w:b/>
+          <w:bCs/>
+        </w:rPr>
+        <w:t>3</w:t>
+      </w:r>
+      <w:r>
+        <w:rPr>
+          <w:rFonts w:ascii="Times New Roman" w:eastAsia="Times New Roman" w:hAnsi="Times New Roman" w:cs="Times New Roman"/>
+          <w:b/>
+          <w:bCs/>
+        </w:rPr>
+        <w:t>-1</w:t>
+      </w:r>
+      <w:r>
+        <w:rPr>
+          <w:rFonts w:ascii="Times New Roman" w:eastAsia="Times New Roman" w:hAnsi="Times New Roman" w:cs="Times New Roman"/>
+          <w:b/>
+          <w:bCs/>
+        </w:rPr>
+        <w:t>4</w:t>
+      </w:r>
+      <w:r>
+        <w:rPr>
+          <w:rFonts w:ascii="Times New Roman" w:eastAsia="Times New Roman" w:hAnsi="Times New Roman" w:cs="Times New Roman"/>
+          <w:b/>
+          <w:bCs/>
+        </w:rPr>
+        <w:t>), we reference a number of quite accessible short papers that can walk through some toy examples and more fully illustrate the pragmatic benefits of a Bayesian approach.</w:t>
+      </w:r>
+      <w:r>
+        <w:rPr>
+          <w:rFonts w:ascii="Times New Roman" w:eastAsia="Times New Roman" w:hAnsi="Times New Roman" w:cs="Times New Roman"/>
+        </w:rPr>
+        <w:br/>
+      </w:r>
+      <w:r>
+        <w:rPr>
+          <w:rFonts w:ascii="Times New Roman" w:eastAsia="Times New Roman" w:hAnsi="Times New Roman" w:cs="Times New Roman"/>
+        </w:rPr>
+        <w:br/>
+        <w:t xml:space="preserve">Being socially liberal is the strongest predictor in the model. If I’m reading HPDI correctly (presuming analogy to CI’s), the effect of being socially liberal doesn’t even overlap with the effect of CREDs. This cannot simply be ignored. It might suggest that adoption of ‘socially liberal values’ is incompatible with religious belief. To the extent that any causation is inferred in the present analyses, this inference (or others of the author’s choosing) needs to be discussed. Particularly because CREDs correspond with social learning, and the other features are cognitive. And yet the single biggest predictor in the model is a social factor (presumably capturing a constellation of beliefs and values). What if being social liberal (and everything that broadly means) just doesn’t gel with US-style religion? (Certainly, being religious might ipso facto make someone identify as liberal, but even if this is the case, it needs to be discussed. Also lending support for correlation tables - how dissociable are the other predictors from being liberal? It might be the case that CREDs are orthogonal, but cognitive reflection is not). </w:t>
+      </w:r>
+    </w:p>
+    <w:p>
+      <w:pPr>
+        <w:rPr>
+          <w:rFonts w:ascii="Times New Roman" w:eastAsia="Times New Roman" w:hAnsi="Times New Roman" w:cs="Times New Roman"/>
+        </w:rPr>
+      </w:pPr>
+    </w:p>
+    <w:p>
+      <w:pPr>
+        <w:rPr>
+          <w:rFonts w:ascii="Times New Roman" w:eastAsia="Times New Roman" w:hAnsi="Times New Roman" w:cs="Times New Roman"/>
+          <w:b/>
+          <w:bCs/>
+        </w:rPr>
+      </w:pPr>
+      <w:r>
+        <w:rPr>
+          <w:rFonts w:ascii="Times New Roman" w:eastAsia="Times New Roman" w:hAnsi="Times New Roman" w:cs="Times New Roman"/>
+          <w:b/>
+          <w:bCs/>
+        </w:rPr>
+        <w:t>R1 correctly notes that religious disbelief is associated with social liberalism. This is an interesting pattern and may have emerged for various</w:t>
+      </w:r>
+      <w:r>
+        <w:rPr>
+          <w:rFonts w:ascii="Times New Roman" w:eastAsia="Times New Roman" w:hAnsi="Times New Roman" w:cs="Times New Roman"/>
+          <w:b/>
+          <w:bCs/>
+        </w:rPr>
+        <w:t xml:space="preserve"> US</w:t>
+      </w:r>
+      <w:r>
+        <w:rPr>
+          <w:rFonts w:ascii="Times New Roman" w:eastAsia="Times New Roman" w:hAnsi="Times New Roman" w:cs="Times New Roman"/>
+          <w:b/>
+          <w:bCs/>
+        </w:rPr>
+        <w:t xml:space="preserve"> historical, social, or even cognitive reasons. Alas, these reasons are</w:t>
+      </w:r>
+      <w:r>
+        <w:rPr>
+          <w:rFonts w:ascii="Times New Roman" w:eastAsia="Times New Roman" w:hAnsi="Times New Roman" w:cs="Times New Roman"/>
+          <w:b/>
+          <w:bCs/>
+        </w:rPr>
+        <w:t xml:space="preserve"> quite</w:t>
+      </w:r>
+      <w:r>
+        <w:rPr>
+          <w:rFonts w:ascii="Times New Roman" w:eastAsia="Times New Roman" w:hAnsi="Times New Roman" w:cs="Times New Roman"/>
+          <w:b/>
+          <w:bCs/>
+        </w:rPr>
+        <w:t xml:space="preserve"> theoretically remote from the goals of the present paper, as none of the prominent theories we compare make</w:t>
+      </w:r>
+      <w:r>
+        <w:rPr>
+          <w:rFonts w:ascii="Times New Roman" w:eastAsia="Times New Roman" w:hAnsi="Times New Roman" w:cs="Times New Roman"/>
+          <w:b/>
+          <w:bCs/>
+        </w:rPr>
+        <w:t xml:space="preserve"> any</w:t>
+      </w:r>
+      <w:r>
+        <w:rPr>
+          <w:rFonts w:ascii="Times New Roman" w:eastAsia="Times New Roman" w:hAnsi="Times New Roman" w:cs="Times New Roman"/>
+          <w:b/>
+          <w:bCs/>
+        </w:rPr>
+        <w:t xml:space="preserve"> predictions about the relationships between disb</w:t>
+      </w:r>
+      <w:r>
+        <w:rPr>
+          <w:rFonts w:ascii="Times New Roman" w:eastAsia="Times New Roman" w:hAnsi="Times New Roman" w:cs="Times New Roman"/>
+          <w:b/>
+          <w:bCs/>
+        </w:rPr>
+        <w:t>e</w:t>
+      </w:r>
+      <w:r>
+        <w:rPr>
+          <w:rFonts w:ascii="Times New Roman" w:eastAsia="Times New Roman" w:hAnsi="Times New Roman" w:cs="Times New Roman"/>
+          <w:b/>
+          <w:bCs/>
+        </w:rPr>
+        <w:t>lief and political ideology in the USA. Perhaps this is because they take a broader evolutionary approach. That said, we</w:t>
+      </w:r>
+      <w:r>
+        <w:rPr>
+          <w:rFonts w:ascii="Times New Roman" w:eastAsia="Times New Roman" w:hAnsi="Times New Roman" w:cs="Times New Roman"/>
+          <w:b/>
+          <w:bCs/>
+        </w:rPr>
+        <w:t xml:space="preserve"> now</w:t>
+      </w:r>
+      <w:r>
+        <w:rPr>
+          <w:rFonts w:ascii="Times New Roman" w:eastAsia="Times New Roman" w:hAnsi="Times New Roman" w:cs="Times New Roman"/>
+          <w:b/>
+          <w:bCs/>
+        </w:rPr>
+        <w:t xml:space="preserve"> discuss the political findings</w:t>
+      </w:r>
+      <w:r>
+        <w:rPr>
+          <w:rFonts w:ascii="Times New Roman" w:eastAsia="Times New Roman" w:hAnsi="Times New Roman" w:cs="Times New Roman"/>
+          <w:b/>
+          <w:bCs/>
+        </w:rPr>
+        <w:t xml:space="preserve">: </w:t>
+      </w:r>
+    </w:p>
+    <w:p>
+      <w:pPr>
+        <w:pStyle w:val="ListParagraph"/>
+        <w:numPr>
+          <w:ilvl w:val="0"/>
+          <w:numId w:val="2"/>
+        </w:numPr>
+        <w:rPr>
+          <w:rFonts w:ascii="Times New Roman" w:eastAsia="Times New Roman" w:hAnsi="Times New Roman" w:cs="Times New Roman"/>
+          <w:b/>
+          <w:bCs/>
+        </w:rPr>
+      </w:pPr>
+      <w:r>
+        <w:rPr>
+          <w:rFonts w:ascii="Times New Roman" w:eastAsia="Times New Roman" w:hAnsi="Times New Roman" w:cs="Times New Roman"/>
+          <w:b/>
+          <w:bCs/>
+        </w:rPr>
+        <w:lastRenderedPageBreak/>
+        <w:t>P. 20: “</w:t>
+      </w:r>
+      <w:r>
+        <w:rPr>
+          <w:rFonts w:ascii="Times New Roman" w:eastAsia="Times New Roman" w:hAnsi="Times New Roman" w:cs="Times New Roman"/>
+          <w:b/>
+          <w:bCs/>
+        </w:rPr>
+        <w:t>Although it is not featured in any of the core theoretical perspectives we evaluated, social liberalism was</w:t>
+      </w:r>
+      <w:r>
+        <w:rPr>
+          <w:rFonts w:ascii="Times New Roman" w:eastAsia="Times New Roman" w:hAnsi="Times New Roman" w:cs="Times New Roman"/>
+          <w:b/>
+          <w:bCs/>
+        </w:rPr>
+        <w:t xml:space="preserve"> </w:t>
+      </w:r>
+      <w:r>
+        <w:rPr>
+          <w:rFonts w:ascii="Times New Roman" w:eastAsia="Times New Roman" w:hAnsi="Times New Roman" w:cs="Times New Roman"/>
+          <w:b/>
+          <w:bCs/>
+        </w:rPr>
+        <w:t>consistently the strongest covariate of religious disbelief. The intersection of religious and political ideology is</w:t>
+      </w:r>
+      <w:r>
+        <w:rPr>
+          <w:rFonts w:ascii="Times New Roman" w:eastAsia="Times New Roman" w:hAnsi="Times New Roman" w:cs="Times New Roman"/>
+          <w:b/>
+          <w:bCs/>
+        </w:rPr>
+        <w:t xml:space="preserve"> </w:t>
+      </w:r>
+      <w:r>
+        <w:rPr>
+          <w:rFonts w:ascii="Times New Roman" w:eastAsia="Times New Roman" w:hAnsi="Times New Roman" w:cs="Times New Roman"/>
+          <w:b/>
+          <w:bCs/>
+        </w:rPr>
+        <w:t>an interesting topic in its own right, and merits further consideration. Interestingly, disbelief if anything was</w:t>
+      </w:r>
+      <w:r>
+        <w:rPr>
+          <w:rFonts w:ascii="Times New Roman" w:eastAsia="Times New Roman" w:hAnsi="Times New Roman" w:cs="Times New Roman"/>
+          <w:b/>
+          <w:bCs/>
+        </w:rPr>
+        <w:t xml:space="preserve"> </w:t>
+      </w:r>
+      <w:r>
+        <w:rPr>
+          <w:rFonts w:ascii="Times New Roman" w:eastAsia="Times New Roman" w:hAnsi="Times New Roman" w:cs="Times New Roman"/>
+          <w:b/>
+          <w:bCs/>
+        </w:rPr>
+        <w:t>associated with fiscal conservatism in this sample. This suggests that simple ‘</w:t>
+      </w:r>
+      <w:proofErr w:type="spellStart"/>
+      <w:r>
+        <w:rPr>
+          <w:rFonts w:ascii="Times New Roman" w:eastAsia="Times New Roman" w:hAnsi="Times New Roman" w:cs="Times New Roman"/>
+          <w:b/>
+          <w:bCs/>
+        </w:rPr>
+        <w:t>faithfuls</w:t>
+      </w:r>
+      <w:proofErr w:type="spellEnd"/>
+      <w:r>
+        <w:rPr>
+          <w:rFonts w:ascii="Times New Roman" w:eastAsia="Times New Roman" w:hAnsi="Times New Roman" w:cs="Times New Roman"/>
+          <w:b/>
+          <w:bCs/>
+        </w:rPr>
+        <w:t xml:space="preserve"> are conservative’ tropes</w:t>
+      </w:r>
+      <w:r>
+        <w:rPr>
+          <w:rFonts w:ascii="Times New Roman" w:eastAsia="Times New Roman" w:hAnsi="Times New Roman" w:cs="Times New Roman"/>
+          <w:b/>
+          <w:bCs/>
+        </w:rPr>
+        <w:t xml:space="preserve"> </w:t>
+      </w:r>
+      <w:r>
+        <w:rPr>
+          <w:rFonts w:ascii="Times New Roman" w:eastAsia="Times New Roman" w:hAnsi="Times New Roman" w:cs="Times New Roman"/>
+          <w:b/>
+          <w:bCs/>
+        </w:rPr>
+        <w:t>are oversimplifications. Ideology and religiosity are multifaceted and dissociable, but cert</w:t>
+      </w:r>
+      <w:r>
+        <w:rPr>
+          <w:rFonts w:ascii="Times New Roman" w:eastAsia="Times New Roman" w:hAnsi="Times New Roman" w:cs="Times New Roman"/>
+          <w:b/>
+          <w:bCs/>
+        </w:rPr>
+        <w:t>a</w:t>
+      </w:r>
+      <w:r>
+        <w:rPr>
+          <w:rFonts w:ascii="Times New Roman" w:eastAsia="Times New Roman" w:hAnsi="Times New Roman" w:cs="Times New Roman"/>
+          <w:b/>
+          <w:bCs/>
+        </w:rPr>
+        <w:t>inly of interest</w:t>
+      </w:r>
+      <w:r>
+        <w:rPr>
+          <w:rFonts w:ascii="Times New Roman" w:eastAsia="Times New Roman" w:hAnsi="Times New Roman" w:cs="Times New Roman"/>
+          <w:b/>
+          <w:bCs/>
+        </w:rPr>
+        <w:t xml:space="preserve"> </w:t>
+      </w:r>
+      <w:r>
+        <w:rPr>
+          <w:rFonts w:ascii="Times New Roman" w:eastAsia="Times New Roman" w:hAnsi="Times New Roman" w:cs="Times New Roman"/>
+          <w:b/>
+          <w:bCs/>
+        </w:rPr>
+        <w:t>given rampant political polarization in the USA</w:t>
+      </w:r>
+      <w:r>
+        <w:rPr>
+          <w:rFonts w:ascii="Times New Roman" w:eastAsia="Times New Roman" w:hAnsi="Times New Roman" w:cs="Times New Roman"/>
+          <w:b/>
+          <w:bCs/>
+        </w:rPr>
+        <w:t xml:space="preserve"> and elsewhere</w:t>
+      </w:r>
+      <w:r>
+        <w:rPr>
+          <w:rFonts w:ascii="Times New Roman" w:eastAsia="Times New Roman" w:hAnsi="Times New Roman" w:cs="Times New Roman"/>
+          <w:b/>
+          <w:bCs/>
+        </w:rPr>
+        <w:t>. At the same time, we caution readers that religion-</w:t>
+      </w:r>
+      <w:proofErr w:type="gramStart"/>
+      <w:r>
+        <w:rPr>
+          <w:rFonts w:ascii="Times New Roman" w:eastAsia="Times New Roman" w:hAnsi="Times New Roman" w:cs="Times New Roman"/>
+          <w:b/>
+          <w:bCs/>
+        </w:rPr>
+        <w:t>ideology</w:t>
+      </w:r>
+      <w:r>
+        <w:rPr>
+          <w:rFonts w:ascii="Times New Roman" w:eastAsia="Times New Roman" w:hAnsi="Times New Roman" w:cs="Times New Roman"/>
+          <w:b/>
+          <w:bCs/>
+        </w:rPr>
+        <w:t xml:space="preserve">  </w:t>
+      </w:r>
+      <w:r>
+        <w:rPr>
+          <w:rFonts w:ascii="Times New Roman" w:eastAsia="Times New Roman" w:hAnsi="Times New Roman" w:cs="Times New Roman"/>
+          <w:b/>
+          <w:bCs/>
+        </w:rPr>
+        <w:t>associations</w:t>
+      </w:r>
+      <w:proofErr w:type="gramEnd"/>
+      <w:r>
+        <w:rPr>
+          <w:rFonts w:ascii="Times New Roman" w:eastAsia="Times New Roman" w:hAnsi="Times New Roman" w:cs="Times New Roman"/>
+          <w:b/>
+          <w:bCs/>
+        </w:rPr>
+        <w:t>, whatever they may be, are largely orthogonal to existing cultural and evolutionary theories of</w:t>
+      </w:r>
+      <w:r>
+        <w:rPr>
+          <w:rFonts w:ascii="Times New Roman" w:eastAsia="Times New Roman" w:hAnsi="Times New Roman" w:cs="Times New Roman"/>
+          <w:b/>
+          <w:bCs/>
+        </w:rPr>
+        <w:t xml:space="preserve"> </w:t>
+      </w:r>
+      <w:r>
+        <w:rPr>
+          <w:rFonts w:ascii="Times New Roman" w:eastAsia="Times New Roman" w:hAnsi="Times New Roman" w:cs="Times New Roman"/>
+          <w:b/>
+          <w:bCs/>
+        </w:rPr>
+        <w:t>religious belief and disbelief.</w:t>
+      </w:r>
+      <w:r>
+        <w:rPr>
+          <w:rFonts w:ascii="Times New Roman" w:eastAsia="Times New Roman" w:hAnsi="Times New Roman" w:cs="Times New Roman"/>
+          <w:b/>
+          <w:bCs/>
+        </w:rPr>
+        <w:t>”</w:t>
+      </w:r>
+    </w:p>
+    <w:p>
+      <w:pPr>
+        <w:rPr>
+          <w:rFonts w:ascii="Times New Roman" w:eastAsia="Times New Roman" w:hAnsi="Times New Roman" w:cs="Times New Roman"/>
+        </w:rPr>
+      </w:pPr>
+      <w:r>
+        <w:rPr>
+          <w:rFonts w:ascii="Times New Roman" w:eastAsia="Times New Roman" w:hAnsi="Times New Roman" w:cs="Times New Roman"/>
+        </w:rPr>
+        <w:br/>
+      </w:r>
+      <w:r>
+        <w:rPr>
+          <w:rFonts w:ascii="Times New Roman" w:eastAsia="Times New Roman" w:hAnsi="Times New Roman" w:cs="Times New Roman"/>
+        </w:rPr>
+        <w:br/>
+      </w:r>
+      <w:r>
+        <w:rPr>
+          <w:rFonts w:ascii="Times New Roman" w:eastAsia="Times New Roman" w:hAnsi="Times New Roman" w:cs="Times New Roman"/>
+        </w:rPr>
+        <w:br/>
+        <w:t>Middling points:</w:t>
+      </w:r>
+      <w:r>
+        <w:rPr>
+          <w:rFonts w:ascii="Times New Roman" w:eastAsia="Times New Roman" w:hAnsi="Times New Roman" w:cs="Times New Roman"/>
+        </w:rPr>
+        <w:br/>
+      </w:r>
+      <w:r>
+        <w:rPr>
+          <w:rFonts w:ascii="Times New Roman" w:eastAsia="Times New Roman" w:hAnsi="Times New Roman" w:cs="Times New Roman"/>
+        </w:rPr>
+        <w:br/>
+        <w:t xml:space="preserve">The authors are pretty loose with the term ‘replication’. In part III they double-dip on analysis. Had the individual analyses been presented first (demonstrating validity of your measures and generalizability from the literature), then combined into your focal analyses… then maybe this would be persuasive. But right </w:t>
+      </w:r>
+      <w:proofErr w:type="gramStart"/>
+      <w:r>
+        <w:rPr>
+          <w:rFonts w:ascii="Times New Roman" w:eastAsia="Times New Roman" w:hAnsi="Times New Roman" w:cs="Times New Roman"/>
+        </w:rPr>
+        <w:t>now</w:t>
+      </w:r>
+      <w:proofErr w:type="gramEnd"/>
+      <w:r>
+        <w:rPr>
+          <w:rFonts w:ascii="Times New Roman" w:eastAsia="Times New Roman" w:hAnsi="Times New Roman" w:cs="Times New Roman"/>
+        </w:rPr>
+        <w:t xml:space="preserve"> you present the focal analysis, make inferences about which models of disbelief are valid, then fail to demonstrate previously published effects. Either you replicated the individual effects and found them valid, thus allowing you to reject them as plausible explanation for disbelief, OR, you failed to replicate the effects and deem them invalid </w:t>
+      </w:r>
+      <w:proofErr w:type="spellStart"/>
+      <w:r>
+        <w:rPr>
+          <w:rFonts w:ascii="Times New Roman" w:eastAsia="Times New Roman" w:hAnsi="Times New Roman" w:cs="Times New Roman"/>
+        </w:rPr>
+        <w:t>primae</w:t>
+      </w:r>
+      <w:proofErr w:type="spellEnd"/>
+      <w:r>
+        <w:rPr>
+          <w:rFonts w:ascii="Times New Roman" w:eastAsia="Times New Roman" w:hAnsi="Times New Roman" w:cs="Times New Roman"/>
+        </w:rPr>
+        <w:t xml:space="preserve"> facie, but if so, you can’t then justify their contribution to your focal analysis. It strikes me that a) they need to be in your focal analysis, because precedent demands it, and b) failure to find an effect doesn’t mean the variables aren’t contributing to the overall model in important ways. In part III, the authors claim: That one of the candidate factors culled from existing literature did not appear as a robust predictor may suggest tempered enthusiasm for its utility as a predictor of individual differences in religiosity more broadly. But this claim is not more valid for being tested in isolation than it was when tested in a more complete model (assuming no major issues of </w:t>
+      </w:r>
+      <w:proofErr w:type="spellStart"/>
+      <w:r>
+        <w:rPr>
+          <w:rFonts w:ascii="Times New Roman" w:eastAsia="Times New Roman" w:hAnsi="Times New Roman" w:cs="Times New Roman"/>
+        </w:rPr>
+        <w:t>colinearity</w:t>
+      </w:r>
+      <w:proofErr w:type="spellEnd"/>
+      <w:r>
+        <w:rPr>
+          <w:rFonts w:ascii="Times New Roman" w:eastAsia="Times New Roman" w:hAnsi="Times New Roman" w:cs="Times New Roman"/>
+        </w:rPr>
+        <w:t xml:space="preserve">). </w:t>
+      </w:r>
+    </w:p>
+    <w:p>
+      <w:pPr>
+        <w:rPr>
+          <w:rFonts w:ascii="Times New Roman" w:eastAsia="Times New Roman" w:hAnsi="Times New Roman" w:cs="Times New Roman"/>
+        </w:rPr>
+      </w:pPr>
+    </w:p>
+    <w:p>
+      <w:pPr>
+        <w:rPr>
+          <w:rFonts w:ascii="Times New Roman" w:eastAsia="Times New Roman" w:hAnsi="Times New Roman" w:cs="Times New Roman"/>
+          <w:b/>
+          <w:bCs/>
+        </w:rPr>
+      </w:pPr>
+      <w:r>
+        <w:rPr>
+          <w:rFonts w:ascii="Times New Roman" w:eastAsia="Times New Roman" w:hAnsi="Times New Roman" w:cs="Times New Roman"/>
+          <w:b/>
+          <w:bCs/>
+        </w:rPr>
+        <w:t xml:space="preserve">In our opinion, R1 is being too harsh </w:t>
+      </w:r>
+      <w:r>
+        <w:rPr>
+          <w:rFonts w:ascii="Times New Roman" w:eastAsia="Times New Roman" w:hAnsi="Times New Roman" w:cs="Times New Roman"/>
+          <w:b/>
+          <w:bCs/>
+        </w:rPr>
+        <w:t>when dismissing</w:t>
+      </w:r>
+      <w:r>
+        <w:rPr>
+          <w:rFonts w:ascii="Times New Roman" w:eastAsia="Times New Roman" w:hAnsi="Times New Roman" w:cs="Times New Roman"/>
+          <w:b/>
+          <w:bCs/>
+        </w:rPr>
+        <w:t xml:space="preserve"> multiple converging analyses</w:t>
+      </w:r>
+      <w:r>
+        <w:rPr>
+          <w:rFonts w:ascii="Times New Roman" w:eastAsia="Times New Roman" w:hAnsi="Times New Roman" w:cs="Times New Roman"/>
+          <w:b/>
+          <w:bCs/>
+        </w:rPr>
+        <w:t xml:space="preserve"> as ‘double dipping.’</w:t>
+      </w:r>
+      <w:r>
+        <w:rPr>
+          <w:rFonts w:ascii="Times New Roman" w:eastAsia="Times New Roman" w:hAnsi="Times New Roman" w:cs="Times New Roman"/>
+          <w:b/>
+          <w:bCs/>
+        </w:rPr>
+        <w:t xml:space="preserve"> First, we note that the common intuition about multiple analyses on a dataset being problematic is in all likelihood not true (</w:t>
       </w:r>
       <w:hyperlink r:id="rId8" w:history="1">
         <w:r>
@@ -2188,39 +3100,87 @@
           <w:b/>
           <w:bCs/>
         </w:rPr>
-        <w:t xml:space="preserve"> which explicitly debunks the argument that data oughtn’t be probed more than once</w:t>
-      </w:r>
-      <w:r>
-        <w:rPr>
-          <w:rFonts w:ascii="Times New Roman" w:eastAsia="Times New Roman" w:hAnsi="Times New Roman" w:cs="Times New Roman"/>
-          <w:b/>
-          <w:bCs/>
-        </w:rPr>
-        <w:t xml:space="preserve">). Second, </w:t>
-      </w:r>
-      <w:r>
-        <w:rPr>
-          <w:rFonts w:ascii="Times New Roman" w:eastAsia="Times New Roman" w:hAnsi="Times New Roman" w:cs="Times New Roman"/>
-          <w:b/>
-          <w:bCs/>
-        </w:rPr>
-        <w:t xml:space="preserve">we performed both the continuous and binary analyses to establish some robustness. This is pretty standard in cases (like this) where there are different ways to measure a key construct. Inferences are practically identical </w:t>
-      </w:r>
-      <w:r>
-        <w:rPr>
-          <w:rFonts w:ascii="Times New Roman" w:eastAsia="Times New Roman" w:hAnsi="Times New Roman" w:cs="Times New Roman"/>
-          <w:b/>
-          <w:bCs/>
-        </w:rPr>
-        <w:t>across</w:t>
-      </w:r>
-      <w:r>
-        <w:rPr>
-          <w:rFonts w:ascii="Times New Roman" w:eastAsia="Times New Roman" w:hAnsi="Times New Roman" w:cs="Times New Roman"/>
-          <w:b/>
-          <w:bCs/>
-        </w:rPr>
-        <w:t xml:space="preserve"> two distinct operationalizations of disbelief. </w:t>
+        <w:t>). Second, we are most definitely not ‘double dipping’ in the most problematic sense – namely deriving and</w:t>
+      </w:r>
+      <w:r>
+        <w:rPr>
+          <w:rFonts w:ascii="Times New Roman" w:eastAsia="Times New Roman" w:hAnsi="Times New Roman" w:cs="Times New Roman"/>
+          <w:b/>
+          <w:bCs/>
+        </w:rPr>
+        <w:t xml:space="preserve"> subsequently</w:t>
+      </w:r>
+      <w:r>
+        <w:rPr>
+          <w:rFonts w:ascii="Times New Roman" w:eastAsia="Times New Roman" w:hAnsi="Times New Roman" w:cs="Times New Roman"/>
+          <w:b/>
+          <w:bCs/>
+        </w:rPr>
+        <w:t xml:space="preserve"> testing hypotheses on the same set. We just present 2 converging analyses evaluating robustness across slightly different operationalizations of the key outcome measure, followed by straightforward analyses trying to replicate published patterns as an aside. There is nothing statistically fishy about this. And, it is quite common for </w:t>
+      </w:r>
+      <w:r>
+        <w:rPr>
+          <w:rFonts w:ascii="Times New Roman" w:eastAsia="Times New Roman" w:hAnsi="Times New Roman" w:cs="Times New Roman"/>
+          <w:b/>
+          <w:bCs/>
+        </w:rPr>
+        <w:t>associations between variables</w:t>
+      </w:r>
+      <w:r>
+        <w:rPr>
+          <w:rFonts w:ascii="Times New Roman" w:eastAsia="Times New Roman" w:hAnsi="Times New Roman" w:cs="Times New Roman"/>
+          <w:b/>
+          <w:bCs/>
+        </w:rPr>
+        <w:t xml:space="preserve"> to change when testing predictors in isolation and testing them simultaneously</w:t>
+      </w:r>
+      <w:r>
+        <w:rPr>
+          <w:rFonts w:ascii="Times New Roman" w:eastAsia="Times New Roman" w:hAnsi="Times New Roman" w:cs="Times New Roman"/>
+          <w:b/>
+          <w:bCs/>
+        </w:rPr>
+        <w:t xml:space="preserve"> in multiple regression</w:t>
+      </w:r>
+      <w:r>
+        <w:rPr>
+          <w:rFonts w:ascii="Times New Roman" w:eastAsia="Times New Roman" w:hAnsi="Times New Roman" w:cs="Times New Roman"/>
+          <w:b/>
+          <w:bCs/>
+        </w:rPr>
+        <w:t>. That things were pretty similar using slightly different approaches</w:t>
+      </w:r>
+      <w:r>
+        <w:rPr>
+          <w:rFonts w:ascii="Times New Roman" w:eastAsia="Times New Roman" w:hAnsi="Times New Roman" w:cs="Times New Roman"/>
+          <w:b/>
+          <w:bCs/>
+        </w:rPr>
+        <w:t>, in models with and without relevant covariates,</w:t>
+      </w:r>
+      <w:r>
+        <w:rPr>
+          <w:rFonts w:ascii="Times New Roman" w:eastAsia="Times New Roman" w:hAnsi="Times New Roman" w:cs="Times New Roman"/>
+          <w:b/>
+          <w:bCs/>
+        </w:rPr>
+        <w:t xml:space="preserve"> in our work shows convergence</w:t>
+      </w:r>
+      <w:r>
+        <w:rPr>
+          <w:rFonts w:ascii="Times New Roman" w:eastAsia="Times New Roman" w:hAnsi="Times New Roman" w:cs="Times New Roman"/>
+          <w:b/>
+          <w:bCs/>
+        </w:rPr>
+        <w:t xml:space="preserve"> and robustness</w:t>
+      </w:r>
+      <w:r>
+        <w:rPr>
+          <w:rFonts w:ascii="Times New Roman" w:eastAsia="Times New Roman" w:hAnsi="Times New Roman" w:cs="Times New Roman"/>
+          <w:b/>
+          <w:bCs/>
+        </w:rPr>
+        <w:t>.</w:t>
       </w:r>
     </w:p>
     <w:p>
@@ -2245,63 +3205,762 @@
           <w:bCs/>
         </w:rPr>
         <w:lastRenderedPageBreak/>
-        <w:t>The individual replication analyses were a slightly different sort of thing. Each of those predictors has been successfully used in previous research, but not simultaneously model</w:t>
-      </w:r>
-      <w:r>
-        <w:rPr>
-          <w:rFonts w:ascii="Times New Roman" w:eastAsia="Times New Roman" w:hAnsi="Times New Roman" w:cs="Times New Roman"/>
-          <w:b/>
-          <w:bCs/>
-        </w:rPr>
-        <w:t>ed</w:t>
-      </w:r>
-      <w:r>
-        <w:rPr>
-          <w:rFonts w:ascii="Times New Roman" w:eastAsia="Times New Roman" w:hAnsi="Times New Roman" w:cs="Times New Roman"/>
-          <w:b/>
-          <w:bCs/>
-        </w:rPr>
-        <w:t>. We were merely checking whether those individual associations emerged in our more representative dataset. This is an aside from our core theoretical tests (in which models have all predictors simultaneously). But it’s a nice check on previous work. The full models can’t sensibly answer this same question because adding predictors to a model can often drastically alter the results. Out of fairness to previous work using these variables individually, we followed their precedent in this ancillary analysis.</w:t>
-      </w:r>
-      <w:r>
-        <w:rPr>
-          <w:rFonts w:ascii="Times New Roman" w:eastAsia="Times New Roman" w:hAnsi="Times New Roman" w:cs="Times New Roman"/>
-          <w:b/>
-          <w:bCs/>
-        </w:rPr>
-        <w:t xml:space="preserve"> For space reasons, we have moved these analyses to the Online Supplement.</w:t>
-      </w:r>
-      <w:r>
-        <w:rPr>
-          <w:rFonts w:ascii="Times New Roman" w:eastAsia="Times New Roman" w:hAnsi="Times New Roman" w:cs="Times New Roman"/>
-        </w:rPr>
-        <w:br/>
-      </w:r>
-      <w:r>
-        <w:rPr>
-          <w:rFonts w:ascii="Times New Roman" w:eastAsia="Times New Roman" w:hAnsi="Times New Roman" w:cs="Times New Roman"/>
-        </w:rPr>
-        <w:br/>
-        <w:t xml:space="preserve">I won’t impugn the authors for using Bayes. Though it must be admitted that far fewer people understand Bayes than they do frequentist statistics, and not only is it unclear why </w:t>
+        <w:t xml:space="preserve">That said, we recognize that our discussion of replication in </w:t>
+      </w:r>
+      <w:r>
+        <w:rPr>
+          <w:rFonts w:ascii="Times New Roman" w:eastAsia="Times New Roman" w:hAnsi="Times New Roman" w:cs="Times New Roman"/>
+          <w:b/>
+          <w:bCs/>
+        </w:rPr>
+        <w:t>the GD</w:t>
+      </w:r>
+      <w:r>
+        <w:rPr>
+          <w:rFonts w:ascii="Times New Roman" w:eastAsia="Times New Roman" w:hAnsi="Times New Roman" w:cs="Times New Roman"/>
+          <w:b/>
+          <w:bCs/>
+        </w:rPr>
+        <w:t xml:space="preserve"> set off some alarm bells. </w:t>
+      </w:r>
+      <w:proofErr w:type="gramStart"/>
+      <w:r>
+        <w:rPr>
+          <w:rFonts w:ascii="Times New Roman" w:eastAsia="Times New Roman" w:hAnsi="Times New Roman" w:cs="Times New Roman"/>
+          <w:b/>
+          <w:bCs/>
+        </w:rPr>
+        <w:t>So</w:t>
+      </w:r>
+      <w:proofErr w:type="gramEnd"/>
+      <w:r>
+        <w:rPr>
+          <w:rFonts w:ascii="Times New Roman" w:eastAsia="Times New Roman" w:hAnsi="Times New Roman" w:cs="Times New Roman"/>
+          <w:b/>
+          <w:bCs/>
+        </w:rPr>
+        <w:t xml:space="preserve"> we removed most discussion of replication from the Discussion</w:t>
+      </w:r>
+      <w:r>
+        <w:rPr>
+          <w:rFonts w:ascii="Times New Roman" w:eastAsia="Times New Roman" w:hAnsi="Times New Roman" w:cs="Times New Roman"/>
+          <w:b/>
+          <w:bCs/>
+        </w:rPr>
+        <w:t>, and relocated the individual variable analyses to the Online Supplement.</w:t>
+      </w:r>
+      <w:r>
+        <w:rPr>
+          <w:rFonts w:ascii="Times New Roman" w:eastAsia="Times New Roman" w:hAnsi="Times New Roman" w:cs="Times New Roman"/>
+        </w:rPr>
+        <w:br/>
+      </w:r>
+      <w:r>
+        <w:rPr>
+          <w:rFonts w:ascii="Times New Roman" w:eastAsia="Times New Roman" w:hAnsi="Times New Roman" w:cs="Times New Roman"/>
+        </w:rPr>
+        <w:br/>
+        <w:t>In the discussion the authors conflate ‘cognitive reflection’ with ‘analytic atheism’. Surely one could only make the claim that it’s analytic atheism if one measured the actual reasons for why one holds their belief (God is [not] real, and I am convinced by the arguments; God is real, and I know this as a matter of faith). The measures used are mostly just logical/</w:t>
       </w:r>
       <w:proofErr w:type="spellStart"/>
       <w:r>
         <w:rPr>
           <w:rFonts w:ascii="Times New Roman" w:eastAsia="Times New Roman" w:hAnsi="Times New Roman" w:cs="Times New Roman"/>
         </w:rPr>
-        <w:t>bayes</w:t>
+        <w:t>maths</w:t>
       </w:r>
       <w:proofErr w:type="spellEnd"/>
       <w:r>
         <w:rPr>
           <w:rFonts w:ascii="Times New Roman" w:eastAsia="Times New Roman" w:hAnsi="Times New Roman" w:cs="Times New Roman"/>
         </w:rPr>
-        <w:t xml:space="preserve"> was chosen here, it’s not sufficiently explained. That’s not to say it’s not justifiable, nor understandable. Just that it isn’t justified, and not easily understood by a naive reader. Certainly, scholars who use </w:t>
+        <w:t xml:space="preserve"> questions. </w:t>
+      </w:r>
+    </w:p>
+    <w:p>
+      <w:pPr>
+        <w:rPr>
+          <w:rFonts w:ascii="Times New Roman" w:eastAsia="Times New Roman" w:hAnsi="Times New Roman" w:cs="Times New Roman"/>
+        </w:rPr>
+      </w:pPr>
+    </w:p>
+    <w:p>
+      <w:pPr>
+        <w:rPr>
+          <w:rFonts w:ascii="Times New Roman" w:eastAsia="Times New Roman" w:hAnsi="Times New Roman" w:cs="Times New Roman"/>
+        </w:rPr>
+      </w:pPr>
+      <w:r>
+        <w:rPr>
+          <w:rFonts w:ascii="Times New Roman" w:eastAsia="Times New Roman" w:hAnsi="Times New Roman" w:cs="Times New Roman"/>
+          <w:b/>
+          <w:bCs/>
+        </w:rPr>
+        <w:t xml:space="preserve">We were following previous work that refers to the relationship between cognitive reflection and disbelief as “analytic atheism.” </w:t>
+      </w:r>
+      <w:r>
+        <w:rPr>
+          <w:rFonts w:ascii="Times New Roman" w:eastAsia="Times New Roman" w:hAnsi="Times New Roman" w:cs="Times New Roman"/>
+          <w:b/>
+          <w:bCs/>
+        </w:rPr>
+        <w:t>We</w:t>
+      </w:r>
+      <w:r>
+        <w:rPr>
+          <w:rFonts w:ascii="Times New Roman" w:eastAsia="Times New Roman" w:hAnsi="Times New Roman" w:cs="Times New Roman"/>
+          <w:b/>
+          <w:bCs/>
+        </w:rPr>
+        <w:t xml:space="preserve"> have clarified </w:t>
+      </w:r>
+      <w:r>
+        <w:rPr>
+          <w:rFonts w:ascii="Times New Roman" w:eastAsia="Times New Roman" w:hAnsi="Times New Roman" w:cs="Times New Roman"/>
+          <w:b/>
+          <w:bCs/>
+        </w:rPr>
+        <w:t>this</w:t>
+      </w:r>
+      <w:r>
+        <w:rPr>
+          <w:rFonts w:ascii="Times New Roman" w:eastAsia="Times New Roman" w:hAnsi="Times New Roman" w:cs="Times New Roman"/>
+          <w:b/>
+          <w:bCs/>
+        </w:rPr>
+        <w:t xml:space="preserve"> throughout. We still discuss our general reservations about the analytic atheism hypothesis in the Discussion, merely to note that approaches that make this central (e.g., cognitive </w:t>
       </w:r>
       <w:proofErr w:type="spellStart"/>
       <w:r>
         <w:rPr>
           <w:rFonts w:ascii="Times New Roman" w:eastAsia="Times New Roman" w:hAnsi="Times New Roman" w:cs="Times New Roman"/>
+          <w:b/>
+          <w:bCs/>
+        </w:rPr>
+        <w:t>byproductists</w:t>
+      </w:r>
+      <w:proofErr w:type="spellEnd"/>
+      <w:r>
+        <w:rPr>
+          <w:rFonts w:ascii="Times New Roman" w:eastAsia="Times New Roman" w:hAnsi="Times New Roman" w:cs="Times New Roman"/>
+          <w:b/>
+          <w:bCs/>
+        </w:rPr>
+        <w:t xml:space="preserve"> describe analytic thinking as the main source of atheism) are probably mistaken. </w:t>
+      </w:r>
+      <w:r>
+        <w:rPr>
+          <w:rFonts w:ascii="Times New Roman" w:eastAsia="Times New Roman" w:hAnsi="Times New Roman" w:cs="Times New Roman"/>
+        </w:rPr>
+        <w:br/>
+      </w:r>
+      <w:r>
+        <w:rPr>
+          <w:rFonts w:ascii="Times New Roman" w:eastAsia="Times New Roman" w:hAnsi="Times New Roman" w:cs="Times New Roman"/>
+        </w:rPr>
+        <w:br/>
+        <w:t>The terminology about ‘replication-</w:t>
+      </w:r>
+      <w:proofErr w:type="spellStart"/>
+      <w:r>
+        <w:rPr>
+          <w:rFonts w:ascii="Times New Roman" w:eastAsia="Times New Roman" w:hAnsi="Times New Roman" w:cs="Times New Roman"/>
+        </w:rPr>
+        <w:t>plus’</w:t>
+      </w:r>
+      <w:proofErr w:type="spellEnd"/>
+      <w:r>
+        <w:rPr>
+          <w:rFonts w:ascii="Times New Roman" w:eastAsia="Times New Roman" w:hAnsi="Times New Roman" w:cs="Times New Roman"/>
+        </w:rPr>
+        <w:t xml:space="preserve"> seems… unnecessary? Is this an established idea and name? It feels as though you’re rebranded the tried-and-true method of reading the literature, synthesizing it, and extending it by a small, sensible, incremental step. What am I missing here that makes ‘replication </w:t>
+      </w:r>
+      <w:proofErr w:type="spellStart"/>
+      <w:r>
+        <w:rPr>
+          <w:rFonts w:ascii="Times New Roman" w:eastAsia="Times New Roman" w:hAnsi="Times New Roman" w:cs="Times New Roman"/>
+        </w:rPr>
+        <w:t>plus’</w:t>
+      </w:r>
+      <w:proofErr w:type="spellEnd"/>
+      <w:r>
+        <w:rPr>
+          <w:rFonts w:ascii="Times New Roman" w:eastAsia="Times New Roman" w:hAnsi="Times New Roman" w:cs="Times New Roman"/>
+        </w:rPr>
+        <w:t xml:space="preserve"> different from the ordinary process of reflection and extension? Even if this is the case, I would strongly urge the authors to use their limited word count to better justify their choice of measures, or the clarity of their analysis.</w:t>
+      </w:r>
+    </w:p>
+    <w:p>
+      <w:pPr>
+        <w:rPr>
+          <w:rFonts w:ascii="Times New Roman" w:eastAsia="Times New Roman" w:hAnsi="Times New Roman" w:cs="Times New Roman"/>
+        </w:rPr>
+      </w:pPr>
+    </w:p>
+    <w:p>
+      <w:pPr>
+        <w:rPr>
+          <w:rFonts w:ascii="Times New Roman" w:eastAsia="Times New Roman" w:hAnsi="Times New Roman" w:cs="Times New Roman"/>
+          <w:b/>
+          <w:bCs/>
+        </w:rPr>
+      </w:pPr>
+      <w:r>
+        <w:rPr>
+          <w:rFonts w:ascii="Times New Roman" w:eastAsia="Times New Roman" w:hAnsi="Times New Roman" w:cs="Times New Roman"/>
+          <w:b/>
+          <w:bCs/>
+        </w:rPr>
+        <w:t xml:space="preserve">We agree that the </w:t>
+      </w:r>
+      <w:proofErr w:type="spellStart"/>
+      <w:r>
+        <w:rPr>
+          <w:rFonts w:ascii="Times New Roman" w:eastAsia="Times New Roman" w:hAnsi="Times New Roman" w:cs="Times New Roman"/>
+          <w:b/>
+          <w:bCs/>
+        </w:rPr>
+        <w:t>read</w:t>
+      </w:r>
+      <w:proofErr w:type="spellEnd"/>
+      <w:r>
+        <w:rPr>
+          <w:rFonts w:ascii="Times New Roman" w:eastAsia="Times New Roman" w:hAnsi="Times New Roman" w:cs="Times New Roman"/>
+          <w:b/>
+          <w:bCs/>
+        </w:rPr>
+        <w:t xml:space="preserve">-and-incrementally-advance approach is longstanding and sensible. Indeed, the whole point of </w:t>
+      </w:r>
+      <w:r>
+        <w:rPr>
+          <w:rFonts w:ascii="Times New Roman" w:eastAsia="Times New Roman" w:hAnsi="Times New Roman" w:cs="Times New Roman"/>
+          <w:b/>
+          <w:bCs/>
+        </w:rPr>
+        <w:t>our</w:t>
+      </w:r>
+      <w:r>
+        <w:rPr>
+          <w:rFonts w:ascii="Times New Roman" w:eastAsia="Times New Roman" w:hAnsi="Times New Roman" w:cs="Times New Roman"/>
+          <w:b/>
+          <w:bCs/>
+        </w:rPr>
+        <w:t xml:space="preserve"> ‘replication-</w:t>
+      </w:r>
+      <w:proofErr w:type="spellStart"/>
+      <w:r>
+        <w:rPr>
+          <w:rFonts w:ascii="Times New Roman" w:eastAsia="Times New Roman" w:hAnsi="Times New Roman" w:cs="Times New Roman"/>
+          <w:b/>
+          <w:bCs/>
+        </w:rPr>
+        <w:t>plus’</w:t>
+      </w:r>
+      <w:proofErr w:type="spellEnd"/>
+      <w:r>
+        <w:rPr>
+          <w:rFonts w:ascii="Times New Roman" w:eastAsia="Times New Roman" w:hAnsi="Times New Roman" w:cs="Times New Roman"/>
+          <w:b/>
+          <w:bCs/>
+        </w:rPr>
+        <w:t xml:space="preserve"> discussion was to note that in its zeal for reform</w:t>
+      </w:r>
+      <w:r>
+        <w:rPr>
+          <w:rFonts w:ascii="Times New Roman" w:eastAsia="Times New Roman" w:hAnsi="Times New Roman" w:cs="Times New Roman"/>
+          <w:b/>
+          <w:bCs/>
+        </w:rPr>
+        <w:t xml:space="preserve"> and rigor</w:t>
+      </w:r>
+      <w:r>
+        <w:rPr>
+          <w:rFonts w:ascii="Times New Roman" w:eastAsia="Times New Roman" w:hAnsi="Times New Roman" w:cs="Times New Roman"/>
+          <w:b/>
+          <w:bCs/>
+        </w:rPr>
+        <w:t>, a lot of the current replication work treats very narrow tests on single operationalizations as a favored approach. We think this narrow approach has</w:t>
+      </w:r>
+      <w:r>
+        <w:rPr>
+          <w:rFonts w:ascii="Times New Roman" w:eastAsia="Times New Roman" w:hAnsi="Times New Roman" w:cs="Times New Roman"/>
+          <w:b/>
+          <w:bCs/>
+        </w:rPr>
+        <w:t xml:space="preserve"> both</w:t>
+      </w:r>
+      <w:r>
+        <w:rPr>
+          <w:rFonts w:ascii="Times New Roman" w:eastAsia="Times New Roman" w:hAnsi="Times New Roman" w:cs="Times New Roman"/>
+          <w:b/>
+          <w:bCs/>
+        </w:rPr>
+        <w:t xml:space="preserve"> limited use and outsized influence.</w:t>
+      </w:r>
+    </w:p>
+    <w:p>
+      <w:pPr>
+        <w:rPr>
+          <w:rFonts w:ascii="Times New Roman" w:eastAsia="Times New Roman" w:hAnsi="Times New Roman" w:cs="Times New Roman"/>
+          <w:b/>
+          <w:bCs/>
+        </w:rPr>
+      </w:pPr>
+    </w:p>
+    <w:p>
+      <w:pPr>
+        <w:rPr>
+          <w:rFonts w:ascii="Times New Roman" w:eastAsia="Times New Roman" w:hAnsi="Times New Roman" w:cs="Times New Roman"/>
+        </w:rPr>
+      </w:pPr>
+      <w:r>
+        <w:rPr>
+          <w:rFonts w:ascii="Times New Roman" w:eastAsia="Times New Roman" w:hAnsi="Times New Roman" w:cs="Times New Roman"/>
+          <w:b/>
+          <w:bCs/>
+        </w:rPr>
+        <w:t>That said, it’s clear that this intended message wasn’t transmitted clearly, so we have exci</w:t>
+      </w:r>
+      <w:r>
+        <w:rPr>
+          <w:rFonts w:ascii="Times New Roman" w:eastAsia="Times New Roman" w:hAnsi="Times New Roman" w:cs="Times New Roman"/>
+          <w:b/>
+          <w:bCs/>
+        </w:rPr>
+        <w:t>s</w:t>
+      </w:r>
+      <w:r>
+        <w:rPr>
+          <w:rFonts w:ascii="Times New Roman" w:eastAsia="Times New Roman" w:hAnsi="Times New Roman" w:cs="Times New Roman"/>
+          <w:b/>
+          <w:bCs/>
+        </w:rPr>
+        <w:t>ed this discussion.</w:t>
+      </w:r>
+      <w:r>
+        <w:rPr>
+          <w:rFonts w:ascii="Times New Roman" w:eastAsia="Times New Roman" w:hAnsi="Times New Roman" w:cs="Times New Roman"/>
+        </w:rPr>
+        <w:br/>
+      </w:r>
+      <w:r>
+        <w:rPr>
+          <w:rFonts w:ascii="Times New Roman" w:eastAsia="Times New Roman" w:hAnsi="Times New Roman" w:cs="Times New Roman"/>
+        </w:rPr>
+        <w:br/>
+        <w:t>I generally refrain from commenting on framing, because the paper is not my own, and I believe the authors should have the right to whatever frame they want (and the reader can ignore those things anyway, paying attention to the data and analysis alone if they so wish). That said, I raise the following cautiously, and I mean no offence, but I cannot see a clear justification for these decisions.</w:t>
+      </w:r>
+      <w:r>
+        <w:rPr>
+          <w:rFonts w:ascii="Times New Roman" w:eastAsia="Times New Roman" w:hAnsi="Times New Roman" w:cs="Times New Roman"/>
+        </w:rPr>
+        <w:br/>
+      </w:r>
+      <w:r>
+        <w:rPr>
+          <w:rFonts w:ascii="Times New Roman" w:eastAsia="Times New Roman" w:hAnsi="Times New Roman" w:cs="Times New Roman"/>
+        </w:rPr>
+        <w:br/>
+        <w:t>The authors discuss both ‘</w:t>
+      </w:r>
+      <w:proofErr w:type="spellStart"/>
+      <w:r>
+        <w:rPr>
+          <w:rFonts w:ascii="Times New Roman" w:eastAsia="Times New Roman" w:hAnsi="Times New Roman" w:cs="Times New Roman"/>
+        </w:rPr>
+        <w:t>veories</w:t>
+      </w:r>
+      <w:proofErr w:type="spellEnd"/>
+      <w:r>
+        <w:rPr>
+          <w:rFonts w:ascii="Times New Roman" w:eastAsia="Times New Roman" w:hAnsi="Times New Roman" w:cs="Times New Roman"/>
+        </w:rPr>
+        <w:t xml:space="preserve"> and WEIRD psychology, lauding the value of formal theories and non-WIERD samples. </w:t>
+      </w:r>
+      <w:proofErr w:type="gramStart"/>
+      <w:r>
+        <w:rPr>
+          <w:rFonts w:ascii="Times New Roman" w:eastAsia="Times New Roman" w:hAnsi="Times New Roman" w:cs="Times New Roman"/>
+        </w:rPr>
+        <w:t>Yes</w:t>
+      </w:r>
+      <w:proofErr w:type="gramEnd"/>
+      <w:r>
+        <w:rPr>
+          <w:rFonts w:ascii="Times New Roman" w:eastAsia="Times New Roman" w:hAnsi="Times New Roman" w:cs="Times New Roman"/>
+        </w:rPr>
+        <w:t xml:space="preserve"> this research is both informal (with typical elements of statistical inference) and WEIRD.  In the discussion the authors write: If this general pattern holds across societies [of our findings], we predict that—beyond religion—</w:t>
+      </w:r>
+      <w:proofErr w:type="spellStart"/>
+      <w:r>
+        <w:rPr>
+          <w:rFonts w:ascii="Times New Roman" w:eastAsia="Times New Roman" w:hAnsi="Times New Roman" w:cs="Times New Roman"/>
+        </w:rPr>
+        <w:t>veories</w:t>
+      </w:r>
+      <w:proofErr w:type="spellEnd"/>
+      <w:r>
+        <w:rPr>
+          <w:rFonts w:ascii="Times New Roman" w:eastAsia="Times New Roman" w:hAnsi="Times New Roman" w:cs="Times New Roman"/>
+        </w:rPr>
+        <w:t xml:space="preserve"> developed by WEIRD researchers to explain the weird mental states of WEIRD participants can only aspire to ever more precisely answer a mere outlier of an outlier of our most important scientific questions about human nature. </w:t>
+      </w:r>
+      <w:r>
+        <w:rPr>
+          <w:rFonts w:ascii="Times New Roman" w:eastAsia="Times New Roman" w:hAnsi="Times New Roman" w:cs="Times New Roman"/>
+        </w:rPr>
+        <w:br/>
+      </w:r>
+      <w:r>
+        <w:rPr>
+          <w:rFonts w:ascii="Times New Roman" w:eastAsia="Times New Roman" w:hAnsi="Times New Roman" w:cs="Times New Roman"/>
+        </w:rPr>
+        <w:br/>
+        <w:t xml:space="preserve">Are the authors claiming their own findings, presented here, are a ‘mere outlier of an outlier’? </w:t>
+      </w:r>
+      <w:r>
+        <w:rPr>
+          <w:rFonts w:ascii="Times New Roman" w:eastAsia="Times New Roman" w:hAnsi="Times New Roman" w:cs="Times New Roman"/>
+        </w:rPr>
+        <w:lastRenderedPageBreak/>
+        <w:t xml:space="preserve">This is the penultimate paragraph of your paper. The paper celebrates non-WEIRD research but concludes with a call for other scholars to do the harder parts of the </w:t>
+      </w:r>
+      <w:proofErr w:type="gramStart"/>
+      <w:r>
+        <w:rPr>
+          <w:rFonts w:ascii="Times New Roman" w:eastAsia="Times New Roman" w:hAnsi="Times New Roman" w:cs="Times New Roman"/>
+        </w:rPr>
+        <w:t>research?</w:t>
+      </w:r>
+      <w:proofErr w:type="gramEnd"/>
+      <w:r>
+        <w:rPr>
+          <w:rFonts w:ascii="Times New Roman" w:eastAsia="Times New Roman" w:hAnsi="Times New Roman" w:cs="Times New Roman"/>
+        </w:rPr>
+        <w:t xml:space="preserve"> The impression I received when reading this - which I fully acknowledge wouldn’t have been the </w:t>
+      </w:r>
+      <w:proofErr w:type="spellStart"/>
+      <w:r>
+        <w:rPr>
+          <w:rFonts w:ascii="Times New Roman" w:eastAsia="Times New Roman" w:hAnsi="Times New Roman" w:cs="Times New Roman"/>
+        </w:rPr>
+        <w:t>wilful</w:t>
+      </w:r>
+      <w:proofErr w:type="spellEnd"/>
+      <w:r>
+        <w:rPr>
+          <w:rFonts w:ascii="Times New Roman" w:eastAsia="Times New Roman" w:hAnsi="Times New Roman" w:cs="Times New Roman"/>
+        </w:rPr>
+        <w:t xml:space="preserve"> intention of the authors - is to associate the virtues of formal, and non-WEIRD, on their own work which is </w:t>
+      </w:r>
+      <w:proofErr w:type="spellStart"/>
+      <w:r>
+        <w:rPr>
+          <w:rFonts w:ascii="Times New Roman" w:eastAsia="Times New Roman" w:hAnsi="Times New Roman" w:cs="Times New Roman"/>
+        </w:rPr>
+        <w:t>is</w:t>
+      </w:r>
+      <w:proofErr w:type="spellEnd"/>
+      <w:r>
+        <w:rPr>
+          <w:rFonts w:ascii="Times New Roman" w:eastAsia="Times New Roman" w:hAnsi="Times New Roman" w:cs="Times New Roman"/>
+        </w:rPr>
+        <w:t xml:space="preserve"> neither. </w:t>
+      </w:r>
+    </w:p>
+    <w:p>
+      <w:pPr>
+        <w:rPr>
+          <w:rFonts w:ascii="Times New Roman" w:eastAsia="Times New Roman" w:hAnsi="Times New Roman" w:cs="Times New Roman"/>
+        </w:rPr>
+      </w:pPr>
+    </w:p>
+    <w:p>
+      <w:pPr>
+        <w:rPr>
+          <w:rFonts w:ascii="Times New Roman" w:eastAsia="Times New Roman" w:hAnsi="Times New Roman" w:cs="Times New Roman"/>
+        </w:rPr>
+      </w:pPr>
+      <w:r>
+        <w:rPr>
+          <w:rFonts w:ascii="Times New Roman" w:eastAsia="Times New Roman" w:hAnsi="Times New Roman" w:cs="Times New Roman"/>
+          <w:b/>
+          <w:bCs/>
+        </w:rPr>
+        <w:t>We have taken more efforts to contextualize the need for more beyond-WEIRD research. Representative samples like ours can help somewhat (indeed, the original WEIRD paper explicitly contrasts student samples from the general US population). But they’re just one small step. We still include some calls for de-</w:t>
+      </w:r>
+      <w:proofErr w:type="spellStart"/>
+      <w:r>
+        <w:rPr>
+          <w:rFonts w:ascii="Times New Roman" w:eastAsia="Times New Roman" w:hAnsi="Times New Roman" w:cs="Times New Roman"/>
+          <w:b/>
+          <w:bCs/>
+        </w:rPr>
+        <w:t>WEIRDing</w:t>
+      </w:r>
+      <w:proofErr w:type="spellEnd"/>
+      <w:r>
+        <w:rPr>
+          <w:rFonts w:ascii="Times New Roman" w:eastAsia="Times New Roman" w:hAnsi="Times New Roman" w:cs="Times New Roman"/>
+          <w:b/>
+          <w:bCs/>
+        </w:rPr>
+        <w:t xml:space="preserve"> our science. But we’ve toned it down</w:t>
+      </w:r>
+      <w:r>
+        <w:rPr>
+          <w:rFonts w:ascii="Times New Roman" w:eastAsia="Times New Roman" w:hAnsi="Times New Roman" w:cs="Times New Roman"/>
+          <w:b/>
+          <w:bCs/>
+        </w:rPr>
+        <w:t>, and no longer juxtapose formal and informal theories. That’s a topic for another paper</w:t>
+      </w:r>
+      <w:r>
+        <w:rPr>
+          <w:rFonts w:ascii="Times New Roman" w:eastAsia="Times New Roman" w:hAnsi="Times New Roman" w:cs="Times New Roman"/>
+          <w:b/>
+          <w:bCs/>
+        </w:rPr>
+        <w:t xml:space="preserve">. </w:t>
+      </w:r>
+      <w:r>
+        <w:rPr>
+          <w:rFonts w:ascii="Times New Roman" w:eastAsia="Times New Roman" w:hAnsi="Times New Roman" w:cs="Times New Roman"/>
+          <w:b/>
+          <w:bCs/>
+        </w:rPr>
+        <w:t xml:space="preserve">Regarding </w:t>
+      </w:r>
+      <w:proofErr w:type="spellStart"/>
+      <w:r>
+        <w:rPr>
+          <w:rFonts w:ascii="Times New Roman" w:eastAsia="Times New Roman" w:hAnsi="Times New Roman" w:cs="Times New Roman"/>
+          <w:b/>
+          <w:bCs/>
+        </w:rPr>
+        <w:t>veories</w:t>
+      </w:r>
+      <w:proofErr w:type="spellEnd"/>
+      <w:r>
+        <w:rPr>
+          <w:rFonts w:ascii="Times New Roman" w:eastAsia="Times New Roman" w:hAnsi="Times New Roman" w:cs="Times New Roman"/>
+          <w:b/>
+          <w:bCs/>
+        </w:rPr>
+        <w:t xml:space="preserve"> versus formalized theories, the original version of the manuscript never claimed that our paper was a formal theory: we merely noted that the predictor derived from a formal theory outperformed the predictions that came from prominent </w:t>
+      </w:r>
+      <w:proofErr w:type="spellStart"/>
+      <w:r>
+        <w:rPr>
+          <w:rFonts w:ascii="Times New Roman" w:eastAsia="Times New Roman" w:hAnsi="Times New Roman" w:cs="Times New Roman"/>
+          <w:b/>
+          <w:bCs/>
+        </w:rPr>
+        <w:t>veories</w:t>
+      </w:r>
+      <w:proofErr w:type="spellEnd"/>
+      <w:r>
+        <w:rPr>
+          <w:rFonts w:ascii="Times New Roman" w:eastAsia="Times New Roman" w:hAnsi="Times New Roman" w:cs="Times New Roman"/>
+          <w:b/>
+          <w:bCs/>
+        </w:rPr>
+        <w:t xml:space="preserve"> in the field. We find this interesting. But for clarity and brevity we’ve dropped the </w:t>
+      </w:r>
+      <w:proofErr w:type="spellStart"/>
+      <w:r>
+        <w:rPr>
+          <w:rFonts w:ascii="Times New Roman" w:eastAsia="Times New Roman" w:hAnsi="Times New Roman" w:cs="Times New Roman"/>
+          <w:b/>
+          <w:bCs/>
+        </w:rPr>
+        <w:t>veory</w:t>
+      </w:r>
+      <w:proofErr w:type="spellEnd"/>
+      <w:r>
+        <w:rPr>
+          <w:rFonts w:ascii="Times New Roman" w:eastAsia="Times New Roman" w:hAnsi="Times New Roman" w:cs="Times New Roman"/>
+          <w:b/>
+          <w:bCs/>
+        </w:rPr>
+        <w:t>-vs-formal-model discussion.</w:t>
+      </w:r>
+      <w:r>
+        <w:rPr>
+          <w:rFonts w:ascii="Times New Roman" w:eastAsia="Times New Roman" w:hAnsi="Times New Roman" w:cs="Times New Roman"/>
+        </w:rPr>
+        <w:br/>
+      </w:r>
+      <w:r>
+        <w:rPr>
+          <w:rFonts w:ascii="Times New Roman" w:eastAsia="Times New Roman" w:hAnsi="Times New Roman" w:cs="Times New Roman"/>
+        </w:rPr>
+        <w:br/>
+      </w:r>
+      <w:r>
+        <w:rPr>
+          <w:rFonts w:ascii="Times New Roman" w:eastAsia="Times New Roman" w:hAnsi="Times New Roman" w:cs="Times New Roman"/>
+        </w:rPr>
+        <w:br/>
+        <w:t>Minor points:</w:t>
+      </w:r>
+      <w:r>
+        <w:rPr>
+          <w:rFonts w:ascii="Times New Roman" w:eastAsia="Times New Roman" w:hAnsi="Times New Roman" w:cs="Times New Roman"/>
+        </w:rPr>
+        <w:br/>
+      </w:r>
+      <w:r>
+        <w:rPr>
+          <w:rFonts w:ascii="Times New Roman" w:eastAsia="Times New Roman" w:hAnsi="Times New Roman" w:cs="Times New Roman"/>
+        </w:rPr>
+        <w:br/>
+        <w:t>The SBS paper is cited as Jong 2012, but that’s the ‘fox hole’ paper. The Jong et al paper with the scale is 2012, I believe.</w:t>
+      </w:r>
+    </w:p>
+    <w:p>
+      <w:pPr>
+        <w:rPr>
+          <w:rFonts w:ascii="Times New Roman" w:eastAsia="Times New Roman" w:hAnsi="Times New Roman" w:cs="Times New Roman"/>
+        </w:rPr>
+      </w:pPr>
+    </w:p>
+    <w:p>
+      <w:pPr>
+        <w:rPr>
+          <w:rFonts w:ascii="Times New Roman" w:eastAsia="Times New Roman" w:hAnsi="Times New Roman" w:cs="Times New Roman"/>
+        </w:rPr>
+      </w:pPr>
+      <w:r>
+        <w:rPr>
+          <w:rFonts w:ascii="Times New Roman" w:eastAsia="Times New Roman" w:hAnsi="Times New Roman" w:cs="Times New Roman"/>
+          <w:b/>
+          <w:bCs/>
+        </w:rPr>
+        <w:t>Good catch</w:t>
+      </w:r>
+      <w:r>
+        <w:rPr>
+          <w:rFonts w:ascii="Times New Roman" w:eastAsia="Times New Roman" w:hAnsi="Times New Roman" w:cs="Times New Roman"/>
+          <w:b/>
+          <w:bCs/>
+        </w:rPr>
+        <w:t>.</w:t>
+      </w:r>
+      <w:r>
+        <w:rPr>
+          <w:rFonts w:ascii="Times New Roman" w:eastAsia="Times New Roman" w:hAnsi="Times New Roman" w:cs="Times New Roman"/>
+        </w:rPr>
+        <w:br/>
+      </w:r>
+      <w:r>
+        <w:rPr>
+          <w:rFonts w:ascii="Times New Roman" w:eastAsia="Times New Roman" w:hAnsi="Times New Roman" w:cs="Times New Roman"/>
+        </w:rPr>
+        <w:br/>
+        <w:t xml:space="preserve">The authors mask themselves on the title page, but their links to their OSF in the MS include Will Gervais’ name in the MS, and the OSF files list all other authors. It is the case I already knew who the authors on this MS were prior to accepting the review (and declared this with the editor). </w:t>
+      </w:r>
+      <w:proofErr w:type="gramStart"/>
+      <w:r>
+        <w:rPr>
+          <w:rFonts w:ascii="Times New Roman" w:eastAsia="Times New Roman" w:hAnsi="Times New Roman" w:cs="Times New Roman"/>
+        </w:rPr>
+        <w:t>So</w:t>
+      </w:r>
+      <w:proofErr w:type="gramEnd"/>
+      <w:r>
+        <w:rPr>
+          <w:rFonts w:ascii="Times New Roman" w:eastAsia="Times New Roman" w:hAnsi="Times New Roman" w:cs="Times New Roman"/>
+        </w:rPr>
+        <w:t xml:space="preserve"> I suppose I raise this for future reference (the authors may look into toggling how to blind their </w:t>
+      </w:r>
+      <w:proofErr w:type="spellStart"/>
+      <w:r>
+        <w:rPr>
+          <w:rFonts w:ascii="Times New Roman" w:eastAsia="Times New Roman" w:hAnsi="Times New Roman" w:cs="Times New Roman"/>
+        </w:rPr>
+        <w:t>osf</w:t>
+      </w:r>
+      <w:proofErr w:type="spellEnd"/>
+      <w:r>
+        <w:rPr>
+          <w:rFonts w:ascii="Times New Roman" w:eastAsia="Times New Roman" w:hAnsi="Times New Roman" w:cs="Times New Roman"/>
+        </w:rPr>
+        <w:t xml:space="preserve"> profiles for such materials, and using a link-masking service for the addresses). </w:t>
+      </w:r>
+    </w:p>
+    <w:p>
+      <w:pPr>
+        <w:rPr>
+          <w:rFonts w:ascii="Times New Roman" w:eastAsia="Times New Roman" w:hAnsi="Times New Roman" w:cs="Times New Roman"/>
+        </w:rPr>
+      </w:pPr>
+    </w:p>
+    <w:p>
+      <w:pPr>
+        <w:rPr>
+          <w:rFonts w:ascii="Times New Roman" w:eastAsia="Times New Roman" w:hAnsi="Times New Roman" w:cs="Times New Roman"/>
+        </w:rPr>
+      </w:pPr>
+      <w:r>
+        <w:rPr>
+          <w:rFonts w:ascii="Times New Roman" w:eastAsia="Times New Roman" w:hAnsi="Times New Roman" w:cs="Times New Roman"/>
+          <w:b/>
+          <w:bCs/>
+        </w:rPr>
+        <w:t>Between a prior preprint and also the topic of the paper, I didn’t think full blinding was especially feasible on this paper anyways. We masked what we could.</w:t>
+      </w:r>
+      <w:r>
+        <w:rPr>
+          <w:rFonts w:ascii="Times New Roman" w:eastAsia="Times New Roman" w:hAnsi="Times New Roman" w:cs="Times New Roman"/>
+        </w:rPr>
+        <w:br/>
+      </w:r>
+      <w:r>
+        <w:rPr>
+          <w:rFonts w:ascii="Times New Roman" w:eastAsia="Times New Roman" w:hAnsi="Times New Roman" w:cs="Times New Roman"/>
+        </w:rPr>
+        <w:br/>
+        <w:t>Concerns about the pre-reg</w:t>
+      </w:r>
+      <w:r>
+        <w:rPr>
+          <w:rFonts w:ascii="Times New Roman" w:eastAsia="Times New Roman" w:hAnsi="Times New Roman" w:cs="Times New Roman"/>
+        </w:rPr>
+        <w:br/>
+        <w:t xml:space="preserve">I commend the clarity of the pre-reg document. However, there are some incongruencies. </w:t>
+      </w:r>
+      <w:r>
+        <w:rPr>
+          <w:rFonts w:ascii="Times New Roman" w:eastAsia="Times New Roman" w:hAnsi="Times New Roman" w:cs="Times New Roman"/>
+        </w:rPr>
+        <w:br/>
+      </w:r>
+      <w:r>
+        <w:rPr>
+          <w:rFonts w:ascii="Times New Roman" w:eastAsia="Times New Roman" w:hAnsi="Times New Roman" w:cs="Times New Roman"/>
+        </w:rPr>
+        <w:br/>
+        <w:t xml:space="preserve">I.1 says that linear and quadratic terms will be </w:t>
+      </w:r>
+      <w:proofErr w:type="spellStart"/>
+      <w:r>
+        <w:rPr>
+          <w:rFonts w:ascii="Times New Roman" w:eastAsia="Times New Roman" w:hAnsi="Times New Roman" w:cs="Times New Roman"/>
+        </w:rPr>
+        <w:t>analysed</w:t>
+      </w:r>
+      <w:proofErr w:type="spellEnd"/>
+      <w:r>
+        <w:rPr>
+          <w:rFonts w:ascii="Times New Roman" w:eastAsia="Times New Roman" w:hAnsi="Times New Roman" w:cs="Times New Roman"/>
+        </w:rPr>
+        <w:t xml:space="preserve">. Assuming the individual replication analysis are </w:t>
+      </w:r>
+      <w:proofErr w:type="spellStart"/>
+      <w:r>
+        <w:rPr>
+          <w:rFonts w:ascii="Times New Roman" w:eastAsia="Times New Roman" w:hAnsi="Times New Roman" w:cs="Times New Roman"/>
         </w:rPr>
         <w:t>bayesian</w:t>
       </w:r>
@@ -2310,86 +3969,118 @@
         <w:rPr>
           <w:rFonts w:ascii="Times New Roman" w:eastAsia="Times New Roman" w:hAnsi="Times New Roman" w:cs="Times New Roman"/>
         </w:rPr>
-        <w:t xml:space="preserve"> analysis must get sick of explaining </w:t>
+        <w:t xml:space="preserve"> regressions, this has not been done. ‘Religion’ for I.1, I.2, I.3, and I.4 is not clearly specified (i.e., </w:t>
       </w:r>
       <w:proofErr w:type="spellStart"/>
       <w:r>
         <w:rPr>
           <w:rFonts w:ascii="Times New Roman" w:eastAsia="Times New Roman" w:hAnsi="Times New Roman" w:cs="Times New Roman"/>
         </w:rPr>
-        <w:t>bayes</w:t>
+        <w:t>jong</w:t>
       </w:r>
       <w:proofErr w:type="spellEnd"/>
       <w:r>
         <w:rPr>
           <w:rFonts w:ascii="Times New Roman" w:eastAsia="Times New Roman" w:hAnsi="Times New Roman" w:cs="Times New Roman"/>
         </w:rPr>
-        <w:t xml:space="preserve">, but the burden of clear communication and understanding is not solely on the reader, but on the person with the message. At a minimum the authors should link to a primer for the reader. The authors also introduce terms without explanation (such as ‘golems’).  </w:t>
-      </w:r>
-    </w:p>
-    <w:p>
-      <w:pPr>
-        <w:rPr>
-          <w:rFonts w:ascii="Times New Roman" w:eastAsia="Times New Roman" w:hAnsi="Times New Roman" w:cs="Times New Roman"/>
-        </w:rPr>
-      </w:pPr>
-    </w:p>
-    <w:p>
-      <w:pPr>
-        <w:rPr>
-          <w:rFonts w:ascii="Times New Roman" w:eastAsia="Times New Roman" w:hAnsi="Times New Roman" w:cs="Times New Roman"/>
-        </w:rPr>
-      </w:pPr>
-      <w:r>
-        <w:rPr>
-          <w:rFonts w:ascii="Times New Roman" w:eastAsia="Times New Roman" w:hAnsi="Times New Roman" w:cs="Times New Roman"/>
-          <w:b/>
-          <w:bCs/>
-        </w:rPr>
-        <w:t>We include a brief primer on Bayesian analysis and its interpretations. In this primer (p. 11-12</w:t>
-      </w:r>
-      <w:r>
-        <w:rPr>
-          <w:rFonts w:ascii="Times New Roman" w:eastAsia="Times New Roman" w:hAnsi="Times New Roman" w:cs="Times New Roman"/>
-          <w:b/>
-          <w:bCs/>
-        </w:rPr>
-        <w:t>), we reference a number of quite accessible short papers that can walk through some toy examples and more fully illustrate the pragmatic benefits of a Bayesian approach.</w:t>
-      </w:r>
-      <w:r>
-        <w:rPr>
-          <w:rFonts w:ascii="Times New Roman" w:eastAsia="Times New Roman" w:hAnsi="Times New Roman" w:cs="Times New Roman"/>
-        </w:rPr>
-        <w:br/>
-      </w:r>
-      <w:r>
-        <w:rPr>
-          <w:rFonts w:ascii="Times New Roman" w:eastAsia="Times New Roman" w:hAnsi="Times New Roman" w:cs="Times New Roman"/>
-        </w:rPr>
-        <w:br/>
-        <w:t xml:space="preserve">Being socially liberal is the strongest predictor in the model. If I’m reading HPDI correctly (presuming analogy to CI’s), the effect of being socially liberal doesn’t even overlap with the effect of CREDs. This cannot simply be ignored. It might suggest that adoption of ‘socially liberal values’ is incompatible with religious belief. To the extent that any causation is inferred in the present analyses, this inference (or others of the author’s choosing) needs to be discussed. Particularly because CREDs correspond with social learning, and the other features are cognitive. And yet the single biggest predictor in the model is a social factor (presumably capturing a constellation of beliefs and values). What if being social liberal (and everything that broadly means) just doesn’t gel with US-style religion? (Certainly, being religious might ipso facto make someone identify as liberal, but even if this is the case, it needs to be discussed. Also lending support for correlation tables - how dissociable are the other predictors from being liberal? It might be the case that CREDs are orthogonal, but cognitive reflection is not). </w:t>
-      </w:r>
-    </w:p>
-    <w:p>
-      <w:pPr>
-        <w:rPr>
-          <w:rFonts w:ascii="Times New Roman" w:eastAsia="Times New Roman" w:hAnsi="Times New Roman" w:cs="Times New Roman"/>
-        </w:rPr>
-      </w:pPr>
-    </w:p>
-    <w:p>
-      <w:pPr>
-        <w:rPr>
-          <w:rFonts w:ascii="Times New Roman" w:eastAsia="Times New Roman" w:hAnsi="Times New Roman" w:cs="Times New Roman"/>
-        </w:rPr>
-      </w:pPr>
-      <w:r>
-        <w:rPr>
-          <w:rFonts w:ascii="Times New Roman" w:eastAsia="Times New Roman" w:hAnsi="Times New Roman" w:cs="Times New Roman"/>
-          <w:b/>
-          <w:bCs/>
-        </w:rPr>
-        <w:t xml:space="preserve">R1 correctly notes that religious disbelief is associated with social liberalism. This is an interesting pattern and may have emerged for various historical, social, or even cognitive reasons. Alas, these reasons are theoretically remote from the goals of the present paper, as none of the prominent theories we compare make predictions about the relationships between </w:t>
+        <w:t xml:space="preserve"> vs. binary measure. Please clarify). </w:t>
+      </w:r>
+    </w:p>
+    <w:p>
+      <w:pPr>
+        <w:rPr>
+          <w:rFonts w:ascii="Times New Roman" w:eastAsia="Times New Roman" w:hAnsi="Times New Roman" w:cs="Times New Roman"/>
+        </w:rPr>
+      </w:pPr>
+    </w:p>
+    <w:p>
+      <w:pPr>
+        <w:rPr>
+          <w:rFonts w:ascii="Times New Roman" w:eastAsia="Times New Roman" w:hAnsi="Times New Roman" w:cs="Times New Roman"/>
+          <w:b/>
+          <w:bCs/>
+        </w:rPr>
+      </w:pPr>
+      <w:r>
+        <w:rPr>
+          <w:rFonts w:ascii="Times New Roman" w:eastAsia="Times New Roman" w:hAnsi="Times New Roman" w:cs="Times New Roman"/>
+          <w:b/>
+          <w:bCs/>
+        </w:rPr>
+        <w:t>This departure is explained in a footnote</w:t>
+      </w:r>
+      <w:r>
+        <w:rPr>
+          <w:rFonts w:ascii="Times New Roman" w:eastAsia="Times New Roman" w:hAnsi="Times New Roman" w:cs="Times New Roman"/>
+          <w:b/>
+          <w:bCs/>
+        </w:rPr>
+        <w:t xml:space="preserve"> of the main document</w:t>
+      </w:r>
+      <w:r>
+        <w:rPr>
+          <w:rFonts w:ascii="Times New Roman" w:eastAsia="Times New Roman" w:hAnsi="Times New Roman" w:cs="Times New Roman"/>
+          <w:b/>
+          <w:bCs/>
+        </w:rPr>
+        <w:t>: “</w:t>
+      </w:r>
+      <w:r>
+        <w:rPr>
+          <w:rFonts w:ascii="Times New Roman" w:eastAsia="Times New Roman" w:hAnsi="Times New Roman" w:cs="Times New Roman"/>
+          <w:b/>
+          <w:bCs/>
+        </w:rPr>
+        <w:t>We preregistered a possible quadratic relationship between mentalizing and disbelief. For theoretical and statistical reasons, we depart from preregistration and don't analyze the quadratic here. See online Supplement for further discussion.</w:t>
+      </w:r>
+      <w:r>
+        <w:rPr>
+          <w:rFonts w:ascii="Times New Roman" w:eastAsia="Times New Roman" w:hAnsi="Times New Roman" w:cs="Times New Roman"/>
+          <w:b/>
+          <w:bCs/>
+        </w:rPr>
+        <w:t>”</w:t>
+      </w:r>
+    </w:p>
+    <w:p>
+      <w:pPr>
+        <w:rPr>
+          <w:rFonts w:ascii="Times New Roman" w:eastAsia="Times New Roman" w:hAnsi="Times New Roman" w:cs="Times New Roman"/>
+          <w:b/>
+          <w:bCs/>
+        </w:rPr>
+      </w:pPr>
+    </w:p>
+    <w:p>
+      <w:pPr>
+        <w:rPr>
+          <w:rFonts w:ascii="Times New Roman" w:eastAsia="Times New Roman" w:hAnsi="Times New Roman" w:cs="Times New Roman"/>
+        </w:rPr>
+      </w:pPr>
+      <w:r>
+        <w:rPr>
+          <w:rFonts w:ascii="Times New Roman" w:eastAsia="Times New Roman" w:hAnsi="Times New Roman" w:cs="Times New Roman"/>
+          <w:b/>
+          <w:bCs/>
+        </w:rPr>
+        <w:lastRenderedPageBreak/>
+        <w:t>In the Supplement, we note that the quadratic test was nonsensical and we realized this before testing any models: “</w:t>
+      </w:r>
+      <w:r>
+        <w:rPr>
+          <w:rFonts w:ascii="Times New Roman" w:eastAsia="Times New Roman" w:hAnsi="Times New Roman" w:cs="Times New Roman"/>
+          <w:b/>
+          <w:bCs/>
+        </w:rPr>
+        <w:t xml:space="preserve">After the preregistration but before data collection and analysis, we realized that the polynomial approach was a very poor test of this idea and invites model overfitting among other ills </w:t>
+      </w:r>
+      <w:r>
+        <w:rPr>
+          <w:rFonts w:ascii="Times New Roman" w:eastAsia="Times New Roman" w:hAnsi="Times New Roman" w:cs="Times New Roman"/>
+          <w:b/>
+          <w:bCs/>
+        </w:rPr>
+        <w:t>(</w:t>
       </w:r>
       <w:proofErr w:type="spellStart"/>
       <w:r>
@@ -2398,7 +4089,7 @@
           <w:b/>
           <w:bCs/>
         </w:rPr>
-        <w:t>disbslief</w:t>
+        <w:t>McElreath</w:t>
       </w:r>
       <w:proofErr w:type="spellEnd"/>
       <w:r>
@@ -2407,181 +4098,461 @@
           <w:b/>
           <w:bCs/>
         </w:rPr>
-        <w:t xml:space="preserve"> and political ideology in the USA. Perhaps this is because they take a broader evolutionary approach. That said, we discuss the political findings (p. 17), see section quoted above.</w:t>
-      </w:r>
-      <w:r>
-        <w:rPr>
-          <w:rFonts w:ascii="Times New Roman" w:eastAsia="Times New Roman" w:hAnsi="Times New Roman" w:cs="Times New Roman"/>
-        </w:rPr>
-        <w:br/>
-      </w:r>
-      <w:r>
-        <w:rPr>
-          <w:rFonts w:ascii="Times New Roman" w:eastAsia="Times New Roman" w:hAnsi="Times New Roman" w:cs="Times New Roman"/>
-        </w:rPr>
-        <w:br/>
-      </w:r>
-      <w:r>
-        <w:rPr>
-          <w:rFonts w:ascii="Times New Roman" w:eastAsia="Times New Roman" w:hAnsi="Times New Roman" w:cs="Times New Roman"/>
-        </w:rPr>
-        <w:br/>
-        <w:t>Middling points:</w:t>
-      </w:r>
-      <w:r>
-        <w:rPr>
-          <w:rFonts w:ascii="Times New Roman" w:eastAsia="Times New Roman" w:hAnsi="Times New Roman" w:cs="Times New Roman"/>
-        </w:rPr>
-        <w:br/>
-      </w:r>
-      <w:r>
-        <w:rPr>
-          <w:rFonts w:ascii="Times New Roman" w:eastAsia="Times New Roman" w:hAnsi="Times New Roman" w:cs="Times New Roman"/>
+        <w:t>, 2016)</w:t>
+      </w:r>
+      <w:r>
+        <w:rPr>
+          <w:rFonts w:ascii="Times New Roman" w:eastAsia="Times New Roman" w:hAnsi="Times New Roman" w:cs="Times New Roman"/>
+          <w:b/>
+          <w:bCs/>
+        </w:rPr>
+        <w:t>. The preregistered models including a quadratic for mentalizing were theoretically dubious and statistically naive, so we left them out of main analyses. We checked a few of the primary models to see if inclusion of a quadratic did much. It did not. Information criteria (WAIC) suggested that models were always better without a quadratic term for mentalizing, and the quadratic term itself never predicted much. Additional exploration about a possible low-end mentalizing blip in atheism may warrant future research with a statistically appropriate model.</w:t>
+      </w:r>
+      <w:r>
+        <w:rPr>
+          <w:rFonts w:ascii="Times New Roman" w:eastAsia="Times New Roman" w:hAnsi="Times New Roman" w:cs="Times New Roman"/>
+          <w:b/>
+          <w:bCs/>
+        </w:rPr>
+        <w:t>”</w:t>
+      </w:r>
+      <w:r>
+        <w:rPr>
+          <w:rFonts w:ascii="Times New Roman" w:eastAsia="Times New Roman" w:hAnsi="Times New Roman" w:cs="Times New Roman"/>
+        </w:rPr>
+        <w:br/>
+      </w:r>
+      <w:r>
+        <w:rPr>
+          <w:rFonts w:ascii="Times New Roman" w:eastAsia="Times New Roman" w:hAnsi="Times New Roman" w:cs="Times New Roman"/>
+        </w:rPr>
+        <w:br/>
+        <w:t>The authors appear to have entirely skipped several hypotheses pertaining to the interactions. If this paper is the paper the pre-reg is associated with, these need to be run and reported.</w:t>
+      </w:r>
+    </w:p>
+    <w:p>
+      <w:pPr>
+        <w:rPr>
+          <w:rFonts w:ascii="Times New Roman" w:eastAsia="Times New Roman" w:hAnsi="Times New Roman" w:cs="Times New Roman"/>
+        </w:rPr>
+      </w:pPr>
+    </w:p>
+    <w:p>
+      <w:pPr>
+        <w:rPr>
+          <w:rFonts w:ascii="Times New Roman" w:eastAsia="Times New Roman" w:hAnsi="Times New Roman" w:cs="Times New Roman"/>
+        </w:rPr>
+      </w:pPr>
+      <w:r>
+        <w:rPr>
+          <w:rFonts w:ascii="Times New Roman" w:eastAsia="Times New Roman" w:hAnsi="Times New Roman" w:cs="Times New Roman"/>
+          <w:b/>
+          <w:bCs/>
+        </w:rPr>
+        <w:t>Again, this is discussed in both a footnote and the Online Supplement: “</w:t>
+      </w:r>
+      <w:r>
+        <w:rPr>
+          <w:rFonts w:ascii="Times New Roman" w:eastAsia="Times New Roman" w:hAnsi="Times New Roman" w:cs="Times New Roman"/>
+          <w:b/>
+          <w:bCs/>
+        </w:rPr>
+        <w:t>Preregistered analyses probing for interactions with mentalizing yielded nothing of particular note and are summarized in the Online Supplement.</w:t>
+      </w:r>
+      <w:r>
+        <w:rPr>
+          <w:rFonts w:ascii="Times New Roman" w:eastAsia="Times New Roman" w:hAnsi="Times New Roman" w:cs="Times New Roman"/>
+          <w:b/>
+          <w:bCs/>
+        </w:rPr>
+        <w:t>”</w:t>
+      </w:r>
+      <w:r>
+        <w:rPr>
+          <w:rFonts w:ascii="Times New Roman" w:eastAsia="Times New Roman" w:hAnsi="Times New Roman" w:cs="Times New Roman"/>
+        </w:rPr>
+        <w:br/>
+      </w:r>
+      <w:r>
+        <w:rPr>
+          <w:rFonts w:ascii="Times New Roman" w:eastAsia="Times New Roman" w:hAnsi="Times New Roman" w:cs="Times New Roman"/>
+        </w:rPr>
+        <w:br/>
+        <w:t xml:space="preserve">The authors also talk about machine learning and split-half cross-validation techniques. These are not done. Is there another paper in which they are being reported? </w:t>
+      </w:r>
+      <w:r>
+        <w:rPr>
+          <w:rFonts w:ascii="Times New Roman" w:eastAsia="Times New Roman" w:hAnsi="Times New Roman" w:cs="Times New Roman"/>
+        </w:rPr>
+        <w:br/>
+      </w:r>
+      <w:r>
+        <w:rPr>
+          <w:rFonts w:ascii="Times New Roman" w:eastAsia="Times New Roman" w:hAnsi="Times New Roman" w:cs="Times New Roman"/>
+        </w:rPr>
+        <w:br/>
+      </w:r>
+      <w:proofErr w:type="gramStart"/>
+      <w:r>
+        <w:rPr>
+          <w:rFonts w:ascii="Times New Roman" w:eastAsia="Times New Roman" w:hAnsi="Times New Roman" w:cs="Times New Roman"/>
+        </w:rPr>
+        <w:t>Were</w:t>
+      </w:r>
+      <w:proofErr w:type="gramEnd"/>
+      <w:r>
+        <w:rPr>
+          <w:rFonts w:ascii="Times New Roman" w:eastAsia="Times New Roman" w:hAnsi="Times New Roman" w:cs="Times New Roman"/>
+        </w:rPr>
+        <w:t xml:space="preserve"> exploratory analysis conducted? If so, they should at least be </w:t>
+      </w:r>
+      <w:proofErr w:type="gramStart"/>
+      <w:r>
+        <w:rPr>
+          <w:rFonts w:ascii="Times New Roman" w:eastAsia="Times New Roman" w:hAnsi="Times New Roman" w:cs="Times New Roman"/>
+        </w:rPr>
+        <w:t>acknowledge</w:t>
+      </w:r>
+      <w:proofErr w:type="gramEnd"/>
+      <w:r>
+        <w:rPr>
+          <w:rFonts w:ascii="Times New Roman" w:eastAsia="Times New Roman" w:hAnsi="Times New Roman" w:cs="Times New Roman"/>
+        </w:rPr>
+        <w:t xml:space="preserve"> in the paper (e.g., We conducted additional exploratory analysis but do not report them here). I know that if this were my data, I would have explored it, and I would have included as a predictor in the full model </w:t>
+      </w:r>
+      <w:proofErr w:type="gramStart"/>
+      <w:r>
+        <w:rPr>
+          <w:rFonts w:ascii="Times New Roman" w:eastAsia="Times New Roman" w:hAnsi="Times New Roman" w:cs="Times New Roman"/>
+        </w:rPr>
+        <w:t>religious-participation</w:t>
+      </w:r>
+      <w:proofErr w:type="gramEnd"/>
+      <w:r>
+        <w:rPr>
+          <w:rFonts w:ascii="Times New Roman" w:eastAsia="Times New Roman" w:hAnsi="Times New Roman" w:cs="Times New Roman"/>
+        </w:rPr>
+        <w:t xml:space="preserve">. Since the intention to conduct exploratory analysis was registered, would the authors be willing to run their full model with the inclusion of the religious-participation variable? If </w:t>
+      </w:r>
+      <w:proofErr w:type="gramStart"/>
+      <w:r>
+        <w:rPr>
+          <w:rFonts w:ascii="Times New Roman" w:eastAsia="Times New Roman" w:hAnsi="Times New Roman" w:cs="Times New Roman"/>
+        </w:rPr>
+        <w:t>not</w:t>
+      </w:r>
+      <w:proofErr w:type="gramEnd"/>
+      <w:r>
+        <w:rPr>
+          <w:rFonts w:ascii="Times New Roman" w:eastAsia="Times New Roman" w:hAnsi="Times New Roman" w:cs="Times New Roman"/>
+        </w:rPr>
+        <w:t xml:space="preserve"> exploratory analysis were conducted, this should also be acknowledged (since the intention to do so was declared). </w:t>
+      </w:r>
+      <w:r>
+        <w:rPr>
+          <w:rFonts w:ascii="Times New Roman" w:eastAsia="Times New Roman" w:hAnsi="Times New Roman" w:cs="Times New Roman"/>
+        </w:rPr>
+        <w:br/>
+      </w:r>
+      <w:r>
+        <w:rPr>
+          <w:rFonts w:ascii="Times New Roman" w:eastAsia="Times New Roman" w:hAnsi="Times New Roman" w:cs="Times New Roman"/>
+        </w:rPr>
+        <w:br/>
+        <w:t xml:space="preserve">A final point about the pre-reg - to the best of my knowledge, and I’m afraid I </w:t>
+      </w:r>
+      <w:proofErr w:type="spellStart"/>
+      <w:r>
+        <w:rPr>
+          <w:rFonts w:ascii="Times New Roman" w:eastAsia="Times New Roman" w:hAnsi="Times New Roman" w:cs="Times New Roman"/>
+        </w:rPr>
+        <w:t>dn’t</w:t>
+      </w:r>
+      <w:proofErr w:type="spellEnd"/>
+      <w:r>
+        <w:rPr>
+          <w:rFonts w:ascii="Times New Roman" w:eastAsia="Times New Roman" w:hAnsi="Times New Roman" w:cs="Times New Roman"/>
+        </w:rPr>
+        <w:t xml:space="preserve"> have a convenient citation - split-half datasets with exploration and confirmation are not demonstrations of validity, but only reliability. I hope this is kept in mind when the technique is employed. It is also the case that the use [of] machine learning techniques to squeeze even more predictive power out of our dataset and we will use machine learning to suck out even more exploratory predictive power does not </w:t>
+      </w:r>
+      <w:proofErr w:type="spellStart"/>
+      <w:r>
+        <w:rPr>
+          <w:rFonts w:ascii="Times New Roman" w:eastAsia="Times New Roman" w:hAnsi="Times New Roman" w:cs="Times New Roman"/>
+        </w:rPr>
+        <w:t>constitue</w:t>
+      </w:r>
+      <w:proofErr w:type="spellEnd"/>
+      <w:r>
+        <w:rPr>
+          <w:rFonts w:ascii="Times New Roman" w:eastAsia="Times New Roman" w:hAnsi="Times New Roman" w:cs="Times New Roman"/>
+        </w:rPr>
+        <w:t xml:space="preserve"> a pre-registered analysis (though of course, such details of training will be discussed if such analyses are reported elsewhere). </w:t>
+      </w:r>
+    </w:p>
+    <w:p>
+      <w:pPr>
+        <w:rPr>
+          <w:rFonts w:ascii="Times New Roman" w:eastAsia="Times New Roman" w:hAnsi="Times New Roman" w:cs="Times New Roman"/>
+        </w:rPr>
+      </w:pPr>
+    </w:p>
+    <w:p>
+      <w:pPr>
+        <w:rPr>
+          <w:rFonts w:ascii="Times New Roman" w:eastAsia="Times New Roman" w:hAnsi="Times New Roman" w:cs="Times New Roman"/>
+        </w:rPr>
+      </w:pPr>
+      <w:r>
+        <w:rPr>
+          <w:rFonts w:ascii="Times New Roman" w:eastAsia="Times New Roman" w:hAnsi="Times New Roman" w:cs="Times New Roman"/>
+          <w:b/>
+          <w:bCs/>
+        </w:rPr>
+        <w:t xml:space="preserve">When we wrote the preregistration years ago, </w:t>
+      </w:r>
+      <w:r>
+        <w:rPr>
+          <w:rFonts w:ascii="Times New Roman" w:eastAsia="Times New Roman" w:hAnsi="Times New Roman" w:cs="Times New Roman"/>
+          <w:b/>
+          <w:bCs/>
+        </w:rPr>
+        <w:t xml:space="preserve">we had a couple of main aims for this project and dataset. The primary one was a paper based on the preregistered analyses (e.g., this paper). Beyond that, we thought we might try to dig into the dataset with additional more exploratory papers, hence the note about split sample exploration and machine learning. We did split the sample at one point and send it around, but no real systematic exploration resulted. No additional preregistrations (for confirming things on the holdout set) were generated. At the time of the preregistration, in other words, </w:t>
+      </w:r>
+      <w:r>
+        <w:rPr>
+          <w:rFonts w:ascii="Times New Roman" w:eastAsia="Times New Roman" w:hAnsi="Times New Roman" w:cs="Times New Roman"/>
+          <w:b/>
+          <w:bCs/>
+        </w:rPr>
+        <w:t xml:space="preserve">we wanted to note that at some point </w:t>
+      </w:r>
+      <w:r>
+        <w:rPr>
+          <w:rFonts w:ascii="Times New Roman" w:eastAsia="Times New Roman" w:hAnsi="Times New Roman" w:cs="Times New Roman"/>
+          <w:b/>
+          <w:bCs/>
+        </w:rPr>
+        <w:t>hoped to</w:t>
+      </w:r>
+      <w:r>
+        <w:rPr>
+          <w:rFonts w:ascii="Times New Roman" w:eastAsia="Times New Roman" w:hAnsi="Times New Roman" w:cs="Times New Roman"/>
+          <w:b/>
+          <w:bCs/>
+        </w:rPr>
+        <w:t xml:space="preserve"> do th</w:t>
+      </w:r>
+      <w:r>
+        <w:rPr>
+          <w:rFonts w:ascii="Times New Roman" w:eastAsia="Times New Roman" w:hAnsi="Times New Roman" w:cs="Times New Roman"/>
+          <w:b/>
+          <w:bCs/>
+        </w:rPr>
+        <w:t>e systematic exploratory</w:t>
+      </w:r>
+      <w:r>
+        <w:rPr>
+          <w:rFonts w:ascii="Times New Roman" w:eastAsia="Times New Roman" w:hAnsi="Times New Roman" w:cs="Times New Roman"/>
+          <w:b/>
+          <w:bCs/>
+        </w:rPr>
+        <w:t xml:space="preserve"> work IN ADDITION to the focal </w:t>
+      </w:r>
+      <w:r>
+        <w:rPr>
+          <w:rFonts w:ascii="Times New Roman" w:eastAsia="Times New Roman" w:hAnsi="Times New Roman" w:cs="Times New Roman"/>
+          <w:b/>
+          <w:bCs/>
         </w:rPr>
         <w:lastRenderedPageBreak/>
-        <w:br/>
-        <w:t xml:space="preserve">The authors are pretty loose with the term ‘replication’. In part III they double-dip on analysis. Had the individual analyses been presented first (demonstrating validity of your measures and generalizability from the literature), then combined into your focal analyses… then maybe this would be persuasive. But right </w:t>
-      </w:r>
-      <w:proofErr w:type="gramStart"/>
-      <w:r>
-        <w:rPr>
-          <w:rFonts w:ascii="Times New Roman" w:eastAsia="Times New Roman" w:hAnsi="Times New Roman" w:cs="Times New Roman"/>
-        </w:rPr>
-        <w:t>now</w:t>
-      </w:r>
-      <w:proofErr w:type="gramEnd"/>
-      <w:r>
-        <w:rPr>
-          <w:rFonts w:ascii="Times New Roman" w:eastAsia="Times New Roman" w:hAnsi="Times New Roman" w:cs="Times New Roman"/>
-        </w:rPr>
-        <w:t xml:space="preserve"> you present the focal analysis, make inferences about which models of disbelief are valid, then fail to demonstrate previously published effects. Either you replicated the individual effects and found them valid, thus allowing you to reject them as plausible explanation for disbelief, OR, you failed to replicate the effects and deem them invalid </w:t>
+        <w:t xml:space="preserve">analyses. </w:t>
+      </w:r>
+      <w:r>
+        <w:rPr>
+          <w:rFonts w:ascii="Times New Roman" w:eastAsia="Times New Roman" w:hAnsi="Times New Roman" w:cs="Times New Roman"/>
+          <w:b/>
+          <w:bCs/>
+        </w:rPr>
+        <w:t xml:space="preserve">But </w:t>
+      </w:r>
+      <w:r>
+        <w:rPr>
+          <w:rFonts w:ascii="Times New Roman" w:eastAsia="Times New Roman" w:hAnsi="Times New Roman" w:cs="Times New Roman"/>
+          <w:b/>
+          <w:bCs/>
+        </w:rPr>
+        <w:t>these explorations (in the limited sense that a few analyses were run, but none of the big systematic exploration we had hoped for)</w:t>
+      </w:r>
+      <w:r>
+        <w:rPr>
+          <w:rFonts w:ascii="Times New Roman" w:eastAsia="Times New Roman" w:hAnsi="Times New Roman" w:cs="Times New Roman"/>
+          <w:b/>
+          <w:bCs/>
+        </w:rPr>
+        <w:t xml:space="preserve"> are not central to the present paper. At this stage, we really just want to get our primary analyses out there and release our data so that others can explore them in whatever ways they find theoretically relevant. It’s a big, expensive dataset and we suspect that many eyes and minds will find more of use in it than we have so far.</w:t>
+      </w:r>
+      <w:r>
+        <w:rPr>
+          <w:rFonts w:ascii="Times New Roman" w:eastAsia="Times New Roman" w:hAnsi="Times New Roman" w:cs="Times New Roman"/>
+          <w:b/>
+          <w:bCs/>
+        </w:rPr>
+        <w:t xml:space="preserve"> </w:t>
+      </w:r>
+      <w:r>
+        <w:rPr>
+          <w:rFonts w:ascii="Times New Roman" w:eastAsia="Times New Roman" w:hAnsi="Times New Roman" w:cs="Times New Roman"/>
+          <w:b/>
+          <w:bCs/>
+        </w:rPr>
+        <w:t xml:space="preserve">We’ll be posting the data (including the split sets) for others to use however they find useful. </w:t>
+      </w:r>
+      <w:r>
+        <w:rPr>
+          <w:rFonts w:ascii="Times New Roman" w:eastAsia="Times New Roman" w:hAnsi="Times New Roman" w:cs="Times New Roman"/>
+          <w:b/>
+          <w:bCs/>
+        </w:rPr>
+        <w:t xml:space="preserve">We noted potential exploration and machine learning in the </w:t>
       </w:r>
       <w:proofErr w:type="spellStart"/>
       <w:r>
         <w:rPr>
           <w:rFonts w:ascii="Times New Roman" w:eastAsia="Times New Roman" w:hAnsi="Times New Roman" w:cs="Times New Roman"/>
-        </w:rPr>
-        <w:t>primae</w:t>
+          <w:b/>
+          <w:bCs/>
+        </w:rPr>
+        <w:t>prereg</w:t>
       </w:r>
       <w:proofErr w:type="spellEnd"/>
       <w:r>
         <w:rPr>
           <w:rFonts w:ascii="Times New Roman" w:eastAsia="Times New Roman" w:hAnsi="Times New Roman" w:cs="Times New Roman"/>
-        </w:rPr>
-        <w:t xml:space="preserve"> facie, but if so, you can’t then justify their contribution to your focal analysis. It strikes me that a) they need to be in your focal analysis, because precedent demands it, and b) failure to find an effect doesn’t mean the variables aren’t contributing to the overall model in important ways. In part III, the authors claim: That one of the candidate factors culled from existing literature did not appear as a robust predictor may suggest tempered enthusiasm for its utility as a predictor of individual differences in religiosity more broadly. But this claim is not more valid for being tested in isolation than it was when tested in a more complete model (assuming no major issues of </w:t>
-      </w:r>
-      <w:proofErr w:type="spellStart"/>
-      <w:r>
-        <w:rPr>
-          <w:rFonts w:ascii="Times New Roman" w:eastAsia="Times New Roman" w:hAnsi="Times New Roman" w:cs="Times New Roman"/>
-        </w:rPr>
-        <w:t>colinearity</w:t>
-      </w:r>
-      <w:proofErr w:type="spellEnd"/>
-      <w:r>
-        <w:rPr>
-          <w:rFonts w:ascii="Times New Roman" w:eastAsia="Times New Roman" w:hAnsi="Times New Roman" w:cs="Times New Roman"/>
-        </w:rPr>
-        <w:t xml:space="preserve">). </w:t>
-      </w:r>
-    </w:p>
-    <w:p>
-      <w:pPr>
-        <w:rPr>
-          <w:rFonts w:ascii="Times New Roman" w:eastAsia="Times New Roman" w:hAnsi="Times New Roman" w:cs="Times New Roman"/>
-        </w:rPr>
-      </w:pPr>
-    </w:p>
-    <w:p>
-      <w:pPr>
-        <w:rPr>
-          <w:rFonts w:ascii="Times New Roman" w:eastAsia="Times New Roman" w:hAnsi="Times New Roman" w:cs="Times New Roman"/>
-          <w:b/>
-          <w:bCs/>
-        </w:rPr>
-      </w:pPr>
-      <w:r>
-        <w:rPr>
-          <w:rFonts w:ascii="Times New Roman" w:eastAsia="Times New Roman" w:hAnsi="Times New Roman" w:cs="Times New Roman"/>
-          <w:b/>
-          <w:bCs/>
-        </w:rPr>
-        <w:t xml:space="preserve">In our opinion, R1 is being too harsh </w:t>
-      </w:r>
-      <w:r>
-        <w:rPr>
-          <w:rFonts w:ascii="Times New Roman" w:eastAsia="Times New Roman" w:hAnsi="Times New Roman" w:cs="Times New Roman"/>
-          <w:b/>
-          <w:bCs/>
-        </w:rPr>
-        <w:t>when dismissing</w:t>
-      </w:r>
-      <w:r>
-        <w:rPr>
-          <w:rFonts w:ascii="Times New Roman" w:eastAsia="Times New Roman" w:hAnsi="Times New Roman" w:cs="Times New Roman"/>
-          <w:b/>
-          <w:bCs/>
-        </w:rPr>
-        <w:t xml:space="preserve"> multiple converging analyses</w:t>
-      </w:r>
-      <w:r>
-        <w:rPr>
-          <w:rFonts w:ascii="Times New Roman" w:eastAsia="Times New Roman" w:hAnsi="Times New Roman" w:cs="Times New Roman"/>
-          <w:b/>
-          <w:bCs/>
-        </w:rPr>
-        <w:t xml:space="preserve"> as ‘double dipping.’</w:t>
-      </w:r>
-      <w:r>
-        <w:rPr>
-          <w:rFonts w:ascii="Times New Roman" w:eastAsia="Times New Roman" w:hAnsi="Times New Roman" w:cs="Times New Roman"/>
-          <w:b/>
-          <w:bCs/>
-        </w:rPr>
-        <w:t xml:space="preserve"> First, we note that the common intuition about multiple analyses on a dataset being problematic is in all likelihood not true (</w:t>
-      </w:r>
-      <w:hyperlink r:id="rId9" w:history="1">
-        <w:r>
-          <w:rPr>
-            <w:rStyle w:val="Hyperlink"/>
-            <w:rFonts w:ascii="Times New Roman" w:eastAsia="Times New Roman" w:hAnsi="Times New Roman" w:cs="Times New Roman"/>
-            <w:b/>
-            <w:bCs/>
-          </w:rPr>
-          <w:t>https://www.biorxiv.org/content/10.1101/2020.04.26.048306v1</w:t>
-        </w:r>
-      </w:hyperlink>
-      <w:r>
-        <w:rPr>
-          <w:rFonts w:ascii="Times New Roman" w:eastAsia="Times New Roman" w:hAnsi="Times New Roman" w:cs="Times New Roman"/>
-          <w:b/>
-          <w:bCs/>
-        </w:rPr>
-        <w:t>). Second, we are most definitely not ‘double dipping’ in the most problematic sense – namely deriving and testing hypotheses on the same set. We just present 2 converging analyses evaluating robustness across slightly different operationalizations of the key outcome measure, followed by straightforward analyses trying to replicate published patterns as an aside. There is nothing statistically fishy about this. And, it is quite common for patterns to change when testing predictors in isolation and testing them simultaneously</w:t>
-      </w:r>
-      <w:r>
-        <w:rPr>
-          <w:rFonts w:ascii="Times New Roman" w:eastAsia="Times New Roman" w:hAnsi="Times New Roman" w:cs="Times New Roman"/>
-          <w:b/>
-          <w:bCs/>
-        </w:rPr>
-        <w:t xml:space="preserve"> in multiple regression</w:t>
-      </w:r>
-      <w:r>
-        <w:rPr>
-          <w:rFonts w:ascii="Times New Roman" w:eastAsia="Times New Roman" w:hAnsi="Times New Roman" w:cs="Times New Roman"/>
-          <w:b/>
-          <w:bCs/>
-        </w:rPr>
-        <w:t>. That things were pretty similar using slightly different approaches in our work shows convergence</w:t>
-      </w:r>
-      <w:r>
-        <w:rPr>
-          <w:rFonts w:ascii="Times New Roman" w:eastAsia="Times New Roman" w:hAnsi="Times New Roman" w:cs="Times New Roman"/>
-          <w:b/>
-          <w:bCs/>
-        </w:rPr>
-        <w:t xml:space="preserve"> and robustness</w:t>
+          <w:b/>
+          <w:bCs/>
+        </w:rPr>
+        <w:t xml:space="preserve"> for transparency and posterity.</w:t>
+      </w:r>
+      <w:r>
+        <w:rPr>
+          <w:rFonts w:ascii="Times New Roman" w:eastAsia="Times New Roman" w:hAnsi="Times New Roman" w:cs="Times New Roman"/>
+        </w:rPr>
+        <w:br/>
+      </w:r>
+      <w:r>
+        <w:rPr>
+          <w:rFonts w:ascii="Times New Roman" w:eastAsia="Times New Roman" w:hAnsi="Times New Roman" w:cs="Times New Roman"/>
+        </w:rPr>
+        <w:br/>
+        <w:t xml:space="preserve">I enjoyed this paper, and believe it makes a meaningful contribution to the literature. However, there are several issues the authors need to address in some depth before I can recommend publication.  Good luck. I am happy to read this paper again. </w:t>
+      </w:r>
+    </w:p>
+    <w:p>
+      <w:pPr>
+        <w:rPr>
+          <w:rFonts w:ascii="Times New Roman" w:eastAsia="Times New Roman" w:hAnsi="Times New Roman" w:cs="Times New Roman"/>
+        </w:rPr>
+      </w:pPr>
+    </w:p>
+    <w:p>
+      <w:pPr>
+        <w:rPr>
+          <w:rFonts w:ascii="Times New Roman" w:eastAsia="Times New Roman" w:hAnsi="Times New Roman" w:cs="Times New Roman"/>
+        </w:rPr>
+      </w:pPr>
+      <w:r>
+        <w:rPr>
+          <w:rFonts w:ascii="Times New Roman" w:eastAsia="Times New Roman" w:hAnsi="Times New Roman" w:cs="Times New Roman"/>
+          <w:b/>
+          <w:bCs/>
+        </w:rPr>
+        <w:t xml:space="preserve">Thank you for the generally positive appraisal, and also for highlighting some areas where our prose was unclear. The revision is now (we hope) much </w:t>
+      </w:r>
+      <w:r>
+        <w:rPr>
+          <w:rFonts w:ascii="Times New Roman" w:eastAsia="Times New Roman" w:hAnsi="Times New Roman" w:cs="Times New Roman"/>
+          <w:b/>
+          <w:bCs/>
+        </w:rPr>
+        <w:t>clearer</w:t>
+      </w:r>
+      <w:r>
+        <w:rPr>
+          <w:rFonts w:ascii="Times New Roman" w:eastAsia="Times New Roman" w:hAnsi="Times New Roman" w:cs="Times New Roman"/>
+          <w:b/>
+          <w:bCs/>
+        </w:rPr>
+        <w:t xml:space="preserve"> about what inferences we can and cannot make.</w:t>
+      </w:r>
+      <w:r>
+        <w:rPr>
+          <w:rFonts w:ascii="Times New Roman" w:eastAsia="Times New Roman" w:hAnsi="Times New Roman" w:cs="Times New Roman"/>
+        </w:rPr>
+        <w:br/>
+      </w:r>
+      <w:r>
+        <w:rPr>
+          <w:rFonts w:ascii="Times New Roman" w:eastAsia="Times New Roman" w:hAnsi="Times New Roman" w:cs="Times New Roman"/>
+        </w:rPr>
+        <w:br/>
+      </w:r>
+      <w:r>
+        <w:rPr>
+          <w:rFonts w:ascii="Times New Roman" w:eastAsia="Times New Roman" w:hAnsi="Times New Roman" w:cs="Times New Roman"/>
+        </w:rPr>
+        <w:br/>
+        <w:t>Reviewer: 2</w:t>
+      </w:r>
+      <w:r>
+        <w:rPr>
+          <w:rFonts w:ascii="Times New Roman" w:eastAsia="Times New Roman" w:hAnsi="Times New Roman" w:cs="Times New Roman"/>
+        </w:rPr>
+        <w:br/>
+      </w:r>
+      <w:r>
+        <w:rPr>
+          <w:rFonts w:ascii="Times New Roman" w:eastAsia="Times New Roman" w:hAnsi="Times New Roman" w:cs="Times New Roman"/>
+        </w:rPr>
+        <w:br/>
+        <w:t>Comments to the Author</w:t>
+      </w:r>
+      <w:r>
+        <w:rPr>
+          <w:rFonts w:ascii="Times New Roman" w:eastAsia="Times New Roman" w:hAnsi="Times New Roman" w:cs="Times New Roman"/>
+        </w:rPr>
+        <w:br/>
+        <w:t>This is a theoretically elegant and exceptionally well written paper. This paper will be of interest to a wide range of social science scholars and is highly consequential for evolutionary theory of religion. A few minor questions and comments for further consideration.</w:t>
+      </w:r>
+    </w:p>
+    <w:p>
+      <w:pPr>
+        <w:rPr>
+          <w:rFonts w:ascii="Times New Roman" w:eastAsia="Times New Roman" w:hAnsi="Times New Roman" w:cs="Times New Roman"/>
+        </w:rPr>
+      </w:pPr>
+    </w:p>
+    <w:p>
+      <w:pPr>
+        <w:rPr>
+          <w:rFonts w:ascii="Times New Roman" w:eastAsia="Times New Roman" w:hAnsi="Times New Roman" w:cs="Times New Roman"/>
+        </w:rPr>
+      </w:pPr>
+      <w:r>
+        <w:rPr>
+          <w:rFonts w:ascii="Times New Roman" w:eastAsia="Times New Roman" w:hAnsi="Times New Roman" w:cs="Times New Roman"/>
+          <w:b/>
+          <w:bCs/>
+        </w:rPr>
+        <w:t xml:space="preserve">Thank you! We hope this paper can settle some debates in the religion literature and also contribute to broader cultural and evolutionary work and </w:t>
+      </w:r>
+      <w:r>
+        <w:rPr>
+          <w:rFonts w:ascii="Times New Roman" w:eastAsia="Times New Roman" w:hAnsi="Times New Roman" w:cs="Times New Roman"/>
+          <w:b/>
+          <w:bCs/>
+        </w:rPr>
+        <w:t>discussions</w:t>
       </w:r>
       <w:r>
         <w:rPr>
@@ -2591,128 +4562,101 @@
         </w:rPr>
         <w:t>.</w:t>
       </w:r>
-    </w:p>
-    <w:p>
-      <w:pPr>
-        <w:rPr>
-          <w:rFonts w:ascii="Times New Roman" w:eastAsia="Times New Roman" w:hAnsi="Times New Roman" w:cs="Times New Roman"/>
-          <w:b/>
-          <w:bCs/>
-        </w:rPr>
-      </w:pPr>
-    </w:p>
-    <w:p>
-      <w:pPr>
-        <w:rPr>
-          <w:rFonts w:ascii="Times New Roman" w:eastAsia="Times New Roman" w:hAnsi="Times New Roman" w:cs="Times New Roman"/>
-        </w:rPr>
-      </w:pPr>
-      <w:r>
-        <w:rPr>
-          <w:rFonts w:ascii="Times New Roman" w:eastAsia="Times New Roman" w:hAnsi="Times New Roman" w:cs="Times New Roman"/>
-          <w:b/>
-          <w:bCs/>
-        </w:rPr>
-        <w:t xml:space="preserve">That said, we recognize that our discussion of replication in this work set off some alarm bells. </w:t>
-      </w:r>
-      <w:proofErr w:type="gramStart"/>
-      <w:r>
-        <w:rPr>
-          <w:rFonts w:ascii="Times New Roman" w:eastAsia="Times New Roman" w:hAnsi="Times New Roman" w:cs="Times New Roman"/>
-          <w:b/>
-          <w:bCs/>
-        </w:rPr>
-        <w:t>So</w:t>
-      </w:r>
-      <w:proofErr w:type="gramEnd"/>
-      <w:r>
-        <w:rPr>
-          <w:rFonts w:ascii="Times New Roman" w:eastAsia="Times New Roman" w:hAnsi="Times New Roman" w:cs="Times New Roman"/>
-          <w:b/>
-          <w:bCs/>
-        </w:rPr>
-        <w:t xml:space="preserve"> we removed most discussion of replication from the Discussion.</w:t>
-      </w:r>
-      <w:r>
-        <w:rPr>
-          <w:rFonts w:ascii="Times New Roman" w:eastAsia="Times New Roman" w:hAnsi="Times New Roman" w:cs="Times New Roman"/>
-          <w:b/>
-          <w:bCs/>
-        </w:rPr>
-        <w:t>, and relocated the individual variable analyses to the Online Supplement.</w:t>
-      </w:r>
-      <w:r>
-        <w:rPr>
-          <w:rFonts w:ascii="Times New Roman" w:eastAsia="Times New Roman" w:hAnsi="Times New Roman" w:cs="Times New Roman"/>
-        </w:rPr>
-        <w:br/>
-      </w:r>
-      <w:r>
-        <w:rPr>
-          <w:rFonts w:ascii="Times New Roman" w:eastAsia="Times New Roman" w:hAnsi="Times New Roman" w:cs="Times New Roman"/>
-        </w:rPr>
-        <w:br/>
-        <w:t>In the discussion the authors conflate ‘cognitive reflection’ with ‘analytic atheism’. Surely one could only make the claim that it’s analytic atheism if one measured the actual reasons for why one holds their belief (God is [not] real, and I am convinced by the arguments; God is real, and I know this as a matter of faith). The measures used are mostly just logical/</w:t>
-      </w:r>
-      <w:proofErr w:type="spellStart"/>
-      <w:r>
-        <w:rPr>
-          <w:rFonts w:ascii="Times New Roman" w:eastAsia="Times New Roman" w:hAnsi="Times New Roman" w:cs="Times New Roman"/>
-        </w:rPr>
-        <w:t>maths</w:t>
-      </w:r>
-      <w:proofErr w:type="spellEnd"/>
-      <w:r>
-        <w:rPr>
-          <w:rFonts w:ascii="Times New Roman" w:eastAsia="Times New Roman" w:hAnsi="Times New Roman" w:cs="Times New Roman"/>
-        </w:rPr>
-        <w:t xml:space="preserve"> questions. </w:t>
-      </w:r>
-    </w:p>
-    <w:p>
-      <w:pPr>
-        <w:rPr>
-          <w:rFonts w:ascii="Times New Roman" w:eastAsia="Times New Roman" w:hAnsi="Times New Roman" w:cs="Times New Roman"/>
-        </w:rPr>
-      </w:pPr>
-    </w:p>
-    <w:p>
-      <w:pPr>
-        <w:rPr>
-          <w:rFonts w:ascii="Times New Roman" w:eastAsia="Times New Roman" w:hAnsi="Times New Roman" w:cs="Times New Roman"/>
-        </w:rPr>
-      </w:pPr>
-      <w:r>
-        <w:rPr>
-          <w:rFonts w:ascii="Times New Roman" w:eastAsia="Times New Roman" w:hAnsi="Times New Roman" w:cs="Times New Roman"/>
-          <w:b/>
-          <w:bCs/>
-        </w:rPr>
-        <w:t xml:space="preserve">We were following previous work that refers to the relationship between cognitive reflection and disbelief as “analytic atheism.” This evidently didn’t work for R1, so we have clarified it throughout. We still discuss our general reservations about the analytic atheism hypothesis in the Discussion, merely to note that approaches that make this central (e.g., cognitive </w:t>
-      </w:r>
-      <w:proofErr w:type="spellStart"/>
-      <w:r>
-        <w:rPr>
-          <w:rFonts w:ascii="Times New Roman" w:eastAsia="Times New Roman" w:hAnsi="Times New Roman" w:cs="Times New Roman"/>
-          <w:b/>
-          <w:bCs/>
-        </w:rPr>
-        <w:t>byproductists</w:t>
-      </w:r>
-      <w:proofErr w:type="spellEnd"/>
-      <w:r>
-        <w:rPr>
-          <w:rFonts w:ascii="Times New Roman" w:eastAsia="Times New Roman" w:hAnsi="Times New Roman" w:cs="Times New Roman"/>
-          <w:b/>
-          <w:bCs/>
-        </w:rPr>
-        <w:t xml:space="preserve"> describe analytic thinking as the main source of atheism) are probably mistaken. </w:t>
-      </w:r>
-      <w:r>
-        <w:rPr>
-          <w:rFonts w:ascii="Times New Roman" w:eastAsia="Times New Roman" w:hAnsi="Times New Roman" w:cs="Times New Roman"/>
-        </w:rPr>
-        <w:br/>
+      <w:r>
+        <w:rPr>
+          <w:rFonts w:ascii="Times New Roman" w:eastAsia="Times New Roman" w:hAnsi="Times New Roman" w:cs="Times New Roman"/>
+        </w:rPr>
+        <w:br/>
+      </w:r>
+      <w:r>
+        <w:rPr>
+          <w:rFonts w:ascii="Times New Roman" w:eastAsia="Times New Roman" w:hAnsi="Times New Roman" w:cs="Times New Roman"/>
+        </w:rPr>
+        <w:br/>
+        <w:t>1) The supernatural belief scale used in this study represents only a time fraction of supernatural beliefs. It is probably fine for a Judeo-Christian belief in God scale, but I think it is worth commenting more about the limitations (from a generalizability perspective across faiths and cultures). I appreciate the care that went into the measures chosen (all theoretically relevant) but wish a more wide-ranging measure of supernatural belief was included (to better capture spiritual, non-religious folks).</w:t>
+      </w:r>
+      <w:r>
+        <w:rPr>
+          <w:rFonts w:ascii="Times New Roman" w:eastAsia="Times New Roman" w:hAnsi="Times New Roman" w:cs="Times New Roman"/>
+        </w:rPr>
+        <w:br/>
+      </w:r>
+      <w:r>
+        <w:rPr>
+          <w:rFonts w:ascii="Times New Roman" w:eastAsia="Times New Roman" w:hAnsi="Times New Roman" w:cs="Times New Roman"/>
+        </w:rPr>
+        <w:br/>
+        <w:t>2) Belief in God (or gods) is a tiny fraction of the supernatural belief spectrum. What would you predict (and what are the implications for the theories tested in this paper) for spiritual/supernatural beliefs more broadly?</w:t>
+      </w:r>
+    </w:p>
+    <w:p>
+      <w:pPr>
+        <w:rPr>
+          <w:rFonts w:ascii="Times New Roman" w:eastAsia="Times New Roman" w:hAnsi="Times New Roman" w:cs="Times New Roman"/>
+        </w:rPr>
+      </w:pPr>
+    </w:p>
+    <w:p>
+      <w:pPr>
+        <w:rPr>
+          <w:rFonts w:ascii="Times New Roman" w:eastAsia="Times New Roman" w:hAnsi="Times New Roman" w:cs="Times New Roman"/>
+        </w:rPr>
+      </w:pPr>
+      <w:r>
+        <w:rPr>
+          <w:rFonts w:ascii="Times New Roman" w:eastAsia="Times New Roman" w:hAnsi="Times New Roman" w:cs="Times New Roman"/>
+          <w:b/>
+          <w:bCs/>
+        </w:rPr>
+        <w:t>We now discuss these two points as an explicit limitation</w:t>
+      </w:r>
+      <w:r>
+        <w:rPr>
+          <w:rFonts w:ascii="Times New Roman" w:eastAsia="Times New Roman" w:hAnsi="Times New Roman" w:cs="Times New Roman"/>
+          <w:b/>
+          <w:bCs/>
+        </w:rPr>
+        <w:t xml:space="preserve"> (p. 20)</w:t>
+      </w:r>
+      <w:r>
+        <w:rPr>
+          <w:rFonts w:ascii="Times New Roman" w:eastAsia="Times New Roman" w:hAnsi="Times New Roman" w:cs="Times New Roman"/>
+          <w:b/>
+          <w:bCs/>
+        </w:rPr>
+        <w:t>: “</w:t>
+      </w:r>
+      <w:r>
+        <w:rPr>
+          <w:rFonts w:ascii="Times New Roman" w:eastAsia="Times New Roman" w:hAnsi="Times New Roman" w:cs="Times New Roman"/>
+          <w:b/>
+          <w:bCs/>
+        </w:rPr>
+        <w:t xml:space="preserve">We measured and tested predictors of religious belief and disbelief. This outcome measure is quite narrow in scope, in terms of the broader construct of religiosity. Further, our supernatural belief scale -- while it has been used across cultures -- is fairly Judeo-Christian-centric. We suspect that a broader consideration of religiosity in diverse societies may yield different patterns. The WEIRD people problem isn't just a sampling issue; it also reflects an overreliance on the theories and constructs developed by WEIRD researchers to test their weird </w:t>
+      </w:r>
+      <w:r>
+        <w:rPr>
+          <w:rFonts w:ascii="Times New Roman" w:eastAsia="Times New Roman" w:hAnsi="Times New Roman" w:cs="Times New Roman"/>
+          <w:b/>
+          <w:bCs/>
+        </w:rPr>
+        <w:t>hunches</w:t>
+      </w:r>
+      <w:r>
+        <w:rPr>
+          <w:rFonts w:ascii="Times New Roman" w:eastAsia="Times New Roman" w:hAnsi="Times New Roman" w:cs="Times New Roman"/>
+          <w:b/>
+          <w:bCs/>
+        </w:rPr>
+        <w:t>.</w:t>
+      </w:r>
+      <w:r>
+        <w:rPr>
+          <w:rFonts w:ascii="Times New Roman" w:eastAsia="Times New Roman" w:hAnsi="Times New Roman" w:cs="Times New Roman"/>
+          <w:b/>
+          <w:bCs/>
+        </w:rPr>
+        <w:t>”</w:t>
       </w:r>
       <w:r>
         <w:rPr>
@@ -2725,1135 +4669,6 @@
           <w:rFonts w:ascii="Times New Roman" w:eastAsia="Times New Roman" w:hAnsi="Times New Roman" w:cs="Times New Roman"/>
         </w:rPr>
         <w:lastRenderedPageBreak/>
-        <w:t>The terminology about ‘replication-</w:t>
-      </w:r>
-      <w:proofErr w:type="spellStart"/>
-      <w:r>
-        <w:rPr>
-          <w:rFonts w:ascii="Times New Roman" w:eastAsia="Times New Roman" w:hAnsi="Times New Roman" w:cs="Times New Roman"/>
-        </w:rPr>
-        <w:t>plus’</w:t>
-      </w:r>
-      <w:proofErr w:type="spellEnd"/>
-      <w:r>
-        <w:rPr>
-          <w:rFonts w:ascii="Times New Roman" w:eastAsia="Times New Roman" w:hAnsi="Times New Roman" w:cs="Times New Roman"/>
-        </w:rPr>
-        <w:t xml:space="preserve"> seems… unnecessary? Is this an established idea and name? It feels as though you’re rebranded the tried-and-true method of reading the literature, synthesizing it, and extending it by a small, sensible, incremental step. What am I missing here that makes ‘replication </w:t>
-      </w:r>
-      <w:proofErr w:type="spellStart"/>
-      <w:r>
-        <w:rPr>
-          <w:rFonts w:ascii="Times New Roman" w:eastAsia="Times New Roman" w:hAnsi="Times New Roman" w:cs="Times New Roman"/>
-        </w:rPr>
-        <w:t>plus’</w:t>
-      </w:r>
-      <w:proofErr w:type="spellEnd"/>
-      <w:r>
-        <w:rPr>
-          <w:rFonts w:ascii="Times New Roman" w:eastAsia="Times New Roman" w:hAnsi="Times New Roman" w:cs="Times New Roman"/>
-        </w:rPr>
-        <w:t xml:space="preserve"> different from the ordinary process of reflection and extension? Even if this is the case, I would strongly urge the authors to use their limited word count to better justify their choice of measures, or the clarity of their analysis.</w:t>
-      </w:r>
-    </w:p>
-    <w:p>
-      <w:pPr>
-        <w:rPr>
-          <w:rFonts w:ascii="Times New Roman" w:eastAsia="Times New Roman" w:hAnsi="Times New Roman" w:cs="Times New Roman"/>
-        </w:rPr>
-      </w:pPr>
-    </w:p>
-    <w:p>
-      <w:pPr>
-        <w:rPr>
-          <w:rFonts w:ascii="Times New Roman" w:eastAsia="Times New Roman" w:hAnsi="Times New Roman" w:cs="Times New Roman"/>
-          <w:b/>
-          <w:bCs/>
-        </w:rPr>
-      </w:pPr>
-      <w:r>
-        <w:rPr>
-          <w:rFonts w:ascii="Times New Roman" w:eastAsia="Times New Roman" w:hAnsi="Times New Roman" w:cs="Times New Roman"/>
-          <w:b/>
-          <w:bCs/>
-        </w:rPr>
-        <w:t xml:space="preserve">We agree that the </w:t>
-      </w:r>
-      <w:proofErr w:type="spellStart"/>
-      <w:r>
-        <w:rPr>
-          <w:rFonts w:ascii="Times New Roman" w:eastAsia="Times New Roman" w:hAnsi="Times New Roman" w:cs="Times New Roman"/>
-          <w:b/>
-          <w:bCs/>
-        </w:rPr>
-        <w:t>read</w:t>
-      </w:r>
-      <w:proofErr w:type="spellEnd"/>
-      <w:r>
-        <w:rPr>
-          <w:rFonts w:ascii="Times New Roman" w:eastAsia="Times New Roman" w:hAnsi="Times New Roman" w:cs="Times New Roman"/>
-          <w:b/>
-          <w:bCs/>
-        </w:rPr>
-        <w:t xml:space="preserve">-and-incrementally-advance approach is longstanding and sensible. Indeed, the whole point of </w:t>
-      </w:r>
-      <w:r>
-        <w:rPr>
-          <w:rFonts w:ascii="Times New Roman" w:eastAsia="Times New Roman" w:hAnsi="Times New Roman" w:cs="Times New Roman"/>
-          <w:b/>
-          <w:bCs/>
-        </w:rPr>
-        <w:t>our</w:t>
-      </w:r>
-      <w:r>
-        <w:rPr>
-          <w:rFonts w:ascii="Times New Roman" w:eastAsia="Times New Roman" w:hAnsi="Times New Roman" w:cs="Times New Roman"/>
-          <w:b/>
-          <w:bCs/>
-        </w:rPr>
-        <w:t xml:space="preserve"> ‘replication-</w:t>
-      </w:r>
-      <w:proofErr w:type="spellStart"/>
-      <w:r>
-        <w:rPr>
-          <w:rFonts w:ascii="Times New Roman" w:eastAsia="Times New Roman" w:hAnsi="Times New Roman" w:cs="Times New Roman"/>
-          <w:b/>
-          <w:bCs/>
-        </w:rPr>
-        <w:t>plus’</w:t>
-      </w:r>
-      <w:proofErr w:type="spellEnd"/>
-      <w:r>
-        <w:rPr>
-          <w:rFonts w:ascii="Times New Roman" w:eastAsia="Times New Roman" w:hAnsi="Times New Roman" w:cs="Times New Roman"/>
-          <w:b/>
-          <w:bCs/>
-        </w:rPr>
-        <w:t xml:space="preserve"> discussion was to note that in its zeal for reform</w:t>
-      </w:r>
-      <w:r>
-        <w:rPr>
-          <w:rFonts w:ascii="Times New Roman" w:eastAsia="Times New Roman" w:hAnsi="Times New Roman" w:cs="Times New Roman"/>
-          <w:b/>
-          <w:bCs/>
-        </w:rPr>
-        <w:t xml:space="preserve"> and rigor</w:t>
-      </w:r>
-      <w:r>
-        <w:rPr>
-          <w:rFonts w:ascii="Times New Roman" w:eastAsia="Times New Roman" w:hAnsi="Times New Roman" w:cs="Times New Roman"/>
-          <w:b/>
-          <w:bCs/>
-        </w:rPr>
-        <w:t>, a lot of the current replication work treats very narrow tests on single operationalizations as a favored approach. We think this narrow approach has</w:t>
-      </w:r>
-      <w:r>
-        <w:rPr>
-          <w:rFonts w:ascii="Times New Roman" w:eastAsia="Times New Roman" w:hAnsi="Times New Roman" w:cs="Times New Roman"/>
-          <w:b/>
-          <w:bCs/>
-        </w:rPr>
-        <w:t xml:space="preserve"> both</w:t>
-      </w:r>
-      <w:r>
-        <w:rPr>
-          <w:rFonts w:ascii="Times New Roman" w:eastAsia="Times New Roman" w:hAnsi="Times New Roman" w:cs="Times New Roman"/>
-          <w:b/>
-          <w:bCs/>
-        </w:rPr>
-        <w:t xml:space="preserve"> limited use and outsized influence.</w:t>
-      </w:r>
-    </w:p>
-    <w:p>
-      <w:pPr>
-        <w:rPr>
-          <w:rFonts w:ascii="Times New Roman" w:eastAsia="Times New Roman" w:hAnsi="Times New Roman" w:cs="Times New Roman"/>
-          <w:b/>
-          <w:bCs/>
-        </w:rPr>
-      </w:pPr>
-    </w:p>
-    <w:p>
-      <w:pPr>
-        <w:rPr>
-          <w:rFonts w:ascii="Times New Roman" w:eastAsia="Times New Roman" w:hAnsi="Times New Roman" w:cs="Times New Roman"/>
-        </w:rPr>
-      </w:pPr>
-      <w:r>
-        <w:rPr>
-          <w:rFonts w:ascii="Times New Roman" w:eastAsia="Times New Roman" w:hAnsi="Times New Roman" w:cs="Times New Roman"/>
-          <w:b/>
-          <w:bCs/>
-        </w:rPr>
-        <w:t>That said, it’s clear that this intended message wasn’t transmitted clearly, so we have exci</w:t>
-      </w:r>
-      <w:r>
-        <w:rPr>
-          <w:rFonts w:ascii="Times New Roman" w:eastAsia="Times New Roman" w:hAnsi="Times New Roman" w:cs="Times New Roman"/>
-          <w:b/>
-          <w:bCs/>
-        </w:rPr>
-        <w:t>s</w:t>
-      </w:r>
-      <w:r>
-        <w:rPr>
-          <w:rFonts w:ascii="Times New Roman" w:eastAsia="Times New Roman" w:hAnsi="Times New Roman" w:cs="Times New Roman"/>
-          <w:b/>
-          <w:bCs/>
-        </w:rPr>
-        <w:t>ed this discussion.</w:t>
-      </w:r>
-      <w:r>
-        <w:rPr>
-          <w:rFonts w:ascii="Times New Roman" w:eastAsia="Times New Roman" w:hAnsi="Times New Roman" w:cs="Times New Roman"/>
-        </w:rPr>
-        <w:br/>
-      </w:r>
-      <w:r>
-        <w:rPr>
-          <w:rFonts w:ascii="Times New Roman" w:eastAsia="Times New Roman" w:hAnsi="Times New Roman" w:cs="Times New Roman"/>
-        </w:rPr>
-        <w:br/>
-        <w:t>I generally refrain from commenting on framing, because the paper is not my own, and I believe the authors should have the right to whatever frame they want (and the reader can ignore those things anyway, paying attention to the data and analysis alone if they so wish). That said, I raise the following cautiously, and I mean no offence, but I cannot see a clear justification for these decisions.</w:t>
-      </w:r>
-      <w:r>
-        <w:rPr>
-          <w:rFonts w:ascii="Times New Roman" w:eastAsia="Times New Roman" w:hAnsi="Times New Roman" w:cs="Times New Roman"/>
-        </w:rPr>
-        <w:br/>
-      </w:r>
-      <w:r>
-        <w:rPr>
-          <w:rFonts w:ascii="Times New Roman" w:eastAsia="Times New Roman" w:hAnsi="Times New Roman" w:cs="Times New Roman"/>
-        </w:rPr>
-        <w:br/>
-        <w:t>The authors discuss both ‘</w:t>
-      </w:r>
-      <w:proofErr w:type="spellStart"/>
-      <w:r>
-        <w:rPr>
-          <w:rFonts w:ascii="Times New Roman" w:eastAsia="Times New Roman" w:hAnsi="Times New Roman" w:cs="Times New Roman"/>
-        </w:rPr>
-        <w:t>veories</w:t>
-      </w:r>
-      <w:proofErr w:type="spellEnd"/>
-      <w:r>
-        <w:rPr>
-          <w:rFonts w:ascii="Times New Roman" w:eastAsia="Times New Roman" w:hAnsi="Times New Roman" w:cs="Times New Roman"/>
-        </w:rPr>
-        <w:t xml:space="preserve"> and WEIRD psychology, lauding the value of formal theories and non-WIERD samples. </w:t>
-      </w:r>
-      <w:proofErr w:type="gramStart"/>
-      <w:r>
-        <w:rPr>
-          <w:rFonts w:ascii="Times New Roman" w:eastAsia="Times New Roman" w:hAnsi="Times New Roman" w:cs="Times New Roman"/>
-        </w:rPr>
-        <w:t>Yes</w:t>
-      </w:r>
-      <w:proofErr w:type="gramEnd"/>
-      <w:r>
-        <w:rPr>
-          <w:rFonts w:ascii="Times New Roman" w:eastAsia="Times New Roman" w:hAnsi="Times New Roman" w:cs="Times New Roman"/>
-        </w:rPr>
-        <w:t xml:space="preserve"> this research is both informal (with typical elements of statistical inference) and WEIRD.  In the discussion the authors write: If this general pattern holds across societies [of our findings], we predict that—beyond religion—</w:t>
-      </w:r>
-      <w:proofErr w:type="spellStart"/>
-      <w:r>
-        <w:rPr>
-          <w:rFonts w:ascii="Times New Roman" w:eastAsia="Times New Roman" w:hAnsi="Times New Roman" w:cs="Times New Roman"/>
-        </w:rPr>
-        <w:t>veories</w:t>
-      </w:r>
-      <w:proofErr w:type="spellEnd"/>
-      <w:r>
-        <w:rPr>
-          <w:rFonts w:ascii="Times New Roman" w:eastAsia="Times New Roman" w:hAnsi="Times New Roman" w:cs="Times New Roman"/>
-        </w:rPr>
-        <w:t xml:space="preserve"> developed by WEIRD researchers to explain the weird mental states of WEIRD participants can only aspire to ever more precisely answer a mere outlier of an outlier of our most important scientific questions about human nature. </w:t>
-      </w:r>
-      <w:r>
-        <w:rPr>
-          <w:rFonts w:ascii="Times New Roman" w:eastAsia="Times New Roman" w:hAnsi="Times New Roman" w:cs="Times New Roman"/>
-        </w:rPr>
-        <w:br/>
-      </w:r>
-      <w:r>
-        <w:rPr>
-          <w:rFonts w:ascii="Times New Roman" w:eastAsia="Times New Roman" w:hAnsi="Times New Roman" w:cs="Times New Roman"/>
-        </w:rPr>
-        <w:br/>
-        <w:t xml:space="preserve">Are the authors claiming their own findings, presented here, are a ‘mere outlier of an outlier’? This is the penultimate paragraph of your paper. The paper celebrates non-WEIRD research but concludes with a call for other scholars to do the harder parts of the </w:t>
-      </w:r>
-      <w:proofErr w:type="gramStart"/>
-      <w:r>
-        <w:rPr>
-          <w:rFonts w:ascii="Times New Roman" w:eastAsia="Times New Roman" w:hAnsi="Times New Roman" w:cs="Times New Roman"/>
-        </w:rPr>
-        <w:t>research?</w:t>
-      </w:r>
-      <w:proofErr w:type="gramEnd"/>
-      <w:r>
-        <w:rPr>
-          <w:rFonts w:ascii="Times New Roman" w:eastAsia="Times New Roman" w:hAnsi="Times New Roman" w:cs="Times New Roman"/>
-        </w:rPr>
-        <w:t xml:space="preserve"> The impression I received when reading this - which I fully acknowledge wouldn’t have been the </w:t>
-      </w:r>
-      <w:proofErr w:type="spellStart"/>
-      <w:r>
-        <w:rPr>
-          <w:rFonts w:ascii="Times New Roman" w:eastAsia="Times New Roman" w:hAnsi="Times New Roman" w:cs="Times New Roman"/>
-        </w:rPr>
-        <w:t>wilful</w:t>
-      </w:r>
-      <w:proofErr w:type="spellEnd"/>
-      <w:r>
-        <w:rPr>
-          <w:rFonts w:ascii="Times New Roman" w:eastAsia="Times New Roman" w:hAnsi="Times New Roman" w:cs="Times New Roman"/>
-        </w:rPr>
-        <w:t xml:space="preserve"> intention of the authors - is to associate the virtues of formal, and non-WEIRD, on their own work which is </w:t>
-      </w:r>
-      <w:proofErr w:type="spellStart"/>
-      <w:r>
-        <w:rPr>
-          <w:rFonts w:ascii="Times New Roman" w:eastAsia="Times New Roman" w:hAnsi="Times New Roman" w:cs="Times New Roman"/>
-        </w:rPr>
-        <w:t>is</w:t>
-      </w:r>
-      <w:proofErr w:type="spellEnd"/>
-      <w:r>
-        <w:rPr>
-          <w:rFonts w:ascii="Times New Roman" w:eastAsia="Times New Roman" w:hAnsi="Times New Roman" w:cs="Times New Roman"/>
-        </w:rPr>
-        <w:t xml:space="preserve"> neither. </w:t>
-      </w:r>
-    </w:p>
-    <w:p>
-      <w:pPr>
-        <w:rPr>
-          <w:rFonts w:ascii="Times New Roman" w:eastAsia="Times New Roman" w:hAnsi="Times New Roman" w:cs="Times New Roman"/>
-        </w:rPr>
-      </w:pPr>
-    </w:p>
-    <w:p>
-      <w:pPr>
-        <w:rPr>
-          <w:rFonts w:ascii="Times New Roman" w:eastAsia="Times New Roman" w:hAnsi="Times New Roman" w:cs="Times New Roman"/>
-        </w:rPr>
-      </w:pPr>
-      <w:r>
-        <w:rPr>
-          <w:rFonts w:ascii="Times New Roman" w:eastAsia="Times New Roman" w:hAnsi="Times New Roman" w:cs="Times New Roman"/>
-          <w:b/>
-          <w:bCs/>
-        </w:rPr>
-        <w:t>We have taken more efforts to contextualize the need for more beyond-WEIRD research. Representative samples like ours can help somewhat (indeed, the original WEIRD paper explicitly contrasts student samples from the general US population). But they’re just one small step. We still include some calls for de-</w:t>
-      </w:r>
-      <w:proofErr w:type="spellStart"/>
-      <w:r>
-        <w:rPr>
-          <w:rFonts w:ascii="Times New Roman" w:eastAsia="Times New Roman" w:hAnsi="Times New Roman" w:cs="Times New Roman"/>
-          <w:b/>
-          <w:bCs/>
-        </w:rPr>
-        <w:t>WEIRDing</w:t>
-      </w:r>
-      <w:proofErr w:type="spellEnd"/>
-      <w:r>
-        <w:rPr>
-          <w:rFonts w:ascii="Times New Roman" w:eastAsia="Times New Roman" w:hAnsi="Times New Roman" w:cs="Times New Roman"/>
-          <w:b/>
-          <w:bCs/>
-        </w:rPr>
-        <w:t xml:space="preserve"> our science. But we’ve toned it down</w:t>
-      </w:r>
-      <w:r>
-        <w:rPr>
-          <w:rFonts w:ascii="Times New Roman" w:eastAsia="Times New Roman" w:hAnsi="Times New Roman" w:cs="Times New Roman"/>
-          <w:b/>
-          <w:bCs/>
-        </w:rPr>
-        <w:t>, and no longer juxtapose formal and informal theories. That’s a topic for another paper</w:t>
-      </w:r>
-      <w:r>
-        <w:rPr>
-          <w:rFonts w:ascii="Times New Roman" w:eastAsia="Times New Roman" w:hAnsi="Times New Roman" w:cs="Times New Roman"/>
-          <w:b/>
-          <w:bCs/>
-        </w:rPr>
-        <w:t xml:space="preserve">. </w:t>
-      </w:r>
-      <w:r>
-        <w:rPr>
-          <w:rFonts w:ascii="Times New Roman" w:eastAsia="Times New Roman" w:hAnsi="Times New Roman" w:cs="Times New Roman"/>
-        </w:rPr>
-        <w:br/>
-      </w:r>
-      <w:r>
-        <w:rPr>
-          <w:rFonts w:ascii="Times New Roman" w:eastAsia="Times New Roman" w:hAnsi="Times New Roman" w:cs="Times New Roman"/>
-        </w:rPr>
-        <w:br/>
-      </w:r>
-      <w:r>
-        <w:rPr>
-          <w:rFonts w:ascii="Times New Roman" w:eastAsia="Times New Roman" w:hAnsi="Times New Roman" w:cs="Times New Roman"/>
-        </w:rPr>
-        <w:br/>
-        <w:t>Minor points:</w:t>
-      </w:r>
-      <w:r>
-        <w:rPr>
-          <w:rFonts w:ascii="Times New Roman" w:eastAsia="Times New Roman" w:hAnsi="Times New Roman" w:cs="Times New Roman"/>
-        </w:rPr>
-        <w:br/>
-      </w:r>
-      <w:r>
-        <w:rPr>
-          <w:rFonts w:ascii="Times New Roman" w:eastAsia="Times New Roman" w:hAnsi="Times New Roman" w:cs="Times New Roman"/>
-        </w:rPr>
-        <w:lastRenderedPageBreak/>
-        <w:br/>
-        <w:t>The SBS paper is cited as Jong 2012, but that’s the ‘fox hole’ paper. The Jong et al paper with the scale is 2012, I believe.</w:t>
-      </w:r>
-    </w:p>
-    <w:p>
-      <w:pPr>
-        <w:rPr>
-          <w:rFonts w:ascii="Times New Roman" w:eastAsia="Times New Roman" w:hAnsi="Times New Roman" w:cs="Times New Roman"/>
-        </w:rPr>
-      </w:pPr>
-    </w:p>
-    <w:p>
-      <w:pPr>
-        <w:rPr>
-          <w:rFonts w:ascii="Times New Roman" w:eastAsia="Times New Roman" w:hAnsi="Times New Roman" w:cs="Times New Roman"/>
-        </w:rPr>
-      </w:pPr>
-      <w:r>
-        <w:rPr>
-          <w:rFonts w:ascii="Times New Roman" w:eastAsia="Times New Roman" w:hAnsi="Times New Roman" w:cs="Times New Roman"/>
-          <w:b/>
-          <w:bCs/>
-        </w:rPr>
-        <w:t>Good catch</w:t>
-      </w:r>
-      <w:r>
-        <w:rPr>
-          <w:rFonts w:ascii="Times New Roman" w:eastAsia="Times New Roman" w:hAnsi="Times New Roman" w:cs="Times New Roman"/>
-        </w:rPr>
-        <w:br/>
-      </w:r>
-      <w:r>
-        <w:rPr>
-          <w:rFonts w:ascii="Times New Roman" w:eastAsia="Times New Roman" w:hAnsi="Times New Roman" w:cs="Times New Roman"/>
-        </w:rPr>
-        <w:br/>
-        <w:t xml:space="preserve">The authors mask themselves on the title page, but their links to their OSF in the MS include Will Gervais’ name in the MS, and the OSF files list all other authors. It is the case I already knew who the authors on this MS were prior to accepting the review (and declared this with the editor). </w:t>
-      </w:r>
-      <w:proofErr w:type="gramStart"/>
-      <w:r>
-        <w:rPr>
-          <w:rFonts w:ascii="Times New Roman" w:eastAsia="Times New Roman" w:hAnsi="Times New Roman" w:cs="Times New Roman"/>
-        </w:rPr>
-        <w:t>So</w:t>
-      </w:r>
-      <w:proofErr w:type="gramEnd"/>
-      <w:r>
-        <w:rPr>
-          <w:rFonts w:ascii="Times New Roman" w:eastAsia="Times New Roman" w:hAnsi="Times New Roman" w:cs="Times New Roman"/>
-        </w:rPr>
-        <w:t xml:space="preserve"> I suppose I raise this for future reference (the authors may look into toggling how to blind their </w:t>
-      </w:r>
-      <w:proofErr w:type="spellStart"/>
-      <w:r>
-        <w:rPr>
-          <w:rFonts w:ascii="Times New Roman" w:eastAsia="Times New Roman" w:hAnsi="Times New Roman" w:cs="Times New Roman"/>
-        </w:rPr>
-        <w:t>osf</w:t>
-      </w:r>
-      <w:proofErr w:type="spellEnd"/>
-      <w:r>
-        <w:rPr>
-          <w:rFonts w:ascii="Times New Roman" w:eastAsia="Times New Roman" w:hAnsi="Times New Roman" w:cs="Times New Roman"/>
-        </w:rPr>
-        <w:t xml:space="preserve"> profiles for such materials, and using a link-masking service for the addresses). </w:t>
-      </w:r>
-      <w:r>
-        <w:rPr>
-          <w:rFonts w:ascii="Times New Roman" w:eastAsia="Times New Roman" w:hAnsi="Times New Roman" w:cs="Times New Roman"/>
-        </w:rPr>
-        <w:br/>
-      </w:r>
-      <w:r>
-        <w:rPr>
-          <w:rFonts w:ascii="Times New Roman" w:eastAsia="Times New Roman" w:hAnsi="Times New Roman" w:cs="Times New Roman"/>
-        </w:rPr>
-        <w:br/>
-        <w:t>Concerns about the pre-reg</w:t>
-      </w:r>
-      <w:r>
-        <w:rPr>
-          <w:rFonts w:ascii="Times New Roman" w:eastAsia="Times New Roman" w:hAnsi="Times New Roman" w:cs="Times New Roman"/>
-        </w:rPr>
-        <w:br/>
-        <w:t xml:space="preserve">I commend the clarity of the pre-reg document. However, there are some incongruencies. </w:t>
-      </w:r>
-      <w:r>
-        <w:rPr>
-          <w:rFonts w:ascii="Times New Roman" w:eastAsia="Times New Roman" w:hAnsi="Times New Roman" w:cs="Times New Roman"/>
-        </w:rPr>
-        <w:br/>
-      </w:r>
-      <w:r>
-        <w:rPr>
-          <w:rFonts w:ascii="Times New Roman" w:eastAsia="Times New Roman" w:hAnsi="Times New Roman" w:cs="Times New Roman"/>
-        </w:rPr>
-        <w:br/>
-        <w:t xml:space="preserve">I.1 says that linear and quadratic terms will be </w:t>
-      </w:r>
-      <w:proofErr w:type="spellStart"/>
-      <w:r>
-        <w:rPr>
-          <w:rFonts w:ascii="Times New Roman" w:eastAsia="Times New Roman" w:hAnsi="Times New Roman" w:cs="Times New Roman"/>
-        </w:rPr>
-        <w:t>analysed</w:t>
-      </w:r>
-      <w:proofErr w:type="spellEnd"/>
-      <w:r>
-        <w:rPr>
-          <w:rFonts w:ascii="Times New Roman" w:eastAsia="Times New Roman" w:hAnsi="Times New Roman" w:cs="Times New Roman"/>
-        </w:rPr>
-        <w:t xml:space="preserve">. Assuming the individual replication analysis are </w:t>
-      </w:r>
-      <w:proofErr w:type="spellStart"/>
-      <w:r>
-        <w:rPr>
-          <w:rFonts w:ascii="Times New Roman" w:eastAsia="Times New Roman" w:hAnsi="Times New Roman" w:cs="Times New Roman"/>
-        </w:rPr>
-        <w:t>bayesian</w:t>
-      </w:r>
-      <w:proofErr w:type="spellEnd"/>
-      <w:r>
-        <w:rPr>
-          <w:rFonts w:ascii="Times New Roman" w:eastAsia="Times New Roman" w:hAnsi="Times New Roman" w:cs="Times New Roman"/>
-        </w:rPr>
-        <w:t xml:space="preserve"> regressions, this has not been done. ‘Religion’ for I.1, I.2, I.3, and I.4 is not clearly specified (i.e., </w:t>
-      </w:r>
-      <w:proofErr w:type="spellStart"/>
-      <w:r>
-        <w:rPr>
-          <w:rFonts w:ascii="Times New Roman" w:eastAsia="Times New Roman" w:hAnsi="Times New Roman" w:cs="Times New Roman"/>
-        </w:rPr>
-        <w:t>jong</w:t>
-      </w:r>
-      <w:proofErr w:type="spellEnd"/>
-      <w:r>
-        <w:rPr>
-          <w:rFonts w:ascii="Times New Roman" w:eastAsia="Times New Roman" w:hAnsi="Times New Roman" w:cs="Times New Roman"/>
-        </w:rPr>
-        <w:t xml:space="preserve"> vs. binary measure. Please clarify). </w:t>
-      </w:r>
-    </w:p>
-    <w:p>
-      <w:pPr>
-        <w:rPr>
-          <w:rFonts w:ascii="Times New Roman" w:eastAsia="Times New Roman" w:hAnsi="Times New Roman" w:cs="Times New Roman"/>
-        </w:rPr>
-      </w:pPr>
-    </w:p>
-    <w:p>
-      <w:pPr>
-        <w:rPr>
-          <w:rFonts w:ascii="Times New Roman" w:eastAsia="Times New Roman" w:hAnsi="Times New Roman" w:cs="Times New Roman"/>
-          <w:b/>
-          <w:bCs/>
-        </w:rPr>
-      </w:pPr>
-      <w:r>
-        <w:rPr>
-          <w:rFonts w:ascii="Times New Roman" w:eastAsia="Times New Roman" w:hAnsi="Times New Roman" w:cs="Times New Roman"/>
-          <w:b/>
-          <w:bCs/>
-        </w:rPr>
-        <w:t>This departure is explained in a footnote</w:t>
-      </w:r>
-      <w:r>
-        <w:rPr>
-          <w:rFonts w:ascii="Times New Roman" w:eastAsia="Times New Roman" w:hAnsi="Times New Roman" w:cs="Times New Roman"/>
-          <w:b/>
-          <w:bCs/>
-        </w:rPr>
-        <w:t xml:space="preserve"> of the main document</w:t>
-      </w:r>
-      <w:r>
-        <w:rPr>
-          <w:rFonts w:ascii="Times New Roman" w:eastAsia="Times New Roman" w:hAnsi="Times New Roman" w:cs="Times New Roman"/>
-          <w:b/>
-          <w:bCs/>
-        </w:rPr>
-        <w:t>: “</w:t>
-      </w:r>
-      <w:r>
-        <w:rPr>
-          <w:rFonts w:ascii="Times New Roman" w:eastAsia="Times New Roman" w:hAnsi="Times New Roman" w:cs="Times New Roman"/>
-          <w:b/>
-          <w:bCs/>
-        </w:rPr>
-        <w:t>We preregistered a possible quadratic relationship between mentalizing and disbelief. For theoretical and statistical reasons, we depart from preregistration and don't analyze the quadratic here. See online Supplement for further discussion.</w:t>
-      </w:r>
-      <w:r>
-        <w:rPr>
-          <w:rFonts w:ascii="Times New Roman" w:eastAsia="Times New Roman" w:hAnsi="Times New Roman" w:cs="Times New Roman"/>
-          <w:b/>
-          <w:bCs/>
-        </w:rPr>
-        <w:t>”</w:t>
-      </w:r>
-    </w:p>
-    <w:p>
-      <w:pPr>
-        <w:rPr>
-          <w:rFonts w:ascii="Times New Roman" w:eastAsia="Times New Roman" w:hAnsi="Times New Roman" w:cs="Times New Roman"/>
-          <w:b/>
-          <w:bCs/>
-        </w:rPr>
-      </w:pPr>
-    </w:p>
-    <w:p>
-      <w:pPr>
-        <w:rPr>
-          <w:rFonts w:ascii="Times New Roman" w:eastAsia="Times New Roman" w:hAnsi="Times New Roman" w:cs="Times New Roman"/>
-        </w:rPr>
-      </w:pPr>
-      <w:r>
-        <w:rPr>
-          <w:rFonts w:ascii="Times New Roman" w:eastAsia="Times New Roman" w:hAnsi="Times New Roman" w:cs="Times New Roman"/>
-          <w:b/>
-          <w:bCs/>
-        </w:rPr>
-        <w:t>In the Supplement, we note that the quadratic test was nonsensical and we realized this before testing any models: “</w:t>
-      </w:r>
-      <w:r>
-        <w:rPr>
-          <w:rFonts w:ascii="Times New Roman" w:eastAsia="Times New Roman" w:hAnsi="Times New Roman" w:cs="Times New Roman"/>
-          <w:b/>
-          <w:bCs/>
-        </w:rPr>
-        <w:t xml:space="preserve">After the preregistration but before data collection and analysis, we realized that the polynomial approach was a very poor test of this idea and invites model overfitting among other ills </w:t>
-      </w:r>
-      <w:r>
-        <w:rPr>
-          <w:rFonts w:ascii="Times New Roman" w:eastAsia="Times New Roman" w:hAnsi="Times New Roman" w:cs="Times New Roman"/>
-          <w:b/>
-          <w:bCs/>
-        </w:rPr>
-        <w:t>(</w:t>
-      </w:r>
-      <w:proofErr w:type="spellStart"/>
-      <w:r>
-        <w:rPr>
-          <w:rFonts w:ascii="Times New Roman" w:eastAsia="Times New Roman" w:hAnsi="Times New Roman" w:cs="Times New Roman"/>
-          <w:b/>
-          <w:bCs/>
-        </w:rPr>
-        <w:t>McElreath</w:t>
-      </w:r>
-      <w:proofErr w:type="spellEnd"/>
-      <w:r>
-        <w:rPr>
-          <w:rFonts w:ascii="Times New Roman" w:eastAsia="Times New Roman" w:hAnsi="Times New Roman" w:cs="Times New Roman"/>
-          <w:b/>
-          <w:bCs/>
-        </w:rPr>
-        <w:t>, 2016)</w:t>
-      </w:r>
-      <w:r>
-        <w:rPr>
-          <w:rFonts w:ascii="Times New Roman" w:eastAsia="Times New Roman" w:hAnsi="Times New Roman" w:cs="Times New Roman"/>
-          <w:b/>
-          <w:bCs/>
-        </w:rPr>
-        <w:t>. The preregistered models including a quadratic for mentalizing were theoretically dubious and statistically naive, so we left them out of main analyses. We checked a few of the primary models to see if inclusion of a quadratic did much. It did not. Information criteria (WAIC) suggested that models were always better without a quadratic term for mentalizing, and the quadratic term itself never predicted much. Additional exploration about a possible low-end mentalizing blip in atheism may warrant future research with a statistically appropriate model.</w:t>
-      </w:r>
-      <w:r>
-        <w:rPr>
-          <w:rFonts w:ascii="Times New Roman" w:eastAsia="Times New Roman" w:hAnsi="Times New Roman" w:cs="Times New Roman"/>
-          <w:b/>
-          <w:bCs/>
-        </w:rPr>
-        <w:t>”</w:t>
-      </w:r>
-      <w:r>
-        <w:rPr>
-          <w:rFonts w:ascii="Times New Roman" w:eastAsia="Times New Roman" w:hAnsi="Times New Roman" w:cs="Times New Roman"/>
-        </w:rPr>
-        <w:br/>
-      </w:r>
-      <w:r>
-        <w:rPr>
-          <w:rFonts w:ascii="Times New Roman" w:eastAsia="Times New Roman" w:hAnsi="Times New Roman" w:cs="Times New Roman"/>
-        </w:rPr>
-        <w:br/>
-        <w:t>The authors appear to have entirely skipped several hypotheses pertaining to the interactions. If this paper is the paper the pre-reg is associated with, these need to be run and reported.</w:t>
-      </w:r>
-    </w:p>
-    <w:p>
-      <w:pPr>
-        <w:rPr>
-          <w:rFonts w:ascii="Times New Roman" w:eastAsia="Times New Roman" w:hAnsi="Times New Roman" w:cs="Times New Roman"/>
-        </w:rPr>
-      </w:pPr>
-    </w:p>
-    <w:p>
-      <w:pPr>
-        <w:rPr>
-          <w:rFonts w:ascii="Times New Roman" w:eastAsia="Times New Roman" w:hAnsi="Times New Roman" w:cs="Times New Roman"/>
-        </w:rPr>
-      </w:pPr>
-      <w:r>
-        <w:rPr>
-          <w:rFonts w:ascii="Times New Roman" w:eastAsia="Times New Roman" w:hAnsi="Times New Roman" w:cs="Times New Roman"/>
-          <w:b/>
-          <w:bCs/>
-        </w:rPr>
-        <w:t>Again, this is discussed in both a footnote and the Online Supplement: “</w:t>
-      </w:r>
-      <w:r>
-        <w:rPr>
-          <w:rFonts w:ascii="Times New Roman" w:eastAsia="Times New Roman" w:hAnsi="Times New Roman" w:cs="Times New Roman"/>
-          <w:b/>
-          <w:bCs/>
-        </w:rPr>
-        <w:t>Preregistered analyses probing for interactions with mentalizing yielded nothing of particular note and are summarized in the Online Supplement.</w:t>
-      </w:r>
-      <w:r>
-        <w:rPr>
-          <w:rFonts w:ascii="Times New Roman" w:eastAsia="Times New Roman" w:hAnsi="Times New Roman" w:cs="Times New Roman"/>
-          <w:b/>
-          <w:bCs/>
-        </w:rPr>
-        <w:t>”</w:t>
-      </w:r>
-      <w:r>
-        <w:rPr>
-          <w:rFonts w:ascii="Times New Roman" w:eastAsia="Times New Roman" w:hAnsi="Times New Roman" w:cs="Times New Roman"/>
-        </w:rPr>
-        <w:br/>
-      </w:r>
-      <w:r>
-        <w:rPr>
-          <w:rFonts w:ascii="Times New Roman" w:eastAsia="Times New Roman" w:hAnsi="Times New Roman" w:cs="Times New Roman"/>
-        </w:rPr>
-        <w:br/>
-        <w:t xml:space="preserve">The authors also talk about machine learning and split-half cross-validation techniques. These are not done. Is there another paper in which they are being reported? </w:t>
-      </w:r>
-      <w:r>
-        <w:rPr>
-          <w:rFonts w:ascii="Times New Roman" w:eastAsia="Times New Roman" w:hAnsi="Times New Roman" w:cs="Times New Roman"/>
-        </w:rPr>
-        <w:br/>
-      </w:r>
-      <w:r>
-        <w:rPr>
-          <w:rFonts w:ascii="Times New Roman" w:eastAsia="Times New Roman" w:hAnsi="Times New Roman" w:cs="Times New Roman"/>
-        </w:rPr>
-        <w:br/>
-      </w:r>
-      <w:proofErr w:type="gramStart"/>
-      <w:r>
-        <w:rPr>
-          <w:rFonts w:ascii="Times New Roman" w:eastAsia="Times New Roman" w:hAnsi="Times New Roman" w:cs="Times New Roman"/>
-        </w:rPr>
-        <w:lastRenderedPageBreak/>
-        <w:t>Were</w:t>
-      </w:r>
-      <w:proofErr w:type="gramEnd"/>
-      <w:r>
-        <w:rPr>
-          <w:rFonts w:ascii="Times New Roman" w:eastAsia="Times New Roman" w:hAnsi="Times New Roman" w:cs="Times New Roman"/>
-        </w:rPr>
-        <w:t xml:space="preserve"> exploratory analysis conducted? If so, they should at least be </w:t>
-      </w:r>
-      <w:proofErr w:type="gramStart"/>
-      <w:r>
-        <w:rPr>
-          <w:rFonts w:ascii="Times New Roman" w:eastAsia="Times New Roman" w:hAnsi="Times New Roman" w:cs="Times New Roman"/>
-        </w:rPr>
-        <w:t>acknowledge</w:t>
-      </w:r>
-      <w:proofErr w:type="gramEnd"/>
-      <w:r>
-        <w:rPr>
-          <w:rFonts w:ascii="Times New Roman" w:eastAsia="Times New Roman" w:hAnsi="Times New Roman" w:cs="Times New Roman"/>
-        </w:rPr>
-        <w:t xml:space="preserve"> in the paper (e.g., We conducted additional exploratory analysis but do not report them here). I know that if this were my data, I would have explored it, and I would have included as a predictor in the full model </w:t>
-      </w:r>
-      <w:proofErr w:type="gramStart"/>
-      <w:r>
-        <w:rPr>
-          <w:rFonts w:ascii="Times New Roman" w:eastAsia="Times New Roman" w:hAnsi="Times New Roman" w:cs="Times New Roman"/>
-        </w:rPr>
-        <w:t>religious-participation</w:t>
-      </w:r>
-      <w:proofErr w:type="gramEnd"/>
-      <w:r>
-        <w:rPr>
-          <w:rFonts w:ascii="Times New Roman" w:eastAsia="Times New Roman" w:hAnsi="Times New Roman" w:cs="Times New Roman"/>
-        </w:rPr>
-        <w:t xml:space="preserve">. Since the intention to conduct exploratory analysis was registered, would the authors be willing to run their full model with the inclusion of the religious-participation variable? If </w:t>
-      </w:r>
-      <w:proofErr w:type="gramStart"/>
-      <w:r>
-        <w:rPr>
-          <w:rFonts w:ascii="Times New Roman" w:eastAsia="Times New Roman" w:hAnsi="Times New Roman" w:cs="Times New Roman"/>
-        </w:rPr>
-        <w:t>not</w:t>
-      </w:r>
-      <w:proofErr w:type="gramEnd"/>
-      <w:r>
-        <w:rPr>
-          <w:rFonts w:ascii="Times New Roman" w:eastAsia="Times New Roman" w:hAnsi="Times New Roman" w:cs="Times New Roman"/>
-        </w:rPr>
-        <w:t xml:space="preserve"> exploratory analysis were conducted, this should also be acknowledged (since the intention to do so was declared). </w:t>
-      </w:r>
-      <w:r>
-        <w:rPr>
-          <w:rFonts w:ascii="Times New Roman" w:eastAsia="Times New Roman" w:hAnsi="Times New Roman" w:cs="Times New Roman"/>
-        </w:rPr>
-        <w:br/>
-      </w:r>
-      <w:r>
-        <w:rPr>
-          <w:rFonts w:ascii="Times New Roman" w:eastAsia="Times New Roman" w:hAnsi="Times New Roman" w:cs="Times New Roman"/>
-        </w:rPr>
-        <w:br/>
-        <w:t xml:space="preserve">A final point about the pre-reg - to the best of my knowledge, and I’m afraid I </w:t>
-      </w:r>
-      <w:proofErr w:type="spellStart"/>
-      <w:r>
-        <w:rPr>
-          <w:rFonts w:ascii="Times New Roman" w:eastAsia="Times New Roman" w:hAnsi="Times New Roman" w:cs="Times New Roman"/>
-        </w:rPr>
-        <w:t>dn’t</w:t>
-      </w:r>
-      <w:proofErr w:type="spellEnd"/>
-      <w:r>
-        <w:rPr>
-          <w:rFonts w:ascii="Times New Roman" w:eastAsia="Times New Roman" w:hAnsi="Times New Roman" w:cs="Times New Roman"/>
-        </w:rPr>
-        <w:t xml:space="preserve"> have a convenient citation - split-half datasets with exploration and confirmation are not demonstrations of validity, but only reliability. I hope this is kept in mind when the technique is employed. It is also the case that the use [of] machine learning techniques to squeeze even more predictive power out of our dataset and we will use machine learning to suck out even more exploratory predictive power does not </w:t>
-      </w:r>
-      <w:proofErr w:type="spellStart"/>
-      <w:r>
-        <w:rPr>
-          <w:rFonts w:ascii="Times New Roman" w:eastAsia="Times New Roman" w:hAnsi="Times New Roman" w:cs="Times New Roman"/>
-        </w:rPr>
-        <w:t>constitue</w:t>
-      </w:r>
-      <w:proofErr w:type="spellEnd"/>
-      <w:r>
-        <w:rPr>
-          <w:rFonts w:ascii="Times New Roman" w:eastAsia="Times New Roman" w:hAnsi="Times New Roman" w:cs="Times New Roman"/>
-        </w:rPr>
-        <w:t xml:space="preserve"> a pre-registered analysis (though of course, such details of training will be discussed if such analyses are reported elsewhere). </w:t>
-      </w:r>
-    </w:p>
-    <w:p>
-      <w:pPr>
-        <w:rPr>
-          <w:rFonts w:ascii="Times New Roman" w:eastAsia="Times New Roman" w:hAnsi="Times New Roman" w:cs="Times New Roman"/>
-        </w:rPr>
-      </w:pPr>
-    </w:p>
-    <w:p>
-      <w:pPr>
-        <w:rPr>
-          <w:rFonts w:ascii="Times New Roman" w:eastAsia="Times New Roman" w:hAnsi="Times New Roman" w:cs="Times New Roman"/>
-        </w:rPr>
-      </w:pPr>
-      <w:r>
-        <w:rPr>
-          <w:rFonts w:ascii="Times New Roman" w:eastAsia="Times New Roman" w:hAnsi="Times New Roman" w:cs="Times New Roman"/>
-          <w:b/>
-          <w:bCs/>
-        </w:rPr>
-        <w:t xml:space="preserve">We have not (yet) done any of the exploratory work or machine learning stuff. When we wrote the preregistration years ago, we wanted to note that at some point we might do this work IN ADDITION to the focal analyses. </w:t>
-      </w:r>
-      <w:r>
-        <w:rPr>
-          <w:rFonts w:ascii="Times New Roman" w:eastAsia="Times New Roman" w:hAnsi="Times New Roman" w:cs="Times New Roman"/>
-          <w:b/>
-          <w:bCs/>
-        </w:rPr>
-        <w:t xml:space="preserve">These are ancillary projects that we might </w:t>
-      </w:r>
-      <w:r>
-        <w:rPr>
-          <w:rFonts w:ascii="Times New Roman" w:eastAsia="Times New Roman" w:hAnsi="Times New Roman" w:cs="Times New Roman"/>
-          <w:b/>
-          <w:bCs/>
-        </w:rPr>
-        <w:t xml:space="preserve">yet </w:t>
-      </w:r>
-      <w:r>
-        <w:rPr>
-          <w:rFonts w:ascii="Times New Roman" w:eastAsia="Times New Roman" w:hAnsi="Times New Roman" w:cs="Times New Roman"/>
-          <w:b/>
-          <w:bCs/>
-        </w:rPr>
-        <w:t>pursue. But they are not central to the present paper. At this stage, we really just want to get our primary analyses out there and release our data so that others can explore them in whatever ways they find theoretically relevant. It’s a big, expensive dataset and we suspect that many eyes and minds will find more of use in it than we have so far.</w:t>
-      </w:r>
-      <w:r>
-        <w:rPr>
-          <w:rFonts w:ascii="Times New Roman" w:eastAsia="Times New Roman" w:hAnsi="Times New Roman" w:cs="Times New Roman"/>
-          <w:b/>
-          <w:bCs/>
-        </w:rPr>
-        <w:t xml:space="preserve"> We noted potential exploration and machine learning in the </w:t>
-      </w:r>
-      <w:proofErr w:type="spellStart"/>
-      <w:r>
-        <w:rPr>
-          <w:rFonts w:ascii="Times New Roman" w:eastAsia="Times New Roman" w:hAnsi="Times New Roman" w:cs="Times New Roman"/>
-          <w:b/>
-          <w:bCs/>
-        </w:rPr>
-        <w:t>prereg</w:t>
-      </w:r>
-      <w:proofErr w:type="spellEnd"/>
-      <w:r>
-        <w:rPr>
-          <w:rFonts w:ascii="Times New Roman" w:eastAsia="Times New Roman" w:hAnsi="Times New Roman" w:cs="Times New Roman"/>
-          <w:b/>
-          <w:bCs/>
-        </w:rPr>
-        <w:t xml:space="preserve"> for transparency and posterity.</w:t>
-      </w:r>
-      <w:r>
-        <w:rPr>
-          <w:rFonts w:ascii="Times New Roman" w:eastAsia="Times New Roman" w:hAnsi="Times New Roman" w:cs="Times New Roman"/>
-        </w:rPr>
-        <w:br/>
-      </w:r>
-      <w:r>
-        <w:rPr>
-          <w:rFonts w:ascii="Times New Roman" w:eastAsia="Times New Roman" w:hAnsi="Times New Roman" w:cs="Times New Roman"/>
-        </w:rPr>
-        <w:br/>
-        <w:t xml:space="preserve">I enjoyed this paper, and believe it makes a meaningful contribution to the literature. However, there are several issues the authors need to address in some depth before I can recommend publication.  Good luck. I am happy to read this paper again. </w:t>
-      </w:r>
-    </w:p>
-    <w:p>
-      <w:pPr>
-        <w:rPr>
-          <w:rFonts w:ascii="Times New Roman" w:eastAsia="Times New Roman" w:hAnsi="Times New Roman" w:cs="Times New Roman"/>
-        </w:rPr>
-      </w:pPr>
-    </w:p>
-    <w:p>
-      <w:pPr>
-        <w:rPr>
-          <w:rFonts w:ascii="Times New Roman" w:eastAsia="Times New Roman" w:hAnsi="Times New Roman" w:cs="Times New Roman"/>
-        </w:rPr>
-      </w:pPr>
-      <w:r>
-        <w:rPr>
-          <w:rFonts w:ascii="Times New Roman" w:eastAsia="Times New Roman" w:hAnsi="Times New Roman" w:cs="Times New Roman"/>
-          <w:b/>
-          <w:bCs/>
-        </w:rPr>
-        <w:t xml:space="preserve">Thank you for the generally positive appraisal, and also for highlighting some areas where our prose was unclear. The revision is now (we hope) much </w:t>
-      </w:r>
-      <w:r>
-        <w:rPr>
-          <w:rFonts w:ascii="Times New Roman" w:eastAsia="Times New Roman" w:hAnsi="Times New Roman" w:cs="Times New Roman"/>
-          <w:b/>
-          <w:bCs/>
-        </w:rPr>
-        <w:t>clearer</w:t>
-      </w:r>
-      <w:r>
-        <w:rPr>
-          <w:rFonts w:ascii="Times New Roman" w:eastAsia="Times New Roman" w:hAnsi="Times New Roman" w:cs="Times New Roman"/>
-          <w:b/>
-          <w:bCs/>
-        </w:rPr>
-        <w:t xml:space="preserve"> about what inferences we can and cannot make.</w:t>
-      </w:r>
-      <w:r>
-        <w:rPr>
-          <w:rFonts w:ascii="Times New Roman" w:eastAsia="Times New Roman" w:hAnsi="Times New Roman" w:cs="Times New Roman"/>
-        </w:rPr>
-        <w:br/>
-      </w:r>
-      <w:r>
-        <w:rPr>
-          <w:rFonts w:ascii="Times New Roman" w:eastAsia="Times New Roman" w:hAnsi="Times New Roman" w:cs="Times New Roman"/>
-        </w:rPr>
-        <w:br/>
-      </w:r>
-      <w:r>
-        <w:rPr>
-          <w:rFonts w:ascii="Times New Roman" w:eastAsia="Times New Roman" w:hAnsi="Times New Roman" w:cs="Times New Roman"/>
-        </w:rPr>
-        <w:br/>
-        <w:t>Reviewer: 2</w:t>
-      </w:r>
-      <w:r>
-        <w:rPr>
-          <w:rFonts w:ascii="Times New Roman" w:eastAsia="Times New Roman" w:hAnsi="Times New Roman" w:cs="Times New Roman"/>
-        </w:rPr>
-        <w:br/>
-      </w:r>
-      <w:r>
-        <w:rPr>
-          <w:rFonts w:ascii="Times New Roman" w:eastAsia="Times New Roman" w:hAnsi="Times New Roman" w:cs="Times New Roman"/>
-        </w:rPr>
-        <w:br/>
-        <w:t>Comments to the Author</w:t>
-      </w:r>
-      <w:r>
-        <w:rPr>
-          <w:rFonts w:ascii="Times New Roman" w:eastAsia="Times New Roman" w:hAnsi="Times New Roman" w:cs="Times New Roman"/>
-        </w:rPr>
-        <w:br/>
-        <w:t>This is a theoretically elegant and exceptionally well written paper. This paper will be of interest to a wide range of social science scholars and is highly consequential for evolutionary theory of religion. A few minor questions and comments for further consideration.</w:t>
-      </w:r>
-    </w:p>
-    <w:p>
-      <w:pPr>
-        <w:rPr>
-          <w:rFonts w:ascii="Times New Roman" w:eastAsia="Times New Roman" w:hAnsi="Times New Roman" w:cs="Times New Roman"/>
-        </w:rPr>
-      </w:pPr>
-    </w:p>
-    <w:p>
-      <w:pPr>
-        <w:rPr>
-          <w:rFonts w:ascii="Times New Roman" w:eastAsia="Times New Roman" w:hAnsi="Times New Roman" w:cs="Times New Roman"/>
-        </w:rPr>
-      </w:pPr>
-      <w:r>
-        <w:rPr>
-          <w:rFonts w:ascii="Times New Roman" w:eastAsia="Times New Roman" w:hAnsi="Times New Roman" w:cs="Times New Roman"/>
-          <w:b/>
-          <w:bCs/>
-        </w:rPr>
-        <w:t xml:space="preserve">Thank you! We hope this paper can settle some debates in the religion literature and also contribute to broader cultural and evolutionary work and </w:t>
-      </w:r>
-      <w:r>
-        <w:rPr>
-          <w:rFonts w:ascii="Times New Roman" w:eastAsia="Times New Roman" w:hAnsi="Times New Roman" w:cs="Times New Roman"/>
-          <w:b/>
-          <w:bCs/>
-        </w:rPr>
-        <w:t>discussions</w:t>
-      </w:r>
-      <w:r>
-        <w:rPr>
-          <w:rFonts w:ascii="Times New Roman" w:eastAsia="Times New Roman" w:hAnsi="Times New Roman" w:cs="Times New Roman"/>
-          <w:b/>
-          <w:bCs/>
-        </w:rPr>
-        <w:t>.</w:t>
-      </w:r>
-      <w:r>
-        <w:rPr>
-          <w:rFonts w:ascii="Times New Roman" w:eastAsia="Times New Roman" w:hAnsi="Times New Roman" w:cs="Times New Roman"/>
-        </w:rPr>
-        <w:br/>
-      </w:r>
-      <w:r>
-        <w:rPr>
-          <w:rFonts w:ascii="Times New Roman" w:eastAsia="Times New Roman" w:hAnsi="Times New Roman" w:cs="Times New Roman"/>
-        </w:rPr>
-        <w:br/>
-        <w:t xml:space="preserve">1) The supernatural belief scale used in this study represents only a time fraction of supernatural beliefs. It is probably fine for a Judeo-Christian belief in God scale, but I think it is worth </w:t>
-      </w:r>
-      <w:r>
-        <w:rPr>
-          <w:rFonts w:ascii="Times New Roman" w:eastAsia="Times New Roman" w:hAnsi="Times New Roman" w:cs="Times New Roman"/>
-        </w:rPr>
-        <w:lastRenderedPageBreak/>
-        <w:t>commenting more about the limitations (from a generalizability perspective across faiths and cultures). I appreciate the care that went into the measures chosen (all theoretically relevant) but wish a more wide-ranging measure of supernatural belief was included (to better capture spiritual, non-religious folks).</w:t>
-      </w:r>
-      <w:r>
-        <w:rPr>
-          <w:rFonts w:ascii="Times New Roman" w:eastAsia="Times New Roman" w:hAnsi="Times New Roman" w:cs="Times New Roman"/>
-        </w:rPr>
-        <w:br/>
-      </w:r>
-      <w:r>
-        <w:rPr>
-          <w:rFonts w:ascii="Times New Roman" w:eastAsia="Times New Roman" w:hAnsi="Times New Roman" w:cs="Times New Roman"/>
-        </w:rPr>
-        <w:br/>
-        <w:t>2) Belief in God (or gods) is a tiny fraction of the supernatural belief spectrum. What would you predict (and what are the implications for the theories tested in this paper) for spiritual/supernatural beliefs more broadly?</w:t>
-      </w:r>
-    </w:p>
-    <w:p>
-      <w:pPr>
-        <w:rPr>
-          <w:rFonts w:ascii="Times New Roman" w:eastAsia="Times New Roman" w:hAnsi="Times New Roman" w:cs="Times New Roman"/>
-        </w:rPr>
-      </w:pPr>
-    </w:p>
-    <w:p>
-      <w:pPr>
-        <w:rPr>
-          <w:rFonts w:ascii="Times New Roman" w:eastAsia="Times New Roman" w:hAnsi="Times New Roman" w:cs="Times New Roman"/>
-        </w:rPr>
-      </w:pPr>
-      <w:r>
-        <w:rPr>
-          <w:rFonts w:ascii="Times New Roman" w:eastAsia="Times New Roman" w:hAnsi="Times New Roman" w:cs="Times New Roman"/>
-          <w:b/>
-          <w:bCs/>
-        </w:rPr>
-        <w:t>We now discuss these two points as an explicit limitation: “</w:t>
-      </w:r>
-      <w:r>
-        <w:rPr>
-          <w:rFonts w:ascii="Times New Roman" w:eastAsia="Times New Roman" w:hAnsi="Times New Roman" w:cs="Times New Roman"/>
-          <w:b/>
-          <w:bCs/>
-        </w:rPr>
-        <w:t xml:space="preserve">We measured and tested predictors of religious belief and disbelief. This outcome measure is quite narrow in scope, in terms of the broader construct of religiosity. Further, our supernatural belief scale -- while it has been used across cultures -- is fairly Judeo-Christian-centric. We suspect that a broader consideration of religiosity in diverse societies may yield different patterns. The WEIRD people problem isn't just a sampling issue; it also reflects an overreliance on the theories and constructs developed by WEIRD researchers to test their weird </w:t>
-      </w:r>
-      <w:r>
-        <w:rPr>
-          <w:rFonts w:ascii="Times New Roman" w:eastAsia="Times New Roman" w:hAnsi="Times New Roman" w:cs="Times New Roman"/>
-          <w:b/>
-          <w:bCs/>
-        </w:rPr>
-        <w:t>hunches</w:t>
-      </w:r>
-      <w:r>
-        <w:rPr>
-          <w:rFonts w:ascii="Times New Roman" w:eastAsia="Times New Roman" w:hAnsi="Times New Roman" w:cs="Times New Roman"/>
-          <w:b/>
-          <w:bCs/>
-        </w:rPr>
-        <w:t>.</w:t>
-      </w:r>
-      <w:r>
-        <w:rPr>
-          <w:rFonts w:ascii="Times New Roman" w:eastAsia="Times New Roman" w:hAnsi="Times New Roman" w:cs="Times New Roman"/>
-          <w:b/>
-          <w:bCs/>
-        </w:rPr>
-        <w:t>”</w:t>
-      </w:r>
-      <w:r>
-        <w:rPr>
-          <w:rFonts w:ascii="Times New Roman" w:eastAsia="Times New Roman" w:hAnsi="Times New Roman" w:cs="Times New Roman"/>
-        </w:rPr>
-        <w:br/>
-      </w:r>
-      <w:r>
-        <w:rPr>
-          <w:rFonts w:ascii="Times New Roman" w:eastAsia="Times New Roman" w:hAnsi="Times New Roman" w:cs="Times New Roman"/>
-        </w:rPr>
         <w:br/>
         <w:t>3) The authors mention the need for non-WEIRD (non-US) data in passing, but I think this  is a major limitation of this dataset and should be discussed in the context of theoretical implications. In some ways the US is the least representative country in the world for studying atheism (which surely the authors would acknowledge).</w:t>
       </w:r>
@@ -4001,6 +4816,92 @@
 <file path=word/numbering.xml><?xml version="1.0" encoding="utf-8"?>
 <w:numbering xmlns:wpc="http://schemas.microsoft.com/office/word/2010/wordprocessingCanvas" xmlns:cx="http://schemas.microsoft.com/office/drawing/2014/chartex" xmlns:cx1="http://schemas.microsoft.com/office/drawing/2015/9/8/chartex" xmlns:cx2="http://schemas.microsoft.com/office/drawing/2015/10/21/chartex" xmlns:cx3="http://schemas.microsoft.com/office/drawing/2016/5/9/chartex" xmlns:cx4="http://schemas.microsoft.com/office/drawing/2016/5/10/chartex" xmlns:cx5="http://schemas.microsoft.com/office/drawing/2016/5/11/chartex" xmlns:cx6="http://schemas.microsoft.com/office/drawing/2016/5/12/chartex" xmlns:cx7="http://schemas.microsoft.com/office/drawing/2016/5/13/chartex" xmlns:cx8="http://schemas.microsoft.com/office/drawing/2016/5/14/chartex" xmlns:mc="http://schemas.openxmlformats.org/markup-compatibility/2006" xmlns:aink="http://schemas.microsoft.com/office/drawing/2016/ink" xmlns:am3d="http://schemas.microsoft.com/office/drawing/2017/model3d" xmlns:o="urn:schemas-microsoft-com:office:office" xmlns:r="http://schemas.openxmlformats.org/officeDocument/2006/relationships" xmlns:m="http://schemas.openxmlformats.org/officeDocument/2006/math" xmlns:v="urn:schemas-microsoft-com:vml" xmlns:wp14="http://schemas.microsoft.com/office/word/2010/wordprocessingDrawing" xmlns:wp="http://schemas.openxmlformats.org/drawingml/2006/wordprocessingDrawing" xmlns:w10="urn:schemas-microsoft-com:office:word" xmlns:w="http://schemas.openxmlformats.org/wordprocessingml/2006/main" xmlns:w14="http://schemas.microsoft.com/office/word/2010/wordml" xmlns:w15="http://schemas.microsoft.com/office/word/2012/wordml" xmlns:w16cex="http://schemas.microsoft.com/office/word/2018/wordml/cex" xmlns:w16cid="http://schemas.microsoft.com/office/word/2016/wordml/cid" xmlns:w16="http://schemas.microsoft.com/office/word/2018/wordml" xmlns:w16se="http://schemas.microsoft.com/office/word/2015/wordml/symex" xmlns:wpg="http://schemas.microsoft.com/office/word/2010/wordprocessingGroup" xmlns:wpi="http://schemas.microsoft.com/office/word/2010/wordprocessingInk" xmlns:wne="http://schemas.microsoft.com/office/word/2006/wordml" xmlns:wps="http://schemas.microsoft.com/office/word/2010/wordprocessingShape" mc:Ignorable="w14 w15 w16se w16cid w16 w16cex wp14">
   <w:abstractNum w:abstractNumId="0" w15:restartNumberingAfterBreak="0">
+    <w:nsid w:val="1A514C03"/>
+    <w:multiLevelType w:val="hybridMultilevel"/>
+    <w:tmpl w:val="C1906330"/>
+    <w:lvl w:ilvl="0" w:tplc="04090019">
+      <w:start w:val="1"/>
+      <w:numFmt w:val="lowerLetter"/>
+      <w:lvlText w:val="%1."/>
+      <w:lvlJc w:val="left"/>
+      <w:pPr>
+        <w:ind w:left="1440" w:hanging="360"/>
+      </w:pPr>
+    </w:lvl>
+    <w:lvl w:ilvl="1" w:tplc="04090019" w:tentative="1">
+      <w:start w:val="1"/>
+      <w:numFmt w:val="lowerLetter"/>
+      <w:lvlText w:val="%2."/>
+      <w:lvlJc w:val="left"/>
+      <w:pPr>
+        <w:ind w:left="2160" w:hanging="360"/>
+      </w:pPr>
+    </w:lvl>
+    <w:lvl w:ilvl="2" w:tplc="0409001B" w:tentative="1">
+      <w:start w:val="1"/>
+      <w:numFmt w:val="lowerRoman"/>
+      <w:lvlText w:val="%3."/>
+      <w:lvlJc w:val="right"/>
+      <w:pPr>
+        <w:ind w:left="2880" w:hanging="180"/>
+      </w:pPr>
+    </w:lvl>
+    <w:lvl w:ilvl="3" w:tplc="0409000F" w:tentative="1">
+      <w:start w:val="1"/>
+      <w:numFmt w:val="decimal"/>
+      <w:lvlText w:val="%4."/>
+      <w:lvlJc w:val="left"/>
+      <w:pPr>
+        <w:ind w:left="3600" w:hanging="360"/>
+      </w:pPr>
+    </w:lvl>
+    <w:lvl w:ilvl="4" w:tplc="04090019" w:tentative="1">
+      <w:start w:val="1"/>
+      <w:numFmt w:val="lowerLetter"/>
+      <w:lvlText w:val="%5."/>
+      <w:lvlJc w:val="left"/>
+      <w:pPr>
+        <w:ind w:left="4320" w:hanging="360"/>
+      </w:pPr>
+    </w:lvl>
+    <w:lvl w:ilvl="5" w:tplc="0409001B" w:tentative="1">
+      <w:start w:val="1"/>
+      <w:numFmt w:val="lowerRoman"/>
+      <w:lvlText w:val="%6."/>
+      <w:lvlJc w:val="right"/>
+      <w:pPr>
+        <w:ind w:left="5040" w:hanging="180"/>
+      </w:pPr>
+    </w:lvl>
+    <w:lvl w:ilvl="6" w:tplc="0409000F" w:tentative="1">
+      <w:start w:val="1"/>
+      <w:numFmt w:val="decimal"/>
+      <w:lvlText w:val="%7."/>
+      <w:lvlJc w:val="left"/>
+      <w:pPr>
+        <w:ind w:left="5760" w:hanging="360"/>
+      </w:pPr>
+    </w:lvl>
+    <w:lvl w:ilvl="7" w:tplc="04090019" w:tentative="1">
+      <w:start w:val="1"/>
+      <w:numFmt w:val="lowerLetter"/>
+      <w:lvlText w:val="%8."/>
+      <w:lvlJc w:val="left"/>
+      <w:pPr>
+        <w:ind w:left="6480" w:hanging="360"/>
+      </w:pPr>
+    </w:lvl>
+    <w:lvl w:ilvl="8" w:tplc="0409001B" w:tentative="1">
+      <w:start w:val="1"/>
+      <w:numFmt w:val="lowerRoman"/>
+      <w:lvlText w:val="%9."/>
+      <w:lvlJc w:val="right"/>
+      <w:pPr>
+        <w:ind w:left="7200" w:hanging="180"/>
+      </w:pPr>
+    </w:lvl>
+  </w:abstractNum>
+  <w:abstractNum w:abstractNumId="1" w15:restartNumberingAfterBreak="0">
     <w:nsid w:val="5FF807A2"/>
     <w:multiLevelType w:val="hybridMultilevel"/>
     <w:tmpl w:val="E18AF8F2"/>
@@ -4090,9 +4991,20 @@
     </w:lvl>
   </w:abstractNum>
   <w:num w:numId="1">
+    <w:abstractNumId w:val="1"/>
+  </w:num>
+  <w:num w:numId="2">
     <w:abstractNumId w:val="0"/>
   </w:num>
 </w:numbering>
+</file>
+
+<file path=word/people.xml><?xml version="1.0" encoding="utf-8"?>
+<w15:people xmlns:wpc="http://schemas.microsoft.com/office/word/2010/wordprocessingCanvas" xmlns:cx="http://schemas.microsoft.com/office/drawing/2014/chartex" xmlns:cx1="http://schemas.microsoft.com/office/drawing/2015/9/8/chartex" xmlns:cx2="http://schemas.microsoft.com/office/drawing/2015/10/21/chartex" xmlns:cx3="http://schemas.microsoft.com/office/drawing/2016/5/9/chartex" xmlns:cx4="http://schemas.microsoft.com/office/drawing/2016/5/10/chartex" xmlns:cx5="http://schemas.microsoft.com/office/drawing/2016/5/11/chartex" xmlns:cx6="http://schemas.microsoft.com/office/drawing/2016/5/12/chartex" xmlns:cx7="http://schemas.microsoft.com/office/drawing/2016/5/13/chartex" xmlns:cx8="http://schemas.microsoft.com/office/drawing/2016/5/14/chartex" xmlns:mc="http://schemas.openxmlformats.org/markup-compatibility/2006" xmlns:aink="http://schemas.microsoft.com/office/drawing/2016/ink" xmlns:am3d="http://schemas.microsoft.com/office/drawing/2017/model3d" xmlns:o="urn:schemas-microsoft-com:office:office" xmlns:r="http://schemas.openxmlformats.org/officeDocument/2006/relationships" xmlns:m="http://schemas.openxmlformats.org/officeDocument/2006/math" xmlns:v="urn:schemas-microsoft-com:vml" xmlns:wp14="http://schemas.microsoft.com/office/word/2010/wordprocessingDrawing" xmlns:wp="http://schemas.openxmlformats.org/drawingml/2006/wordprocessingDrawing" xmlns:w10="urn:schemas-microsoft-com:office:word" xmlns:w="http://schemas.openxmlformats.org/wordprocessingml/2006/main" xmlns:w14="http://schemas.microsoft.com/office/word/2010/wordml" xmlns:w15="http://schemas.microsoft.com/office/word/2012/wordml" xmlns:w16cex="http://schemas.microsoft.com/office/word/2018/wordml/cex" xmlns:w16cid="http://schemas.microsoft.com/office/word/2016/wordml/cid" xmlns:w16="http://schemas.microsoft.com/office/word/2018/wordml" xmlns:w16se="http://schemas.microsoft.com/office/word/2015/wordml/symex" xmlns:wpg="http://schemas.microsoft.com/office/word/2010/wordprocessingGroup" xmlns:wpi="http://schemas.microsoft.com/office/word/2010/wordprocessingInk" xmlns:wne="http://schemas.microsoft.com/office/word/2006/wordml" xmlns:wps="http://schemas.microsoft.com/office/word/2010/wordprocessingShape" mc:Ignorable="w14 w15 w16se w16cid w16 w16cex wp14">
+  <w15:person w15:author="Gervais, Will M">
+    <w15:presenceInfo w15:providerId="AD" w15:userId="S::wmge223@uky.edu::f21fa67b-475d-4281-9106-e12b08371522"/>
+  </w15:person>
+</w15:people>
 </file>
 
 <file path=word/styles.xml><?xml version="1.0" encoding="utf-8"?>
@@ -4546,6 +5458,98 @@
       <w:shd w:val="clear" w:color="auto" w:fill="E1DFDD"/>
     </w:rPr>
   </w:style>
+  <w:style w:type="character" w:styleId="CommentReference">
+    <w:name w:val="annotation reference"/>
+    <w:basedOn w:val="DefaultParagraphFont"/>
+    <w:uiPriority w:val="99"/>
+    <w:semiHidden/>
+    <w:unhideWhenUsed/>
+    <w:rsid w:val="00114677"/>
+    <w:rPr>
+      <w:sz w:val="16"/>
+      <w:szCs w:val="16"/>
+    </w:rPr>
+  </w:style>
+  <w:style w:type="paragraph" w:styleId="CommentText">
+    <w:name w:val="annotation text"/>
+    <w:basedOn w:val="Normal"/>
+    <w:link w:val="CommentTextChar"/>
+    <w:uiPriority w:val="99"/>
+    <w:semiHidden/>
+    <w:unhideWhenUsed/>
+    <w:rsid w:val="00114677"/>
+    <w:rPr>
+      <w:sz w:val="20"/>
+      <w:szCs w:val="20"/>
+    </w:rPr>
+  </w:style>
+  <w:style w:type="character" w:customStyle="1" w:styleId="CommentTextChar">
+    <w:name w:val="Comment Text Char"/>
+    <w:basedOn w:val="DefaultParagraphFont"/>
+    <w:link w:val="CommentText"/>
+    <w:uiPriority w:val="99"/>
+    <w:semiHidden/>
+    <w:rsid w:val="00114677"/>
+    <w:rPr>
+      <w:sz w:val="20"/>
+      <w:szCs w:val="20"/>
+    </w:rPr>
+  </w:style>
+  <w:style w:type="paragraph" w:styleId="CommentSubject">
+    <w:name w:val="annotation subject"/>
+    <w:basedOn w:val="CommentText"/>
+    <w:next w:val="CommentText"/>
+    <w:link w:val="CommentSubjectChar"/>
+    <w:uiPriority w:val="99"/>
+    <w:semiHidden/>
+    <w:unhideWhenUsed/>
+    <w:rsid w:val="00114677"/>
+    <w:rPr>
+      <w:b/>
+      <w:bCs/>
+    </w:rPr>
+  </w:style>
+  <w:style w:type="character" w:customStyle="1" w:styleId="CommentSubjectChar">
+    <w:name w:val="Comment Subject Char"/>
+    <w:basedOn w:val="CommentTextChar"/>
+    <w:link w:val="CommentSubject"/>
+    <w:uiPriority w:val="99"/>
+    <w:semiHidden/>
+    <w:rsid w:val="00114677"/>
+    <w:rPr>
+      <w:b/>
+      <w:bCs/>
+      <w:sz w:val="20"/>
+      <w:szCs w:val="20"/>
+    </w:rPr>
+  </w:style>
+  <w:style w:type="paragraph" w:styleId="BalloonText">
+    <w:name w:val="Balloon Text"/>
+    <w:basedOn w:val="Normal"/>
+    <w:link w:val="BalloonTextChar"/>
+    <w:uiPriority w:val="99"/>
+    <w:semiHidden/>
+    <w:unhideWhenUsed/>
+    <w:rsid w:val="00114677"/>
+    <w:rPr>
+      <w:rFonts w:ascii="Times New Roman" w:hAnsi="Times New Roman" w:cs="Times New Roman"/>
+      <w:sz w:val="18"/>
+      <w:szCs w:val="18"/>
+    </w:rPr>
+  </w:style>
+  <w:style w:type="character" w:customStyle="1" w:styleId="BalloonTextChar">
+    <w:name w:val="Balloon Text Char"/>
+    <w:basedOn w:val="DefaultParagraphFont"/>
+    <w:link w:val="BalloonText"/>
+    <w:uiPriority w:val="99"/>
+    <w:semiHidden/>
+    <w:rsid w:val="00114677"/>
+    <w:rPr>
+      <w:rFonts w:ascii="Times New Roman" w:hAnsi="Times New Roman" w:cs="Times New Roman"/>
+      <w:sz w:val="18"/>
+      <w:szCs w:val="18"/>
+    </w:rPr>
+  </w:style>
 </w:styles>
 </file>
 

</xml_diff>